<commit_message>
Alteração feita na escola
</commit_message>
<xml_diff>
--- a/Tópicos importantes em C#.docx
+++ b/Tópicos importantes em C#.docx
@@ -1,6 +1,6 @@
 
 <file path=word/document.xml><?xml version="1.0" encoding="utf-8"?>
-<w:document xmlns:wpc="http://schemas.microsoft.com/office/word/2010/wordprocessingCanvas" xmlns:mc="http://schemas.openxmlformats.org/markup-compatibility/2006" xmlns:o="urn:schemas-microsoft-com:office:office" xmlns:r="http://schemas.openxmlformats.org/officeDocument/2006/relationships" xmlns:m="http://schemas.openxmlformats.org/officeDocument/2006/math" xmlns:v="urn:schemas-microsoft-com:vml" xmlns:wp14="http://schemas.microsoft.com/office/word/2010/wordprocessingDrawing" xmlns:wp="http://schemas.openxmlformats.org/drawingml/2006/wordprocessingDrawing" xmlns:w10="urn:schemas-microsoft-com:office:word" xmlns:w="http://schemas.openxmlformats.org/wordprocessingml/2006/main" xmlns:w14="http://schemas.microsoft.com/office/word/2010/wordml" xmlns:w15="http://schemas.microsoft.com/office/word/2012/wordml" xmlns:wpg="http://schemas.microsoft.com/office/word/2010/wordprocessingGroup" xmlns:wpi="http://schemas.microsoft.com/office/word/2010/wordprocessingInk" xmlns:wne="http://schemas.microsoft.com/office/word/2006/wordml" xmlns:wps="http://schemas.microsoft.com/office/word/2010/wordprocessingShape" mc:Ignorable="w14 w15 wp14">
+<w:document xmlns:wpc="http://schemas.microsoft.com/office/word/2010/wordprocessingCanvas" xmlns:cx="http://schemas.microsoft.com/office/drawing/2014/chartex" xmlns:cx1="http://schemas.microsoft.com/office/drawing/2015/9/8/chartex" xmlns:cx2="http://schemas.microsoft.com/office/drawing/2015/10/21/chartex" xmlns:cx3="http://schemas.microsoft.com/office/drawing/2016/5/9/chartex" xmlns:cx4="http://schemas.microsoft.com/office/drawing/2016/5/10/chartex" xmlns:cx5="http://schemas.microsoft.com/office/drawing/2016/5/11/chartex" xmlns:cx6="http://schemas.microsoft.com/office/drawing/2016/5/12/chartex" xmlns:cx7="http://schemas.microsoft.com/office/drawing/2016/5/13/chartex" xmlns:cx8="http://schemas.microsoft.com/office/drawing/2016/5/14/chartex" xmlns:mc="http://schemas.openxmlformats.org/markup-compatibility/2006" xmlns:aink="http://schemas.microsoft.com/office/drawing/2016/ink" xmlns:am3d="http://schemas.microsoft.com/office/drawing/2017/model3d" xmlns:o="urn:schemas-microsoft-com:office:office" xmlns:r="http://schemas.openxmlformats.org/officeDocument/2006/relationships" xmlns:m="http://schemas.openxmlformats.org/officeDocument/2006/math" xmlns:v="urn:schemas-microsoft-com:vml" xmlns:wp14="http://schemas.microsoft.com/office/word/2010/wordprocessingDrawing" xmlns:wp="http://schemas.openxmlformats.org/drawingml/2006/wordprocessingDrawing" xmlns:w10="urn:schemas-microsoft-com:office:word" xmlns:w="http://schemas.openxmlformats.org/wordprocessingml/2006/main" xmlns:w14="http://schemas.microsoft.com/office/word/2010/wordml" xmlns:w15="http://schemas.microsoft.com/office/word/2012/wordml" xmlns:w16cid="http://schemas.microsoft.com/office/word/2016/wordml/cid" xmlns:w16se="http://schemas.microsoft.com/office/word/2015/wordml/symex" xmlns:wpg="http://schemas.microsoft.com/office/word/2010/wordprocessingGroup" xmlns:wpi="http://schemas.microsoft.com/office/word/2010/wordprocessingInk" xmlns:wne="http://schemas.microsoft.com/office/word/2006/wordml" xmlns:wps="http://schemas.microsoft.com/office/word/2010/wordprocessingShape" mc:Ignorable="w14 w15 w16se w16cid wp14">
   <w:body>
     <w:p>
       <w:pPr>
@@ -68,8 +68,6 @@
           <w:sz w:val="40"/>
         </w:rPr>
       </w:pPr>
-      <w:bookmarkStart w:id="0" w:name="_GoBack"/>
-      <w:bookmarkEnd w:id="0"/>
     </w:p>
     <w:p>
       <w:pPr>
@@ -388,6 +386,42 @@
     <w:p>
       <w:pPr>
         <w:pStyle w:val="PargrafodaLista"/>
+        <w:ind w:left="1080"/>
+        <w:rPr>
+          <w:b/>
+          <w:sz w:val="32"/>
+          <w:szCs w:val="24"/>
+          <w:u w:val="single"/>
+        </w:rPr>
+      </w:pPr>
+    </w:p>
+    <w:p>
+      <w:pPr>
+        <w:pStyle w:val="PargrafodaLista"/>
+        <w:ind w:left="1080"/>
+        <w:rPr>
+          <w:b/>
+          <w:sz w:val="32"/>
+          <w:szCs w:val="24"/>
+          <w:u w:val="single"/>
+        </w:rPr>
+      </w:pPr>
+    </w:p>
+    <w:p>
+      <w:pPr>
+        <w:pStyle w:val="PargrafodaLista"/>
+        <w:ind w:left="1080"/>
+        <w:rPr>
+          <w:b/>
+          <w:sz w:val="32"/>
+          <w:szCs w:val="24"/>
+          <w:u w:val="single"/>
+        </w:rPr>
+      </w:pPr>
+    </w:p>
+    <w:p>
+      <w:pPr>
+        <w:pStyle w:val="PargrafodaLista"/>
         <w:numPr>
           <w:ilvl w:val="1"/>
           <w:numId w:val="1"/>
@@ -404,6 +438,7 @@
           <w:sz w:val="32"/>
           <w:szCs w:val="24"/>
         </w:rPr>
+        <w:lastRenderedPageBreak/>
         <w:t xml:space="preserve">Exemplo: </w:t>
       </w:r>
     </w:p>
@@ -424,22 +459,96 @@
         <w:pStyle w:val="PargrafodaLista"/>
         <w:ind w:left="1080"/>
       </w:pPr>
+      <w:r>
+        <w:t>enum StatusPedido</w:t>
+      </w:r>
+    </w:p>
+    <w:p>
+      <w:pPr>
+        <w:pStyle w:val="PargrafodaLista"/>
+        <w:ind w:left="1080"/>
+      </w:pPr>
+      <w:r>
+        <w:t>{</w:t>
+      </w:r>
+    </w:p>
+    <w:p>
+      <w:pPr>
+        <w:pStyle w:val="PargrafodaLista"/>
+        <w:ind w:left="1080"/>
+      </w:pPr>
+      <w:r>
+        <w:t xml:space="preserve">    Pendente,</w:t>
+      </w:r>
+    </w:p>
+    <w:p>
+      <w:pPr>
+        <w:pStyle w:val="PargrafodaLista"/>
+        <w:ind w:left="1080"/>
+      </w:pPr>
+      <w:r>
+        <w:t xml:space="preserve">    Processando,</w:t>
+      </w:r>
+    </w:p>
+    <w:p>
+      <w:pPr>
+        <w:pStyle w:val="PargrafodaLista"/>
+        <w:ind w:left="1080"/>
+      </w:pPr>
+      <w:r>
+        <w:t xml:space="preserve">    Enviado,</w:t>
+      </w:r>
+    </w:p>
+    <w:p>
+      <w:pPr>
+        <w:pStyle w:val="PargrafodaLista"/>
+        <w:ind w:left="1080"/>
+      </w:pPr>
+      <w:r>
+        <w:t xml:space="preserve">    Entregue,</w:t>
+      </w:r>
+    </w:p>
+    <w:p>
+      <w:pPr>
+        <w:pStyle w:val="PargrafodaLista"/>
+        <w:ind w:left="1080"/>
+      </w:pPr>
+      <w:r>
+        <w:t xml:space="preserve">    Cancelado</w:t>
+      </w:r>
+    </w:p>
+    <w:p>
+      <w:pPr>
+        <w:pStyle w:val="PargrafodaLista"/>
+        <w:ind w:left="1080"/>
+      </w:pPr>
+      <w:r>
+        <w:t>}</w:t>
+      </w:r>
+    </w:p>
+    <w:p>
+      <w:pPr>
+        <w:pStyle w:val="PargrafodaLista"/>
+        <w:ind w:left="1080"/>
+      </w:pPr>
+    </w:p>
+    <w:p>
+      <w:pPr>
+        <w:pStyle w:val="PargrafodaLista"/>
+        <w:ind w:left="1080"/>
+      </w:pPr>
       <w:proofErr w:type="gramStart"/>
       <w:r>
-        <w:t>enum</w:t>
+        <w:t>class Pedido</w:t>
       </w:r>
       <w:proofErr w:type="gramEnd"/>
-      <w:r>
-        <w:t xml:space="preserve"> StatusPedido</w:t>
-      </w:r>
-    </w:p>
-    <w:p>
-      <w:pPr>
-        <w:pStyle w:val="PargrafodaLista"/>
-        <w:ind w:left="1080"/>
-      </w:pPr>
-      <w:r>
-        <w:lastRenderedPageBreak/>
+    </w:p>
+    <w:p>
+      <w:pPr>
+        <w:pStyle w:val="PargrafodaLista"/>
+        <w:ind w:left="1080"/>
+      </w:pPr>
+      <w:r>
         <w:t>{</w:t>
       </w:r>
     </w:p>
@@ -449,43 +558,158 @@
         <w:ind w:left="1080"/>
       </w:pPr>
       <w:r>
-        <w:t xml:space="preserve">    Pendente,</w:t>
-      </w:r>
-    </w:p>
-    <w:p>
-      <w:pPr>
-        <w:pStyle w:val="PargrafodaLista"/>
-        <w:ind w:left="1080"/>
-      </w:pPr>
-      <w:r>
-        <w:t xml:space="preserve">    Processando,</w:t>
-      </w:r>
-    </w:p>
-    <w:p>
-      <w:pPr>
-        <w:pStyle w:val="PargrafodaLista"/>
-        <w:ind w:left="1080"/>
-      </w:pPr>
-      <w:r>
-        <w:t xml:space="preserve">    Enviado,</w:t>
-      </w:r>
-    </w:p>
-    <w:p>
-      <w:pPr>
-        <w:pStyle w:val="PargrafodaLista"/>
-        <w:ind w:left="1080"/>
-      </w:pPr>
-      <w:r>
-        <w:t xml:space="preserve">    Entregue,</w:t>
-      </w:r>
-    </w:p>
-    <w:p>
-      <w:pPr>
-        <w:pStyle w:val="PargrafodaLista"/>
-        <w:ind w:left="1080"/>
-      </w:pPr>
-      <w:r>
-        <w:t xml:space="preserve">    Cancelado</w:t>
+        <w:t xml:space="preserve">    public StatusPedido Status </w:t>
+      </w:r>
+      <w:proofErr w:type="gramStart"/>
+      <w:r>
+        <w:t>{ get</w:t>
+      </w:r>
+      <w:proofErr w:type="gramEnd"/>
+      <w:r>
+        <w:t>; set; }</w:t>
+      </w:r>
+    </w:p>
+    <w:p>
+      <w:pPr>
+        <w:pStyle w:val="PargrafodaLista"/>
+        <w:ind w:left="1080"/>
+      </w:pPr>
+    </w:p>
+    <w:p>
+      <w:pPr>
+        <w:pStyle w:val="PargrafodaLista"/>
+        <w:ind w:left="1080"/>
+      </w:pPr>
+      <w:r>
+        <w:t xml:space="preserve">    public void </w:t>
+      </w:r>
+      <w:proofErr w:type="gramStart"/>
+      <w:r>
+        <w:t>AvancarStatus(</w:t>
+      </w:r>
+      <w:proofErr w:type="gramEnd"/>
+      <w:r>
+        <w:t>)</w:t>
+      </w:r>
+    </w:p>
+    <w:p>
+      <w:pPr>
+        <w:pStyle w:val="PargrafodaLista"/>
+        <w:ind w:left="1080"/>
+      </w:pPr>
+      <w:r>
+        <w:t xml:space="preserve">    {</w:t>
+      </w:r>
+    </w:p>
+    <w:p>
+      <w:pPr>
+        <w:pStyle w:val="PargrafodaLista"/>
+        <w:ind w:left="1080"/>
+      </w:pPr>
+      <w:r>
+        <w:t xml:space="preserve">        </w:t>
+      </w:r>
+      <w:proofErr w:type="spellStart"/>
+      <w:r>
+        <w:t>if</w:t>
+      </w:r>
+      <w:proofErr w:type="spellEnd"/>
+      <w:r>
+        <w:t xml:space="preserve"> (Status &lt; </w:t>
+      </w:r>
+      <w:proofErr w:type="spellStart"/>
+      <w:r>
+        <w:t>StatusPedido.Cancelado</w:t>
+      </w:r>
+      <w:proofErr w:type="spellEnd"/>
+      <w:r>
+        <w:t>)</w:t>
+      </w:r>
+    </w:p>
+    <w:p>
+      <w:pPr>
+        <w:pStyle w:val="PargrafodaLista"/>
+        <w:ind w:left="1080"/>
+      </w:pPr>
+      <w:r>
+        <w:t xml:space="preserve">        {</w:t>
+      </w:r>
+    </w:p>
+    <w:p>
+      <w:pPr>
+        <w:pStyle w:val="PargrafodaLista"/>
+        <w:ind w:left="1080"/>
+      </w:pPr>
+      <w:r>
+        <w:t xml:space="preserve">            Status++;</w:t>
+      </w:r>
+    </w:p>
+    <w:p>
+      <w:pPr>
+        <w:pStyle w:val="PargrafodaLista"/>
+        <w:ind w:left="1080"/>
+      </w:pPr>
+      <w:r>
+        <w:t xml:space="preserve">        }</w:t>
+      </w:r>
+    </w:p>
+    <w:p>
+      <w:pPr>
+        <w:pStyle w:val="PargrafodaLista"/>
+        <w:ind w:left="1080"/>
+      </w:pPr>
+      <w:r>
+        <w:t xml:space="preserve">    }</w:t>
+      </w:r>
+    </w:p>
+    <w:p>
+      <w:pPr>
+        <w:pStyle w:val="PargrafodaLista"/>
+        <w:ind w:left="1080"/>
+      </w:pPr>
+    </w:p>
+    <w:p>
+      <w:pPr>
+        <w:pStyle w:val="PargrafodaLista"/>
+        <w:ind w:left="1080"/>
+      </w:pPr>
+      <w:r>
+        <w:t xml:space="preserve">    public void </w:t>
+      </w:r>
+      <w:proofErr w:type="gramStart"/>
+      <w:r>
+        <w:t>ExibirStatus(</w:t>
+      </w:r>
+      <w:proofErr w:type="gramEnd"/>
+      <w:r>
+        <w:t>)</w:t>
+      </w:r>
+    </w:p>
+    <w:p>
+      <w:pPr>
+        <w:pStyle w:val="PargrafodaLista"/>
+        <w:ind w:left="1080"/>
+      </w:pPr>
+      <w:r>
+        <w:t xml:space="preserve">    {</w:t>
+      </w:r>
+    </w:p>
+    <w:p>
+      <w:pPr>
+        <w:pStyle w:val="PargrafodaLista"/>
+        <w:ind w:left="1080"/>
+      </w:pPr>
+      <w:r>
+        <w:t xml:space="preserve">        Console.WriteLine($"O status atual do pedido é: {Status}");</w:t>
+      </w:r>
+    </w:p>
+    <w:p>
+      <w:pPr>
+        <w:pStyle w:val="PargrafodaLista"/>
+        <w:ind w:left="1080"/>
+      </w:pPr>
+      <w:r>
+        <w:t xml:space="preserve">    }</w:t>
       </w:r>
     </w:p>
     <w:p>
@@ -508,125 +732,110 @@
         <w:pStyle w:val="PargrafodaLista"/>
         <w:ind w:left="1080"/>
       </w:pPr>
+      <w:r>
+        <w:t>class Program</w:t>
+      </w:r>
+    </w:p>
+    <w:p>
+      <w:pPr>
+        <w:pStyle w:val="PargrafodaLista"/>
+        <w:ind w:left="1080"/>
+      </w:pPr>
+      <w:r>
+        <w:t>{</w:t>
+      </w:r>
+    </w:p>
+    <w:p>
+      <w:pPr>
+        <w:pStyle w:val="PargrafodaLista"/>
+        <w:ind w:left="1080"/>
+      </w:pPr>
+      <w:r>
+        <w:t xml:space="preserve">    static void Main(</w:t>
+      </w:r>
       <w:proofErr w:type="gramStart"/>
       <w:r>
-        <w:t>class</w:t>
+        <w:t>string[</w:t>
       </w:r>
       <w:proofErr w:type="gramEnd"/>
       <w:r>
-        <w:t xml:space="preserve"> Pedido</w:t>
-      </w:r>
-    </w:p>
-    <w:p>
-      <w:pPr>
-        <w:pStyle w:val="PargrafodaLista"/>
-        <w:ind w:left="1080"/>
-      </w:pPr>
-      <w:r>
-        <w:t>{</w:t>
-      </w:r>
-    </w:p>
-    <w:p>
-      <w:pPr>
-        <w:pStyle w:val="PargrafodaLista"/>
-        <w:ind w:left="1080"/>
-      </w:pPr>
-      <w:r>
-        <w:t xml:space="preserve">    </w:t>
+        <w:t>] args)</w:t>
+      </w:r>
+    </w:p>
+    <w:p>
+      <w:pPr>
+        <w:pStyle w:val="PargrafodaLista"/>
+        <w:ind w:left="1080"/>
+      </w:pPr>
+      <w:r>
+        <w:t xml:space="preserve">    {</w:t>
+      </w:r>
+    </w:p>
+    <w:p>
+      <w:pPr>
+        <w:pStyle w:val="PargrafodaLista"/>
+        <w:ind w:left="1080"/>
+      </w:pPr>
+      <w:r>
+        <w:t xml:space="preserve">        Pedido </w:t>
+      </w:r>
+      <w:proofErr w:type="spellStart"/>
+      <w:r>
+        <w:t>pedido</w:t>
+      </w:r>
+      <w:proofErr w:type="spellEnd"/>
+      <w:r>
+        <w:t xml:space="preserve"> = new </w:t>
       </w:r>
       <w:proofErr w:type="gramStart"/>
       <w:r>
-        <w:t>public</w:t>
+        <w:t>Pedido(</w:t>
       </w:r>
       <w:proofErr w:type="gramEnd"/>
       <w:r>
-        <w:t xml:space="preserve"> StatusPedido Status { get; set; }</w:t>
-      </w:r>
-    </w:p>
-    <w:p>
-      <w:pPr>
-        <w:pStyle w:val="PargrafodaLista"/>
-        <w:ind w:left="1080"/>
-      </w:pPr>
-    </w:p>
-    <w:p>
-      <w:pPr>
-        <w:pStyle w:val="PargrafodaLista"/>
-        <w:ind w:left="1080"/>
-      </w:pPr>
-      <w:r>
-        <w:t xml:space="preserve">    </w:t>
-      </w:r>
-      <w:proofErr w:type="gramStart"/>
-      <w:r>
-        <w:t>public</w:t>
-      </w:r>
-      <w:proofErr w:type="gramEnd"/>
-      <w:r>
-        <w:t xml:space="preserve"> void AvancarStatus()</w:t>
-      </w:r>
-    </w:p>
-    <w:p>
-      <w:pPr>
-        <w:pStyle w:val="PargrafodaLista"/>
-        <w:ind w:left="1080"/>
-      </w:pPr>
-      <w:r>
-        <w:t xml:space="preserve">    {</w:t>
-      </w:r>
-    </w:p>
-    <w:p>
-      <w:pPr>
-        <w:pStyle w:val="PargrafodaLista"/>
-        <w:ind w:left="1080"/>
-      </w:pPr>
-      <w:r>
-        <w:t xml:space="preserve">        </w:t>
-      </w:r>
-      <w:proofErr w:type="spellStart"/>
-      <w:proofErr w:type="gramStart"/>
-      <w:r>
-        <w:t>if</w:t>
-      </w:r>
-      <w:proofErr w:type="spellEnd"/>
-      <w:proofErr w:type="gramEnd"/>
-      <w:r>
-        <w:t xml:space="preserve"> (Status &lt; </w:t>
-      </w:r>
-      <w:proofErr w:type="spellStart"/>
-      <w:r>
-        <w:t>StatusPedido.Cancelado</w:t>
-      </w:r>
-      <w:proofErr w:type="spellEnd"/>
-      <w:r>
-        <w:t>)</w:t>
-      </w:r>
-    </w:p>
-    <w:p>
-      <w:pPr>
-        <w:pStyle w:val="PargrafodaLista"/>
-        <w:ind w:left="1080"/>
-      </w:pPr>
-      <w:r>
-        <w:t xml:space="preserve">        {</w:t>
-      </w:r>
-    </w:p>
-    <w:p>
-      <w:pPr>
-        <w:pStyle w:val="PargrafodaLista"/>
-        <w:ind w:left="1080"/>
-      </w:pPr>
-      <w:r>
-        <w:t xml:space="preserve">            Status++;</w:t>
-      </w:r>
-    </w:p>
-    <w:p>
-      <w:pPr>
-        <w:pStyle w:val="PargrafodaLista"/>
-        <w:ind w:left="1080"/>
-      </w:pPr>
-      <w:r>
-        <w:t xml:space="preserve">        }</w:t>
+        <w:t>);</w:t>
+      </w:r>
+    </w:p>
+    <w:p>
+      <w:pPr>
+        <w:pStyle w:val="PargrafodaLista"/>
+        <w:ind w:left="1080"/>
+      </w:pPr>
+      <w:r>
+        <w:t xml:space="preserve">        pedido.Status = StatusPedido.Pendente;</w:t>
+      </w:r>
+    </w:p>
+    <w:p>
+      <w:pPr>
+        <w:pStyle w:val="PargrafodaLista"/>
+        <w:ind w:left="1080"/>
+      </w:pPr>
+    </w:p>
+    <w:p>
+      <w:pPr>
+        <w:pStyle w:val="PargrafodaLista"/>
+        <w:ind w:left="1080"/>
+      </w:pPr>
+      <w:r>
+        <w:t xml:space="preserve">        pedido.ExibirStatus();</w:t>
+      </w:r>
+    </w:p>
+    <w:p>
+      <w:pPr>
+        <w:pStyle w:val="PargrafodaLista"/>
+        <w:ind w:left="1080"/>
+      </w:pPr>
+      <w:r>
+        <w:t xml:space="preserve">        pedido.AvancarStatus();</w:t>
+      </w:r>
+    </w:p>
+    <w:p>
+      <w:pPr>
+        <w:pStyle w:val="PargrafodaLista"/>
+        <w:ind w:left="1080"/>
+      </w:pPr>
+      <w:r>
+        <w:t xml:space="preserve">        pedido.ExibirStatus();</w:t>
       </w:r>
     </w:p>
     <w:p>
@@ -643,56 +852,6 @@
         <w:pStyle w:val="PargrafodaLista"/>
         <w:ind w:left="1080"/>
       </w:pPr>
-    </w:p>
-    <w:p>
-      <w:pPr>
-        <w:pStyle w:val="PargrafodaLista"/>
-        <w:ind w:left="1080"/>
-      </w:pPr>
-      <w:r>
-        <w:t xml:space="preserve">    </w:t>
-      </w:r>
-      <w:proofErr w:type="gramStart"/>
-      <w:r>
-        <w:t>public</w:t>
-      </w:r>
-      <w:proofErr w:type="gramEnd"/>
-      <w:r>
-        <w:t xml:space="preserve"> void ExibirStatus()</w:t>
-      </w:r>
-    </w:p>
-    <w:p>
-      <w:pPr>
-        <w:pStyle w:val="PargrafodaLista"/>
-        <w:ind w:left="1080"/>
-      </w:pPr>
-      <w:r>
-        <w:t xml:space="preserve">    {</w:t>
-      </w:r>
-    </w:p>
-    <w:p>
-      <w:pPr>
-        <w:pStyle w:val="PargrafodaLista"/>
-        <w:ind w:left="1080"/>
-      </w:pPr>
-      <w:r>
-        <w:t xml:space="preserve">        Console.WriteLine($"O status atual do pedido é: {Status}");</w:t>
-      </w:r>
-    </w:p>
-    <w:p>
-      <w:pPr>
-        <w:pStyle w:val="PargrafodaLista"/>
-        <w:ind w:left="1080"/>
-      </w:pPr>
-      <w:r>
-        <w:t xml:space="preserve">    }</w:t>
-      </w:r>
-    </w:p>
-    <w:p>
-      <w:pPr>
-        <w:pStyle w:val="PargrafodaLista"/>
-        <w:ind w:left="1080"/>
-      </w:pPr>
       <w:r>
         <w:t>}</w:t>
       </w:r>
@@ -701,141 +860,37 @@
       <w:pPr>
         <w:pStyle w:val="PargrafodaLista"/>
         <w:ind w:left="1080"/>
-      </w:pPr>
-    </w:p>
-    <w:p>
-      <w:pPr>
-        <w:pStyle w:val="PargrafodaLista"/>
-        <w:ind w:left="1080"/>
-      </w:pPr>
-      <w:proofErr w:type="gramStart"/>
-      <w:r>
-        <w:t>class</w:t>
-      </w:r>
-      <w:proofErr w:type="gramEnd"/>
-      <w:r>
-        <w:t xml:space="preserve"> Program</w:t>
-      </w:r>
-    </w:p>
-    <w:p>
-      <w:pPr>
-        <w:pStyle w:val="PargrafodaLista"/>
-        <w:ind w:left="1080"/>
-      </w:pPr>
-      <w:r>
-        <w:t>{</w:t>
-      </w:r>
-    </w:p>
-    <w:p>
-      <w:pPr>
-        <w:pStyle w:val="PargrafodaLista"/>
-        <w:ind w:left="1080"/>
-      </w:pPr>
-      <w:r>
-        <w:t xml:space="preserve">    </w:t>
-      </w:r>
-      <w:proofErr w:type="gramStart"/>
-      <w:r>
-        <w:t>static</w:t>
-      </w:r>
-      <w:proofErr w:type="gramEnd"/>
-      <w:r>
-        <w:t xml:space="preserve"> void Main(string[] args)</w:t>
-      </w:r>
-    </w:p>
-    <w:p>
-      <w:pPr>
-        <w:pStyle w:val="PargrafodaLista"/>
-        <w:ind w:left="1080"/>
-      </w:pPr>
-      <w:r>
-        <w:t xml:space="preserve">    {</w:t>
-      </w:r>
-    </w:p>
-    <w:p>
-      <w:pPr>
-        <w:pStyle w:val="PargrafodaLista"/>
-        <w:ind w:left="1080"/>
-      </w:pPr>
-      <w:r>
-        <w:t xml:space="preserve">        Pedido </w:t>
-      </w:r>
-      <w:proofErr w:type="spellStart"/>
-      <w:r>
-        <w:t>pedido</w:t>
-      </w:r>
-      <w:proofErr w:type="spellEnd"/>
-      <w:r>
-        <w:t xml:space="preserve"> = new </w:t>
-      </w:r>
-      <w:proofErr w:type="gramStart"/>
-      <w:r>
-        <w:t>Pedido(</w:t>
-      </w:r>
-      <w:proofErr w:type="gramEnd"/>
-      <w:r>
-        <w:t>);</w:t>
-      </w:r>
-    </w:p>
-    <w:p>
-      <w:pPr>
-        <w:pStyle w:val="PargrafodaLista"/>
-        <w:ind w:left="1080"/>
-      </w:pPr>
-      <w:r>
-        <w:t xml:space="preserve">        pedido.Status = StatusPedido.Pendente;</w:t>
-      </w:r>
-    </w:p>
-    <w:p>
-      <w:pPr>
-        <w:pStyle w:val="PargrafodaLista"/>
-        <w:ind w:left="1080"/>
-      </w:pPr>
-    </w:p>
-    <w:p>
-      <w:pPr>
-        <w:pStyle w:val="PargrafodaLista"/>
-        <w:ind w:left="1080"/>
-      </w:pPr>
-      <w:r>
-        <w:t xml:space="preserve">        pedido.ExibirStatus();</w:t>
-      </w:r>
-    </w:p>
-    <w:p>
-      <w:pPr>
-        <w:pStyle w:val="PargrafodaLista"/>
-        <w:ind w:left="1080"/>
-      </w:pPr>
-      <w:r>
-        <w:t xml:space="preserve">        pedido.AvancarStatus();</w:t>
-      </w:r>
-    </w:p>
-    <w:p>
-      <w:pPr>
-        <w:pStyle w:val="PargrafodaLista"/>
-        <w:ind w:left="1080"/>
-      </w:pPr>
-      <w:r>
-        <w:t xml:space="preserve">        pedido.ExibirStatus();</w:t>
-      </w:r>
-    </w:p>
-    <w:p>
-      <w:pPr>
-        <w:pStyle w:val="PargrafodaLista"/>
-        <w:ind w:left="1080"/>
-      </w:pPr>
-      <w:r>
-        <w:t xml:space="preserve">    }</w:t>
-      </w:r>
-    </w:p>
-    <w:p>
-      <w:pPr>
-        <w:pStyle w:val="PargrafodaLista"/>
-        <w:ind w:left="1080"/>
-      </w:pPr>
-      <w:r>
-        <w:t>}</w:t>
-      </w:r>
+        <w:rPr>
+          <w:sz w:val="24"/>
+        </w:rPr>
+      </w:pPr>
+    </w:p>
+    <w:p>
+      <w:pPr>
+        <w:pStyle w:val="PargrafodaLista"/>
+        <w:ind w:left="1080"/>
+        <w:rPr>
+          <w:sz w:val="24"/>
+        </w:rPr>
+      </w:pPr>
+    </w:p>
+    <w:p>
+      <w:pPr>
+        <w:pStyle w:val="PargrafodaLista"/>
+        <w:ind w:left="1080"/>
+        <w:rPr>
+          <w:sz w:val="24"/>
+        </w:rPr>
+      </w:pPr>
+    </w:p>
+    <w:p>
+      <w:pPr>
+        <w:pStyle w:val="PargrafodaLista"/>
+        <w:ind w:left="1080"/>
+        <w:rPr>
+          <w:sz w:val="24"/>
+        </w:rPr>
+      </w:pPr>
     </w:p>
     <w:p>
       <w:pPr>
@@ -867,6 +922,7 @@
           <w:sz w:val="44"/>
           <w:u w:val="single"/>
         </w:rPr>
+        <w:lastRenderedPageBreak/>
         <w:t xml:space="preserve">Composição: </w:t>
       </w:r>
     </w:p>
@@ -926,14 +982,7 @@
         <w:rPr>
           <w:sz w:val="24"/>
         </w:rPr>
-        <w:t xml:space="preserve"> instâncias de outras classes como </w:t>
-      </w:r>
-      <w:r>
-        <w:rPr>
-          <w:sz w:val="24"/>
-        </w:rPr>
-        <w:lastRenderedPageBreak/>
-        <w:t>parte de sua definição. A composição permite que você construa uma relação "tem-um" entre as classes, onde uma classe contém outra como um atributo.</w:t>
+        <w:t xml:space="preserve"> instâncias de outras classes como parte de sua definição. A composição permite que você construa uma relação "tem-um" entre as classes, onde uma classe contém outra como um atributo.</w:t>
       </w:r>
     </w:p>
     <w:p>
@@ -1189,6 +1238,7 @@
           <w:b/>
           <w:sz w:val="24"/>
         </w:rPr>
+        <w:lastRenderedPageBreak/>
         <w:t>Reusabilidade</w:t>
       </w:r>
       <w:r>
@@ -1290,7 +1340,6 @@
           <w:b/>
           <w:sz w:val="24"/>
         </w:rPr>
-        <w:lastRenderedPageBreak/>
         <w:t>Complexidade no gerenciamento de dependências:</w:t>
       </w:r>
       <w:r>
@@ -1607,6 +1656,76 @@
     </w:p>
     <w:p>
       <w:pPr>
+        <w:rPr>
+          <w:sz w:val="24"/>
+        </w:rPr>
+      </w:pPr>
+    </w:p>
+    <w:p>
+      <w:pPr>
+        <w:rPr>
+          <w:sz w:val="24"/>
+        </w:rPr>
+      </w:pPr>
+    </w:p>
+    <w:p>
+      <w:pPr>
+        <w:rPr>
+          <w:sz w:val="24"/>
+        </w:rPr>
+      </w:pPr>
+    </w:p>
+    <w:p>
+      <w:pPr>
+        <w:rPr>
+          <w:sz w:val="24"/>
+        </w:rPr>
+      </w:pPr>
+    </w:p>
+    <w:p>
+      <w:pPr>
+        <w:rPr>
+          <w:sz w:val="24"/>
+        </w:rPr>
+      </w:pPr>
+    </w:p>
+    <w:p>
+      <w:pPr>
+        <w:rPr>
+          <w:sz w:val="24"/>
+        </w:rPr>
+      </w:pPr>
+    </w:p>
+    <w:p>
+      <w:pPr>
+        <w:rPr>
+          <w:sz w:val="24"/>
+        </w:rPr>
+      </w:pPr>
+    </w:p>
+    <w:p>
+      <w:pPr>
+        <w:rPr>
+          <w:sz w:val="24"/>
+        </w:rPr>
+      </w:pPr>
+    </w:p>
+    <w:p>
+      <w:pPr>
+        <w:rPr>
+          <w:sz w:val="24"/>
+        </w:rPr>
+      </w:pPr>
+    </w:p>
+    <w:p>
+      <w:pPr>
+        <w:rPr>
+          <w:sz w:val="24"/>
+        </w:rPr>
+      </w:pPr>
+    </w:p>
+    <w:p>
+      <w:pPr>
         <w:pStyle w:val="PargrafodaLista"/>
         <w:numPr>
           <w:ilvl w:val="0"/>
@@ -1626,369 +1745,14 @@
           <w:sz w:val="44"/>
           <w:u w:val="single"/>
         </w:rPr>
+        <w:lastRenderedPageBreak/>
         <w:t>Herança:</w:t>
       </w:r>
     </w:p>
     <w:p>
       <w:pPr>
         <w:pStyle w:val="PargrafodaLista"/>
-        <w:numPr>
-          <w:ilvl w:val="1"/>
-          <w:numId w:val="1"/>
-        </w:numPr>
-        <w:spacing w:before="100" w:beforeAutospacing="1" w:after="100" w:afterAutospacing="1" w:line="240" w:lineRule="auto"/>
-        <w:outlineLvl w:val="2"/>
-        <w:rPr>
-          <w:b/>
-          <w:sz w:val="32"/>
-          <w:szCs w:val="24"/>
-        </w:rPr>
-      </w:pPr>
-      <w:r>
-        <w:rPr>
-          <w:b/>
-          <w:sz w:val="32"/>
-          <w:szCs w:val="24"/>
-        </w:rPr>
-        <w:t>Conceito</w:t>
-      </w:r>
-      <w:r>
-        <w:rPr>
-          <w:b/>
-          <w:sz w:val="32"/>
-          <w:szCs w:val="24"/>
-        </w:rPr>
-        <w:t>:</w:t>
-      </w:r>
-    </w:p>
-    <w:p>
-      <w:pPr>
-        <w:pStyle w:val="PargrafodaLista"/>
-        <w:spacing w:before="100" w:beforeAutospacing="1" w:after="100" w:afterAutospacing="1" w:line="240" w:lineRule="auto"/>
-        <w:ind w:left="1080"/>
-        <w:outlineLvl w:val="2"/>
-        <w:rPr>
-          <w:b/>
-          <w:sz w:val="32"/>
-          <w:szCs w:val="24"/>
-        </w:rPr>
-      </w:pPr>
-    </w:p>
-    <w:p>
-      <w:pPr>
-        <w:pStyle w:val="PargrafodaLista"/>
-        <w:numPr>
-          <w:ilvl w:val="1"/>
-          <w:numId w:val="1"/>
-        </w:numPr>
-        <w:spacing w:before="100" w:beforeAutospacing="1" w:after="100" w:afterAutospacing="1" w:line="240" w:lineRule="auto"/>
-        <w:outlineLvl w:val="2"/>
-        <w:rPr>
-          <w:b/>
-          <w:sz w:val="32"/>
-          <w:szCs w:val="24"/>
-        </w:rPr>
-      </w:pPr>
-      <w:r>
-        <w:rPr>
-          <w:b/>
-          <w:sz w:val="32"/>
-          <w:szCs w:val="24"/>
-        </w:rPr>
-        <w:t>O que é:</w:t>
-      </w:r>
-    </w:p>
-    <w:p>
-      <w:pPr>
-        <w:pStyle w:val="PargrafodaLista"/>
-        <w:spacing w:before="100" w:beforeAutospacing="1" w:after="100" w:afterAutospacing="1" w:line="240" w:lineRule="auto"/>
-        <w:ind w:left="1080"/>
-        <w:outlineLvl w:val="2"/>
-        <w:rPr>
-          <w:b/>
-          <w:sz w:val="32"/>
-          <w:szCs w:val="24"/>
-        </w:rPr>
-      </w:pPr>
-    </w:p>
-    <w:p>
-      <w:pPr>
-        <w:pStyle w:val="PargrafodaLista"/>
-        <w:numPr>
-          <w:ilvl w:val="1"/>
-          <w:numId w:val="1"/>
-        </w:numPr>
-        <w:spacing w:before="100" w:beforeAutospacing="1" w:after="100" w:afterAutospacing="1" w:line="240" w:lineRule="auto"/>
-        <w:outlineLvl w:val="2"/>
-        <w:rPr>
-          <w:b/>
-          <w:sz w:val="32"/>
-          <w:szCs w:val="24"/>
-        </w:rPr>
-      </w:pPr>
-      <w:r>
-        <w:rPr>
-          <w:b/>
-          <w:sz w:val="32"/>
-          <w:szCs w:val="24"/>
-        </w:rPr>
-        <w:t>Quando usar:</w:t>
-      </w:r>
-    </w:p>
-    <w:p>
-      <w:pPr>
-        <w:pStyle w:val="PargrafodaLista"/>
-        <w:spacing w:before="100" w:beforeAutospacing="1" w:after="100" w:afterAutospacing="1" w:line="240" w:lineRule="auto"/>
-        <w:ind w:left="1080"/>
-        <w:outlineLvl w:val="2"/>
-        <w:rPr>
-          <w:b/>
-          <w:sz w:val="32"/>
-          <w:szCs w:val="24"/>
-        </w:rPr>
-      </w:pPr>
-    </w:p>
-    <w:p>
-      <w:pPr>
-        <w:pStyle w:val="PargrafodaLista"/>
-        <w:numPr>
-          <w:ilvl w:val="1"/>
-          <w:numId w:val="1"/>
-        </w:numPr>
-        <w:spacing w:before="100" w:beforeAutospacing="1" w:after="100" w:afterAutospacing="1" w:line="240" w:lineRule="auto"/>
-        <w:outlineLvl w:val="2"/>
-        <w:rPr>
-          <w:b/>
-          <w:sz w:val="32"/>
-          <w:szCs w:val="24"/>
-        </w:rPr>
-      </w:pPr>
-      <w:r>
-        <w:rPr>
-          <w:b/>
-          <w:sz w:val="32"/>
-          <w:szCs w:val="24"/>
-        </w:rPr>
-        <w:t>Definições</w:t>
-      </w:r>
-      <w:r>
-        <w:rPr>
-          <w:b/>
-          <w:sz w:val="32"/>
-          <w:szCs w:val="24"/>
-        </w:rPr>
-        <w:t>:</w:t>
-      </w:r>
-    </w:p>
-    <w:p>
-      <w:pPr>
-        <w:pStyle w:val="PargrafodaLista"/>
-        <w:numPr>
-          <w:ilvl w:val="2"/>
-          <w:numId w:val="1"/>
-        </w:numPr>
-        <w:spacing w:before="100" w:beforeAutospacing="1" w:after="100" w:afterAutospacing="1" w:line="240" w:lineRule="auto"/>
-        <w:outlineLvl w:val="2"/>
-        <w:rPr>
-          <w:sz w:val="24"/>
-        </w:rPr>
-      </w:pPr>
-      <w:r>
-        <w:rPr>
-          <w:sz w:val="24"/>
-        </w:rPr>
-        <w:t>Relação “é um”;</w:t>
-      </w:r>
-    </w:p>
-    <w:p>
-      <w:pPr>
-        <w:pStyle w:val="PargrafodaLista"/>
-        <w:numPr>
-          <w:ilvl w:val="2"/>
-          <w:numId w:val="1"/>
-        </w:numPr>
-        <w:spacing w:before="100" w:beforeAutospacing="1" w:after="100" w:afterAutospacing="1" w:line="240" w:lineRule="auto"/>
-        <w:outlineLvl w:val="2"/>
-        <w:rPr>
-          <w:sz w:val="24"/>
-        </w:rPr>
-      </w:pPr>
-      <w:r>
-        <w:rPr>
-          <w:sz w:val="24"/>
-        </w:rPr>
-        <w:t>Generalização/especialização;</w:t>
-      </w:r>
-    </w:p>
-    <w:p>
-      <w:pPr>
-        <w:pStyle w:val="PargrafodaLista"/>
-        <w:numPr>
-          <w:ilvl w:val="2"/>
-          <w:numId w:val="1"/>
-        </w:numPr>
-        <w:spacing w:before="100" w:beforeAutospacing="1" w:after="100" w:afterAutospacing="1" w:line="240" w:lineRule="auto"/>
-        <w:outlineLvl w:val="2"/>
-        <w:rPr>
-          <w:sz w:val="24"/>
-        </w:rPr>
-      </w:pPr>
-      <w:r>
-        <w:rPr>
-          <w:sz w:val="24"/>
-        </w:rPr>
-        <w:t>Superclasse (classe base) / Subclasse (classe derivada);</w:t>
-      </w:r>
-    </w:p>
-    <w:p>
-      <w:pPr>
-        <w:pStyle w:val="PargrafodaLista"/>
-        <w:numPr>
-          <w:ilvl w:val="2"/>
-          <w:numId w:val="1"/>
-        </w:numPr>
-        <w:spacing w:before="100" w:beforeAutospacing="1" w:after="100" w:afterAutospacing="1" w:line="240" w:lineRule="auto"/>
-        <w:outlineLvl w:val="2"/>
-        <w:rPr>
-          <w:sz w:val="24"/>
-        </w:rPr>
-      </w:pPr>
-      <w:r>
-        <w:rPr>
-          <w:sz w:val="24"/>
-        </w:rPr>
-        <w:t>Herança/extensão;</w:t>
-      </w:r>
-    </w:p>
-    <w:p>
-      <w:pPr>
-        <w:pStyle w:val="PargrafodaLista"/>
-        <w:numPr>
-          <w:ilvl w:val="2"/>
-          <w:numId w:val="1"/>
-        </w:numPr>
-        <w:spacing w:before="100" w:beforeAutospacing="1" w:after="100" w:afterAutospacing="1" w:line="240" w:lineRule="auto"/>
-        <w:outlineLvl w:val="2"/>
-        <w:rPr>
-          <w:sz w:val="24"/>
-        </w:rPr>
-      </w:pPr>
-      <w:r>
-        <w:rPr>
-          <w:sz w:val="24"/>
-        </w:rPr>
-        <w:t>Herança é uma associação entre classes (e não entre objetos)</w:t>
-      </w:r>
-      <w:r>
-        <w:rPr>
-          <w:sz w:val="24"/>
-        </w:rPr>
-        <w:t xml:space="preserve"> </w:t>
-      </w:r>
-    </w:p>
-    <w:p>
-      <w:pPr>
-        <w:pStyle w:val="PargrafodaLista"/>
-        <w:numPr>
-          <w:ilvl w:val="1"/>
-          <w:numId w:val="1"/>
-        </w:numPr>
-        <w:spacing w:before="100" w:beforeAutospacing="1" w:after="100" w:afterAutospacing="1" w:line="240" w:lineRule="auto"/>
-        <w:outlineLvl w:val="2"/>
-        <w:rPr>
-          <w:sz w:val="24"/>
-        </w:rPr>
-      </w:pPr>
-      <w:r>
-        <w:rPr>
-          <w:b/>
-          <w:sz w:val="32"/>
-          <w:szCs w:val="24"/>
-        </w:rPr>
-        <w:lastRenderedPageBreak/>
-        <w:t>Vantagens</w:t>
-      </w:r>
-      <w:r>
-        <w:rPr>
-          <w:b/>
-          <w:sz w:val="32"/>
-          <w:szCs w:val="24"/>
-        </w:rPr>
-        <w:t>:</w:t>
-      </w:r>
-    </w:p>
-    <w:p>
-      <w:pPr>
-        <w:pStyle w:val="PargrafodaLista"/>
-        <w:spacing w:before="100" w:beforeAutospacing="1" w:after="100" w:afterAutospacing="1" w:line="240" w:lineRule="auto"/>
-        <w:ind w:left="1080"/>
-        <w:outlineLvl w:val="2"/>
-        <w:rPr>
-          <w:b/>
-          <w:sz w:val="32"/>
-          <w:szCs w:val="24"/>
-        </w:rPr>
-      </w:pPr>
-    </w:p>
-    <w:p>
-      <w:pPr>
-        <w:pStyle w:val="PargrafodaLista"/>
-        <w:numPr>
-          <w:ilvl w:val="1"/>
-          <w:numId w:val="1"/>
-        </w:numPr>
-        <w:spacing w:before="100" w:beforeAutospacing="1" w:after="100" w:afterAutospacing="1" w:line="240" w:lineRule="auto"/>
-        <w:outlineLvl w:val="2"/>
-        <w:rPr>
-          <w:sz w:val="24"/>
-        </w:rPr>
-      </w:pPr>
-      <w:r>
-        <w:rPr>
-          <w:b/>
-          <w:sz w:val="32"/>
-          <w:szCs w:val="24"/>
-        </w:rPr>
-        <w:t>Resumo</w:t>
-      </w:r>
-      <w:r>
-        <w:rPr>
-          <w:b/>
-          <w:sz w:val="32"/>
-          <w:szCs w:val="24"/>
-        </w:rPr>
-        <w:t>:</w:t>
-      </w:r>
-    </w:p>
-    <w:p>
-      <w:pPr>
-        <w:pStyle w:val="PargrafodaLista"/>
-        <w:spacing w:before="100" w:beforeAutospacing="1" w:after="100" w:afterAutospacing="1" w:line="240" w:lineRule="auto"/>
-        <w:ind w:left="1800"/>
-        <w:outlineLvl w:val="2"/>
-        <w:rPr>
-          <w:sz w:val="24"/>
-        </w:rPr>
-      </w:pPr>
-    </w:p>
-    <w:p>
-      <w:pPr>
-        <w:pStyle w:val="PargrafodaLista"/>
-        <w:spacing w:before="100" w:beforeAutospacing="1" w:after="100" w:afterAutospacing="1" w:line="240" w:lineRule="auto"/>
-        <w:ind w:left="1800"/>
-        <w:outlineLvl w:val="2"/>
-        <w:rPr>
-          <w:sz w:val="24"/>
-        </w:rPr>
-      </w:pPr>
-    </w:p>
-    <w:p>
-      <w:pPr>
-        <w:pStyle w:val="PargrafodaLista"/>
-        <w:numPr>
-          <w:ilvl w:val="0"/>
-          <w:numId w:val="1"/>
-        </w:numPr>
+        <w:ind w:left="360"/>
         <w:rPr>
           <w:b/>
           <w:i/>
@@ -1996,26 +1760,765 @@
           <w:u w:val="single"/>
         </w:rPr>
       </w:pPr>
-      <w:r>
+    </w:p>
+    <w:p>
+      <w:pPr>
+        <w:pStyle w:val="PargrafodaLista"/>
+        <w:numPr>
+          <w:ilvl w:val="1"/>
+          <w:numId w:val="1"/>
+        </w:numPr>
+        <w:spacing w:before="100" w:beforeAutospacing="1" w:after="100" w:afterAutospacing="1" w:line="240" w:lineRule="auto"/>
+        <w:outlineLvl w:val="2"/>
+        <w:rPr>
+          <w:b/>
+          <w:sz w:val="32"/>
+          <w:szCs w:val="24"/>
+        </w:rPr>
+      </w:pPr>
+      <w:r>
+        <w:rPr>
+          <w:b/>
+          <w:sz w:val="32"/>
+          <w:szCs w:val="24"/>
+        </w:rPr>
+        <w:t>Conceito:</w:t>
+      </w:r>
+      <w:r>
+        <w:rPr>
+          <w:rStyle w:val="PargrafodaLista"/>
+        </w:rPr>
+        <w:t xml:space="preserve"> </w:t>
+      </w:r>
+      <w:r>
+        <w:rPr>
+          <w:rStyle w:val="Forte"/>
+        </w:rPr>
+        <w:t>Herança</w:t>
+      </w:r>
+      <w:r>
+        <w:t xml:space="preserve"> é um princípio fundamental de programação orientada a objetos que permite que uma classe derive características (atributos e métodos) de outra. A classe "filha" ou "derivada" herda os membros da classe "pai" ou "base", tornando possível o compartilhamento de código entre classes relacionadas.</w:t>
+      </w:r>
+    </w:p>
+    <w:p>
+      <w:pPr>
+        <w:pStyle w:val="PargrafodaLista"/>
+        <w:spacing w:before="100" w:beforeAutospacing="1" w:after="100" w:afterAutospacing="1" w:line="240" w:lineRule="auto"/>
+        <w:ind w:left="1080"/>
+        <w:outlineLvl w:val="2"/>
+        <w:rPr>
+          <w:b/>
+          <w:sz w:val="32"/>
+          <w:szCs w:val="24"/>
+        </w:rPr>
+      </w:pPr>
+    </w:p>
+    <w:p>
+      <w:pPr>
+        <w:pStyle w:val="PargrafodaLista"/>
+        <w:numPr>
+          <w:ilvl w:val="1"/>
+          <w:numId w:val="1"/>
+        </w:numPr>
+        <w:spacing w:before="100" w:beforeAutospacing="1" w:after="100" w:afterAutospacing="1" w:line="240" w:lineRule="auto"/>
+        <w:outlineLvl w:val="2"/>
+        <w:rPr>
+          <w:b/>
+          <w:sz w:val="32"/>
+          <w:szCs w:val="24"/>
+        </w:rPr>
+      </w:pPr>
+      <w:r>
+        <w:rPr>
+          <w:b/>
+          <w:sz w:val="32"/>
+          <w:szCs w:val="24"/>
+        </w:rPr>
+        <w:t>O que é:</w:t>
+      </w:r>
+      <w:r>
+        <w:t xml:space="preserve"> Em C#, a herança é implementada criando uma relação de "é um" (ou seja, uma relação hierárquica) entre classes. Isso significa que uma classe derivada é uma especialização de uma classe base.</w:t>
+      </w:r>
+      <w:r>
+        <w:t xml:space="preserve"> </w:t>
+      </w:r>
+    </w:p>
+    <w:p>
+      <w:pPr>
+        <w:pStyle w:val="PargrafodaLista"/>
+        <w:spacing w:before="100" w:beforeAutospacing="1" w:after="100" w:afterAutospacing="1" w:line="240" w:lineRule="auto"/>
+        <w:ind w:left="1080"/>
+        <w:outlineLvl w:val="2"/>
+      </w:pPr>
+      <w:r>
+        <w:t xml:space="preserve">Por exemplo, se temos uma classe </w:t>
+      </w:r>
+      <w:r>
+        <w:t>“Conta”</w:t>
+      </w:r>
+      <w:r>
+        <w:t xml:space="preserve">, podemos criar uma classe derivada </w:t>
+      </w:r>
+      <w:r>
+        <w:t>“</w:t>
+      </w:r>
+      <w:r>
+        <w:t>C</w:t>
+      </w:r>
+      <w:r>
+        <w:t>ontaPoupança"</w:t>
+      </w:r>
+      <w:r>
+        <w:t xml:space="preserve"> que herda todas as características e comportamentos de </w:t>
+      </w:r>
+      <w:r>
+        <w:t>“Conta”, mas possibilitando adicionarmos novos atributos e métodos específicos da classe “ContaPoupança”.</w:t>
+      </w:r>
+    </w:p>
+    <w:p>
+      <w:pPr>
+        <w:pStyle w:val="PargrafodaLista"/>
+        <w:spacing w:before="100" w:beforeAutospacing="1" w:after="100" w:afterAutospacing="1" w:line="240" w:lineRule="auto"/>
+        <w:ind w:left="1080"/>
+        <w:outlineLvl w:val="2"/>
+      </w:pPr>
+    </w:p>
+    <w:p>
+      <w:pPr>
+        <w:pStyle w:val="PargrafodaLista"/>
+        <w:numPr>
+          <w:ilvl w:val="1"/>
+          <w:numId w:val="1"/>
+        </w:numPr>
+        <w:spacing w:before="100" w:beforeAutospacing="1" w:after="100" w:afterAutospacing="1" w:line="240" w:lineRule="auto"/>
+        <w:outlineLvl w:val="2"/>
+        <w:rPr>
+          <w:b/>
+          <w:sz w:val="32"/>
+          <w:szCs w:val="24"/>
+        </w:rPr>
+      </w:pPr>
+      <w:r>
+        <w:rPr>
+          <w:b/>
+          <w:sz w:val="32"/>
+          <w:szCs w:val="24"/>
+        </w:rPr>
+        <w:t>Quando usar:</w:t>
+      </w:r>
+      <w:r>
+        <w:t xml:space="preserve"> </w:t>
+      </w:r>
+      <w:r>
+        <w:t>A herança é mais útil quando há uma clara relação hierárquica entre duas classes, e a classe derivada precisa de acesso aos métodos e propriedades da classe base. Geralmente, você deve considerar usar herança se:</w:t>
+      </w:r>
+    </w:p>
+    <w:p>
+      <w:pPr>
+        <w:numPr>
+          <w:ilvl w:val="0"/>
+          <w:numId w:val="17"/>
+        </w:numPr>
+        <w:spacing w:before="100" w:beforeAutospacing="1" w:after="100" w:afterAutospacing="1" w:line="240" w:lineRule="auto"/>
+        <w:rPr>
+          <w:sz w:val="24"/>
+        </w:rPr>
+      </w:pPr>
+      <w:r>
+        <w:rPr>
+          <w:sz w:val="24"/>
+        </w:rPr>
+        <w:t>As classes compartilham atributos e comportamentos (ex.: Carro e Moto são tipos de Veiculo).</w:t>
+      </w:r>
+    </w:p>
+    <w:p>
+      <w:pPr>
+        <w:numPr>
+          <w:ilvl w:val="0"/>
+          <w:numId w:val="17"/>
+        </w:numPr>
+        <w:spacing w:before="100" w:beforeAutospacing="1" w:after="100" w:afterAutospacing="1" w:line="240" w:lineRule="auto"/>
+        <w:rPr>
+          <w:sz w:val="24"/>
+        </w:rPr>
+      </w:pPr>
+      <w:r>
+        <w:rPr>
+          <w:sz w:val="24"/>
+        </w:rPr>
+        <w:t>Deseja promover reutilização de código, evitando duplicação.</w:t>
+      </w:r>
+    </w:p>
+    <w:p>
+      <w:pPr>
+        <w:numPr>
+          <w:ilvl w:val="0"/>
+          <w:numId w:val="17"/>
+        </w:numPr>
+        <w:spacing w:before="100" w:beforeAutospacing="1" w:after="100" w:afterAutospacing="1" w:line="240" w:lineRule="auto"/>
+        <w:rPr>
+          <w:sz w:val="24"/>
+        </w:rPr>
+      </w:pPr>
+      <w:r>
+        <w:rPr>
+          <w:sz w:val="24"/>
+        </w:rPr>
+        <w:t>A relação "é um" é verdadeira (ex.: um Cachorro é um tipo de Animal).</w:t>
+      </w:r>
+    </w:p>
+    <w:p>
+      <w:pPr>
+        <w:pStyle w:val="NormalWeb"/>
+        <w:ind w:left="1080"/>
+        <w:rPr>
+          <w:rFonts w:asciiTheme="minorHAnsi" w:eastAsiaTheme="minorHAnsi" w:hAnsiTheme="minorHAnsi" w:cstheme="minorBidi"/>
+          <w:szCs w:val="22"/>
+          <w:lang w:eastAsia="en-US"/>
+        </w:rPr>
+      </w:pPr>
+      <w:r>
+        <w:rPr>
+          <w:rFonts w:asciiTheme="minorHAnsi" w:eastAsiaTheme="minorHAnsi" w:hAnsiTheme="minorHAnsi" w:cstheme="minorBidi"/>
+          <w:szCs w:val="22"/>
+          <w:lang w:eastAsia="en-US"/>
+        </w:rPr>
+        <w:t xml:space="preserve">É importante notar que o uso excessivo da herança pode tornar o código mais complexo e difícil de manter, então é preferível </w:t>
+      </w:r>
+      <w:r>
+        <w:rPr>
+          <w:rFonts w:asciiTheme="minorHAnsi" w:eastAsiaTheme="minorHAnsi" w:hAnsiTheme="minorHAnsi" w:cstheme="minorBidi"/>
+          <w:szCs w:val="22"/>
+          <w:u w:val="single"/>
+          <w:lang w:eastAsia="en-US"/>
+        </w:rPr>
+        <w:t>aplicá-la apenas quando a relação entre as classes é clara</w:t>
+      </w:r>
+      <w:r>
+        <w:rPr>
+          <w:rFonts w:asciiTheme="minorHAnsi" w:eastAsiaTheme="minorHAnsi" w:hAnsiTheme="minorHAnsi" w:cstheme="minorBidi"/>
+          <w:szCs w:val="22"/>
+          <w:lang w:eastAsia="en-US"/>
+        </w:rPr>
+        <w:t>.</w:t>
+      </w:r>
+    </w:p>
+    <w:p>
+      <w:pPr>
+        <w:pStyle w:val="PargrafodaLista"/>
+        <w:spacing w:before="100" w:beforeAutospacing="1" w:after="100" w:afterAutospacing="1" w:line="240" w:lineRule="auto"/>
+        <w:ind w:left="1080"/>
+        <w:outlineLvl w:val="2"/>
+        <w:rPr>
+          <w:b/>
+          <w:sz w:val="32"/>
+          <w:szCs w:val="24"/>
+        </w:rPr>
+      </w:pPr>
+    </w:p>
+    <w:p>
+      <w:pPr>
+        <w:pStyle w:val="PargrafodaLista"/>
+        <w:numPr>
+          <w:ilvl w:val="1"/>
+          <w:numId w:val="1"/>
+        </w:numPr>
+        <w:spacing w:before="100" w:beforeAutospacing="1" w:after="100" w:afterAutospacing="1" w:line="240" w:lineRule="auto"/>
+        <w:outlineLvl w:val="2"/>
+        <w:rPr>
+          <w:b/>
+          <w:sz w:val="32"/>
+          <w:szCs w:val="24"/>
+        </w:rPr>
+      </w:pPr>
+      <w:r>
+        <w:rPr>
+          <w:b/>
+          <w:sz w:val="32"/>
+          <w:szCs w:val="24"/>
+        </w:rPr>
+        <w:t>Definições</w:t>
+      </w:r>
+      <w:r>
+        <w:rPr>
+          <w:b/>
+          <w:sz w:val="32"/>
+          <w:szCs w:val="24"/>
+        </w:rPr>
+        <w:t>:</w:t>
+      </w:r>
+    </w:p>
+    <w:p>
+      <w:pPr>
+        <w:pStyle w:val="PargrafodaLista"/>
+        <w:spacing w:before="100" w:beforeAutospacing="1" w:after="100" w:afterAutospacing="1" w:line="240" w:lineRule="auto"/>
+        <w:ind w:left="1800"/>
+        <w:outlineLvl w:val="2"/>
+        <w:rPr>
+          <w:b/>
+          <w:sz w:val="32"/>
+          <w:szCs w:val="24"/>
+        </w:rPr>
+      </w:pPr>
+    </w:p>
+    <w:p>
+      <w:pPr>
+        <w:pStyle w:val="PargrafodaLista"/>
+        <w:numPr>
+          <w:ilvl w:val="2"/>
+          <w:numId w:val="1"/>
+        </w:numPr>
+        <w:spacing w:before="100" w:beforeAutospacing="1" w:after="100" w:afterAutospacing="1" w:line="240" w:lineRule="auto"/>
+        <w:outlineLvl w:val="2"/>
+        <w:rPr>
+          <w:sz w:val="24"/>
+        </w:rPr>
+      </w:pPr>
+      <w:r>
+        <w:rPr>
+          <w:sz w:val="24"/>
+        </w:rPr>
+        <w:t>Relação “é um”;</w:t>
+      </w:r>
+    </w:p>
+    <w:p>
+      <w:pPr>
+        <w:pStyle w:val="PargrafodaLista"/>
+        <w:numPr>
+          <w:ilvl w:val="2"/>
+          <w:numId w:val="1"/>
+        </w:numPr>
+        <w:spacing w:before="100" w:beforeAutospacing="1" w:after="100" w:afterAutospacing="1" w:line="240" w:lineRule="auto"/>
+        <w:outlineLvl w:val="2"/>
+        <w:rPr>
+          <w:sz w:val="24"/>
+        </w:rPr>
+      </w:pPr>
+      <w:r>
+        <w:rPr>
+          <w:sz w:val="24"/>
+        </w:rPr>
+        <w:t>Generalização/especialização;</w:t>
+      </w:r>
+    </w:p>
+    <w:p>
+      <w:pPr>
+        <w:pStyle w:val="PargrafodaLista"/>
+        <w:numPr>
+          <w:ilvl w:val="2"/>
+          <w:numId w:val="1"/>
+        </w:numPr>
+        <w:spacing w:before="100" w:beforeAutospacing="1" w:after="100" w:afterAutospacing="1" w:line="240" w:lineRule="auto"/>
+        <w:outlineLvl w:val="2"/>
+        <w:rPr>
+          <w:sz w:val="24"/>
+        </w:rPr>
+      </w:pPr>
+      <w:r>
+        <w:rPr>
+          <w:sz w:val="24"/>
+        </w:rPr>
+        <w:t>Superclasse (classe base) / Subclasse (classe derivada);</w:t>
+      </w:r>
+    </w:p>
+    <w:p>
+      <w:pPr>
+        <w:pStyle w:val="PargrafodaLista"/>
+        <w:numPr>
+          <w:ilvl w:val="2"/>
+          <w:numId w:val="1"/>
+        </w:numPr>
+        <w:spacing w:before="100" w:beforeAutospacing="1" w:after="100" w:afterAutospacing="1" w:line="240" w:lineRule="auto"/>
+        <w:outlineLvl w:val="2"/>
+        <w:rPr>
+          <w:sz w:val="24"/>
+        </w:rPr>
+      </w:pPr>
+      <w:r>
+        <w:rPr>
+          <w:sz w:val="24"/>
+        </w:rPr>
+        <w:t>Herança/extensão;</w:t>
+      </w:r>
+    </w:p>
+    <w:p>
+      <w:pPr>
+        <w:pStyle w:val="PargrafodaLista"/>
+        <w:numPr>
+          <w:ilvl w:val="2"/>
+          <w:numId w:val="1"/>
+        </w:numPr>
+        <w:spacing w:before="100" w:beforeAutospacing="1" w:after="100" w:afterAutospacing="1" w:line="240" w:lineRule="auto"/>
+        <w:outlineLvl w:val="2"/>
+        <w:rPr>
+          <w:sz w:val="24"/>
+        </w:rPr>
+      </w:pPr>
+      <w:r>
+        <w:rPr>
+          <w:sz w:val="24"/>
+        </w:rPr>
+        <w:t>Herança é uma associação entre classes (e não entre objetos)</w:t>
+      </w:r>
+      <w:r>
+        <w:rPr>
+          <w:sz w:val="24"/>
+        </w:rPr>
+        <w:t xml:space="preserve"> </w:t>
+      </w:r>
+    </w:p>
+    <w:p>
+      <w:pPr>
+        <w:pStyle w:val="PargrafodaLista"/>
+        <w:numPr>
+          <w:ilvl w:val="2"/>
+          <w:numId w:val="1"/>
+        </w:numPr>
+        <w:spacing w:before="100" w:beforeAutospacing="1" w:after="100" w:afterAutospacing="1" w:line="240" w:lineRule="auto"/>
+        <w:outlineLvl w:val="2"/>
+        <w:rPr>
+          <w:sz w:val="24"/>
+        </w:rPr>
+      </w:pPr>
+      <w:r>
+        <w:rPr>
+          <w:b/>
+          <w:bCs/>
+          <w:sz w:val="24"/>
+          <w:u w:val="single"/>
+        </w:rPr>
+        <w:t xml:space="preserve">Palavra-chave </w:t>
+      </w:r>
+      <w:r>
+        <w:rPr>
+          <w:b/>
+          <w:bCs/>
+          <w:sz w:val="24"/>
+          <w:u w:val="single"/>
+        </w:rPr>
+        <w:t>“</w:t>
+      </w:r>
+      <w:r>
+        <w:rPr>
+          <w:b/>
+          <w:sz w:val="24"/>
+          <w:u w:val="single"/>
+        </w:rPr>
+        <w:t>base</w:t>
+      </w:r>
+      <w:r>
+        <w:rPr>
+          <w:b/>
+          <w:sz w:val="24"/>
+          <w:u w:val="single"/>
+        </w:rPr>
+        <w:t>”</w:t>
+      </w:r>
+      <w:r>
+        <w:rPr>
+          <w:sz w:val="24"/>
+        </w:rPr>
+        <w:t>: Permite que a classe derivada acesse membros da classe base, útil para chamadas ao construtor da classe base ou acesso a métodos.</w:t>
+      </w:r>
+    </w:p>
+    <w:p>
+      <w:pPr>
+        <w:pStyle w:val="PargrafodaLista"/>
+        <w:spacing w:before="100" w:beforeAutospacing="1" w:after="100" w:afterAutospacing="1" w:line="240" w:lineRule="auto"/>
+        <w:ind w:left="1800"/>
+        <w:outlineLvl w:val="2"/>
+        <w:rPr>
+          <w:sz w:val="24"/>
+        </w:rPr>
+      </w:pPr>
+    </w:p>
+    <w:p>
+      <w:pPr>
+        <w:pStyle w:val="PargrafodaLista"/>
+        <w:numPr>
+          <w:ilvl w:val="1"/>
+          <w:numId w:val="1"/>
+        </w:numPr>
+        <w:spacing w:before="100" w:beforeAutospacing="1" w:after="100" w:afterAutospacing="1" w:line="240" w:lineRule="auto"/>
+        <w:outlineLvl w:val="2"/>
+        <w:rPr>
+          <w:sz w:val="24"/>
+        </w:rPr>
+      </w:pPr>
+      <w:r>
+        <w:rPr>
+          <w:b/>
+          <w:sz w:val="32"/>
+          <w:szCs w:val="24"/>
+        </w:rPr>
+        <w:t>Vantagens</w:t>
+      </w:r>
+      <w:r>
+        <w:rPr>
+          <w:b/>
+          <w:sz w:val="32"/>
+          <w:szCs w:val="24"/>
+        </w:rPr>
+        <w:t>:</w:t>
+      </w:r>
+    </w:p>
+    <w:p>
+      <w:pPr>
+        <w:pStyle w:val="PargrafodaLista"/>
+        <w:spacing w:before="100" w:beforeAutospacing="1" w:after="100" w:afterAutospacing="1" w:line="240" w:lineRule="auto"/>
+        <w:ind w:left="1080"/>
+        <w:outlineLvl w:val="2"/>
+        <w:rPr>
+          <w:sz w:val="24"/>
+        </w:rPr>
+      </w:pPr>
+    </w:p>
+    <w:p>
+      <w:pPr>
+        <w:pStyle w:val="PargrafodaLista"/>
+        <w:numPr>
+          <w:ilvl w:val="2"/>
+          <w:numId w:val="1"/>
+        </w:numPr>
+        <w:spacing w:before="100" w:beforeAutospacing="1" w:after="100" w:afterAutospacing="1" w:line="240" w:lineRule="auto"/>
+        <w:outlineLvl w:val="2"/>
+        <w:rPr>
+          <w:sz w:val="24"/>
+        </w:rPr>
+      </w:pPr>
+      <w:r>
+        <w:rPr>
+          <w:b/>
+          <w:sz w:val="24"/>
+        </w:rPr>
+        <w:lastRenderedPageBreak/>
+        <w:t>Reutilização de código</w:t>
+      </w:r>
+      <w:r>
+        <w:rPr>
+          <w:b/>
+          <w:sz w:val="24"/>
+        </w:rPr>
+        <w:t>:</w:t>
+      </w:r>
+      <w:r>
+        <w:rPr>
+          <w:sz w:val="24"/>
+        </w:rPr>
+        <w:t xml:space="preserve"> A herança permite que classes derivadas aproveitem e estendam o código da classe base, evitando duplicação e facilitando a manutenção.</w:t>
+      </w:r>
+    </w:p>
+    <w:p>
+      <w:pPr>
+        <w:pStyle w:val="PargrafodaLista"/>
+        <w:spacing w:before="100" w:beforeAutospacing="1" w:after="100" w:afterAutospacing="1" w:line="240" w:lineRule="auto"/>
+        <w:ind w:left="1800"/>
+        <w:outlineLvl w:val="2"/>
+        <w:rPr>
+          <w:sz w:val="24"/>
+        </w:rPr>
+      </w:pPr>
+    </w:p>
+    <w:p>
+      <w:pPr>
+        <w:pStyle w:val="PargrafodaLista"/>
+        <w:numPr>
+          <w:ilvl w:val="2"/>
+          <w:numId w:val="1"/>
+        </w:numPr>
+        <w:spacing w:before="100" w:beforeAutospacing="1" w:after="100" w:afterAutospacing="1" w:line="240" w:lineRule="auto"/>
+        <w:outlineLvl w:val="2"/>
+        <w:rPr>
+          <w:sz w:val="24"/>
+        </w:rPr>
+      </w:pPr>
+      <w:r>
+        <w:rPr>
+          <w:b/>
+          <w:sz w:val="24"/>
+        </w:rPr>
+        <w:t>Organização e estrutura</w:t>
+      </w:r>
+      <w:r>
+        <w:rPr>
+          <w:b/>
+          <w:sz w:val="24"/>
+        </w:rPr>
+        <w:t>:</w:t>
+      </w:r>
+      <w:r>
+        <w:rPr>
+          <w:sz w:val="24"/>
+        </w:rPr>
+        <w:t xml:space="preserve"> Com herança, é possível criar uma hierarquia lógica de classes, tornando o código mais compreensível e organizado.</w:t>
+      </w:r>
+    </w:p>
+    <w:p>
+      <w:pPr>
+        <w:pStyle w:val="PargrafodaLista"/>
+        <w:spacing w:before="100" w:beforeAutospacing="1" w:after="100" w:afterAutospacing="1" w:line="240" w:lineRule="auto"/>
+        <w:ind w:left="1800"/>
+        <w:outlineLvl w:val="2"/>
+        <w:rPr>
+          <w:sz w:val="24"/>
+        </w:rPr>
+      </w:pPr>
+    </w:p>
+    <w:p>
+      <w:pPr>
+        <w:pStyle w:val="PargrafodaLista"/>
+        <w:numPr>
+          <w:ilvl w:val="2"/>
+          <w:numId w:val="1"/>
+        </w:numPr>
+        <w:spacing w:before="100" w:beforeAutospacing="1" w:after="100" w:afterAutospacing="1" w:line="240" w:lineRule="auto"/>
+        <w:outlineLvl w:val="2"/>
+        <w:rPr>
+          <w:sz w:val="24"/>
+        </w:rPr>
+      </w:pPr>
+      <w:r>
+        <w:rPr>
+          <w:b/>
+          <w:sz w:val="24"/>
+        </w:rPr>
+        <w:t>Facilidade de extensão:</w:t>
+      </w:r>
+      <w:r>
+        <w:rPr>
+          <w:sz w:val="24"/>
+        </w:rPr>
+        <w:t xml:space="preserve"> A herança facilita a criação de classes especializadas que adicionam funcionalidades específicas a partir de uma classe base.</w:t>
+      </w:r>
+    </w:p>
+    <w:p>
+      <w:pPr>
+        <w:pStyle w:val="PargrafodaLista"/>
+        <w:spacing w:before="100" w:beforeAutospacing="1" w:after="100" w:afterAutospacing="1" w:line="240" w:lineRule="auto"/>
+        <w:ind w:left="1080"/>
+        <w:outlineLvl w:val="2"/>
+        <w:rPr>
+          <w:b/>
+          <w:sz w:val="32"/>
+          <w:szCs w:val="24"/>
+        </w:rPr>
+      </w:pPr>
+    </w:p>
+    <w:p>
+      <w:pPr>
+        <w:pStyle w:val="PargrafodaLista"/>
+        <w:numPr>
+          <w:ilvl w:val="1"/>
+          <w:numId w:val="1"/>
+        </w:numPr>
+        <w:spacing w:before="100" w:beforeAutospacing="1" w:after="100" w:afterAutospacing="1" w:line="240" w:lineRule="auto"/>
+        <w:outlineLvl w:val="2"/>
+        <w:rPr>
+          <w:sz w:val="24"/>
+        </w:rPr>
+      </w:pPr>
+      <w:r>
+        <w:rPr>
+          <w:b/>
+          <w:sz w:val="32"/>
+          <w:szCs w:val="24"/>
+        </w:rPr>
+        <w:t>Resumo</w:t>
+      </w:r>
+      <w:r>
+        <w:rPr>
+          <w:b/>
+          <w:sz w:val="32"/>
+          <w:szCs w:val="24"/>
+        </w:rPr>
+        <w:t>:</w:t>
+      </w:r>
+      <w:r>
+        <w:t xml:space="preserve"> </w:t>
+      </w:r>
+      <w:r>
+        <w:rPr>
+          <w:sz w:val="24"/>
+        </w:rPr>
+        <w:t xml:space="preserve">é uma técnica de reutilização de código que permite </w:t>
+      </w:r>
+      <w:r>
+        <w:rPr>
+          <w:sz w:val="24"/>
+          <w:u w:val="single"/>
+        </w:rPr>
+        <w:t xml:space="preserve">criar </w:t>
+      </w:r>
+      <w:r>
+        <w:rPr>
+          <w:sz w:val="24"/>
+          <w:u w:val="single"/>
+        </w:rPr>
+        <w:t>hierarquias</w:t>
+      </w:r>
+      <w:r>
+        <w:rPr>
+          <w:sz w:val="24"/>
+        </w:rPr>
+        <w:t xml:space="preserve"> entre classes. Uma classe derivada herda os métodos e atributos de uma classe base, promovendo a reutilização e a organização do código. Ela é útil quando há uma relação hierárquica clara e quando a especialização da classe base em subclasses faz sentido. É recomendada para simplificar o desenvolvimento e a manutenção de classes relacionadas.</w:t>
+      </w:r>
+    </w:p>
+    <w:p>
+      <w:pPr>
+        <w:pStyle w:val="PargrafodaLista"/>
+        <w:spacing w:before="100" w:beforeAutospacing="1" w:after="100" w:afterAutospacing="1" w:line="240" w:lineRule="auto"/>
+        <w:ind w:left="1800"/>
+        <w:outlineLvl w:val="2"/>
+        <w:rPr>
+          <w:sz w:val="24"/>
+        </w:rPr>
+      </w:pPr>
+    </w:p>
+    <w:p>
+      <w:pPr>
+        <w:pStyle w:val="PargrafodaLista"/>
+        <w:spacing w:before="100" w:beforeAutospacing="1" w:after="100" w:afterAutospacing="1" w:line="240" w:lineRule="auto"/>
+        <w:ind w:left="1800"/>
+        <w:outlineLvl w:val="2"/>
+        <w:rPr>
+          <w:sz w:val="24"/>
+        </w:rPr>
+      </w:pPr>
+    </w:p>
+    <w:p>
+      <w:pPr>
+        <w:pStyle w:val="PargrafodaLista"/>
+        <w:numPr>
+          <w:ilvl w:val="0"/>
+          <w:numId w:val="1"/>
+        </w:numPr>
         <w:rPr>
           <w:b/>
           <w:i/>
           <w:sz w:val="44"/>
           <w:u w:val="single"/>
         </w:rPr>
-        <w:t>Polimorfismo:</w:t>
-      </w:r>
-    </w:p>
-    <w:p>
-      <w:pPr>
-        <w:pStyle w:val="PargrafodaLista"/>
-        <w:ind w:left="360"/>
+      </w:pPr>
+      <w:r>
         <w:rPr>
           <w:b/>
           <w:i/>
           <w:sz w:val="44"/>
           <w:u w:val="single"/>
         </w:rPr>
+        <w:t>Polimorfismo:</w:t>
+      </w:r>
+    </w:p>
+    <w:p>
+      <w:pPr>
+        <w:pStyle w:val="PargrafodaLista"/>
+        <w:ind w:left="360"/>
+        <w:rPr>
+          <w:b/>
+          <w:i/>
+          <w:sz w:val="44"/>
+          <w:u w:val="single"/>
+        </w:rPr>
       </w:pPr>
     </w:p>
     <w:p>
@@ -2041,6 +2544,15 @@
         </w:rPr>
         <w:t>Conceito:</w:t>
       </w:r>
+      <w:r>
+        <w:t xml:space="preserve"> </w:t>
+      </w:r>
+      <w:r>
+        <w:rPr>
+          <w:sz w:val="24"/>
+        </w:rPr>
+        <w:t>é um princípio da programação orientada a objetos que permite que métodos de classes diferentes, mas relacionadas, respondam de forma diferente à mesma chamada. Em outras palavras, polimorfismo permite o uso de uma única interface para representar múltiplos comportamentos de objetos.</w:t>
+      </w:r>
     </w:p>
     <w:p>
       <w:pPr>
@@ -2078,19 +2590,97 @@
         </w:rPr>
         <w:t>O que é:</w:t>
       </w:r>
-    </w:p>
-    <w:p>
-      <w:pPr>
-        <w:pStyle w:val="PargrafodaLista"/>
-        <w:spacing w:before="100" w:beforeAutospacing="1" w:after="100" w:afterAutospacing="1" w:line="240" w:lineRule="auto"/>
-        <w:ind w:left="1080"/>
-        <w:outlineLvl w:val="2"/>
-        <w:rPr>
-          <w:b/>
-          <w:sz w:val="32"/>
-          <w:szCs w:val="24"/>
-        </w:rPr>
-      </w:pPr>
+      <w:r>
+        <w:t xml:space="preserve"> </w:t>
+      </w:r>
+      <w:r>
+        <w:rPr>
+          <w:sz w:val="24"/>
+        </w:rPr>
+        <w:t>Polimorfismo pode ser obtido principalmente através de duas técnicas:</w:t>
+      </w:r>
+    </w:p>
+    <w:p>
+      <w:pPr>
+        <w:numPr>
+          <w:ilvl w:val="0"/>
+          <w:numId w:val="20"/>
+        </w:numPr>
+        <w:spacing w:before="100" w:beforeAutospacing="1" w:after="100" w:afterAutospacing="1" w:line="240" w:lineRule="auto"/>
+        <w:rPr>
+          <w:sz w:val="24"/>
+        </w:rPr>
+      </w:pPr>
+      <w:r>
+        <w:rPr>
+          <w:b/>
+          <w:sz w:val="24"/>
+        </w:rPr>
+        <w:t>Polimorfismo de Sobrecarga (</w:t>
+      </w:r>
+      <w:proofErr w:type="gramStart"/>
+      <w:r>
+        <w:rPr>
+          <w:b/>
+          <w:sz w:val="24"/>
+        </w:rPr>
+        <w:t>ou Estático</w:t>
+      </w:r>
+      <w:proofErr w:type="gramEnd"/>
+      <w:r>
+        <w:rPr>
+          <w:b/>
+          <w:sz w:val="24"/>
+        </w:rPr>
+        <w:t>):</w:t>
+      </w:r>
+      <w:r>
+        <w:rPr>
+          <w:sz w:val="24"/>
+        </w:rPr>
+        <w:t xml:space="preserve"> Quando um método é sobrecarregado na mesma classe, ou seja, existem várias versões do mesmo método, cada uma com uma lista de parâmetros diferente.</w:t>
+      </w:r>
+    </w:p>
+    <w:p>
+      <w:pPr>
+        <w:numPr>
+          <w:ilvl w:val="0"/>
+          <w:numId w:val="20"/>
+        </w:numPr>
+        <w:spacing w:before="100" w:beforeAutospacing="1" w:after="100" w:afterAutospacing="1" w:line="240" w:lineRule="auto"/>
+        <w:rPr>
+          <w:sz w:val="24"/>
+        </w:rPr>
+      </w:pPr>
+      <w:r>
+        <w:rPr>
+          <w:b/>
+          <w:sz w:val="24"/>
+        </w:rPr>
+        <w:t>Polimorfismo de Substituição (</w:t>
+      </w:r>
+      <w:proofErr w:type="gramStart"/>
+      <w:r>
+        <w:rPr>
+          <w:b/>
+          <w:sz w:val="24"/>
+        </w:rPr>
+        <w:t>ou Dinâmico</w:t>
+      </w:r>
+      <w:proofErr w:type="gramEnd"/>
+      <w:r>
+        <w:rPr>
+          <w:b/>
+          <w:sz w:val="24"/>
+        </w:rPr>
+        <w:t>):</w:t>
+      </w:r>
+      <w:r>
+        <w:rPr>
+          <w:sz w:val="24"/>
+        </w:rPr>
+        <w:t xml:space="preserve"> É quando métodos em classes derivadas substituem (ou “sobrescrevem”) métodos da classe base. Isso é obtido com a palavra-chave virtual no método da classe base e override no método da classe derivada.</w:t>
+      </w:r>
     </w:p>
     <w:p>
       <w:pPr>
@@ -2115,16 +2705,104 @@
         </w:rPr>
         <w:t>Quando usar:</w:t>
       </w:r>
-    </w:p>
-    <w:p>
-      <w:pPr>
-        <w:pStyle w:val="PargrafodaLista"/>
-        <w:rPr>
-          <w:b/>
-          <w:sz w:val="32"/>
-          <w:szCs w:val="24"/>
-        </w:rPr>
-      </w:pPr>
+      <w:r>
+        <w:rPr>
+          <w:b/>
+          <w:sz w:val="32"/>
+          <w:szCs w:val="24"/>
+        </w:rPr>
+        <w:t xml:space="preserve"> </w:t>
+      </w:r>
+      <w:r>
+        <w:rPr>
+          <w:sz w:val="24"/>
+        </w:rPr>
+        <w:t>O polimorfismo é útil quando se quer tratar objetos de várias classes derivadas da mesma maneira, mas mantendo</w:t>
+      </w:r>
+      <w:r>
+        <w:rPr>
+          <w:sz w:val="24"/>
+        </w:rPr>
+        <w:t xml:space="preserve"> </w:t>
+      </w:r>
+      <w:r>
+        <w:rPr>
+          <w:sz w:val="24"/>
+        </w:rPr>
+        <w:t>comportamentos específicos de cada um. Pode ser usado em situações como:</w:t>
+      </w:r>
+    </w:p>
+    <w:p>
+      <w:pPr>
+        <w:numPr>
+          <w:ilvl w:val="0"/>
+          <w:numId w:val="19"/>
+        </w:numPr>
+        <w:spacing w:before="100" w:beforeAutospacing="1" w:after="100" w:afterAutospacing="1" w:line="240" w:lineRule="auto"/>
+        <w:rPr>
+          <w:rFonts w:ascii="Times New Roman" w:eastAsia="Times New Roman" w:hAnsi="Times New Roman" w:cs="Times New Roman"/>
+          <w:sz w:val="24"/>
+          <w:szCs w:val="24"/>
+          <w:lang w:eastAsia="pt-BR"/>
+        </w:rPr>
+      </w:pPr>
+      <w:r>
+        <w:rPr>
+          <w:b/>
+          <w:sz w:val="24"/>
+        </w:rPr>
+        <w:lastRenderedPageBreak/>
+        <w:t>Interfaces e classes abstratas:</w:t>
+      </w:r>
+      <w:r>
+        <w:rPr>
+          <w:sz w:val="24"/>
+        </w:rPr>
+        <w:t xml:space="preserve"> Quando você deseja que classes derivadas tenham implementações específicas, mas quer tratá-las de forma uniforme.</w:t>
+      </w:r>
+    </w:p>
+    <w:p>
+      <w:pPr>
+        <w:numPr>
+          <w:ilvl w:val="0"/>
+          <w:numId w:val="19"/>
+        </w:numPr>
+        <w:spacing w:before="100" w:beforeAutospacing="1" w:after="100" w:afterAutospacing="1" w:line="240" w:lineRule="auto"/>
+        <w:rPr>
+          <w:sz w:val="24"/>
+        </w:rPr>
+      </w:pPr>
+      <w:r>
+        <w:rPr>
+          <w:sz w:val="24"/>
+        </w:rPr>
+        <w:t>Métodos que precisam ter comportamento personalizado em classes derivadas Como métodos de cálculo, exibição, entre outros.</w:t>
+      </w:r>
+    </w:p>
+    <w:p>
+      <w:pPr>
+        <w:numPr>
+          <w:ilvl w:val="0"/>
+          <w:numId w:val="19"/>
+        </w:numPr>
+        <w:spacing w:before="100" w:beforeAutospacing="1" w:after="100" w:afterAutospacing="1" w:line="240" w:lineRule="auto"/>
+        <w:rPr>
+          <w:sz w:val="24"/>
+        </w:rPr>
+      </w:pPr>
+      <w:r>
+        <w:rPr>
+          <w:b/>
+          <w:sz w:val="24"/>
+        </w:rPr>
+        <w:t>Sobrecarga de métodos:</w:t>
+      </w:r>
+      <w:r>
+        <w:rPr>
+          <w:sz w:val="24"/>
+        </w:rPr>
+        <w:t xml:space="preserve"> Quando métodos precisam aceitar diferentes tipos ou números de parâmetros na mesma classe.</w:t>
+      </w:r>
     </w:p>
     <w:p>
       <w:pPr>
@@ -2147,15 +2825,172 @@
           <w:sz w:val="32"/>
           <w:szCs w:val="24"/>
         </w:rPr>
-        <w:t>Vantagens</w:t>
-      </w:r>
-      <w:r>
-        <w:rPr>
-          <w:b/>
-          <w:sz w:val="32"/>
-          <w:szCs w:val="24"/>
-        </w:rPr>
-        <w:t>:</w:t>
+        <w:t>Definições:</w:t>
+      </w:r>
+    </w:p>
+    <w:p>
+      <w:pPr>
+        <w:pStyle w:val="PargrafodaLista"/>
+        <w:rPr>
+          <w:b/>
+          <w:sz w:val="32"/>
+          <w:szCs w:val="24"/>
+        </w:rPr>
+      </w:pPr>
+    </w:p>
+    <w:p>
+      <w:pPr>
+        <w:pStyle w:val="PargrafodaLista"/>
+        <w:numPr>
+          <w:ilvl w:val="2"/>
+          <w:numId w:val="1"/>
+        </w:numPr>
+        <w:spacing w:before="100" w:beforeAutospacing="1" w:after="100" w:afterAutospacing="1" w:line="240" w:lineRule="auto"/>
+        <w:outlineLvl w:val="2"/>
+        <w:rPr>
+          <w:sz w:val="24"/>
+        </w:rPr>
+      </w:pPr>
+      <w:r>
+        <w:rPr>
+          <w:b/>
+          <w:sz w:val="24"/>
+        </w:rPr>
+        <w:t xml:space="preserve">Polimorfismo de Sobrecarga (Estático): </w:t>
+      </w:r>
+      <w:r>
+        <w:rPr>
+          <w:sz w:val="24"/>
+        </w:rPr>
+        <w:t>Implementado com métodos com o mesmo nome e diferentes parâmetros dentro da mesma classe.</w:t>
+      </w:r>
+    </w:p>
+    <w:p>
+      <w:pPr>
+        <w:pStyle w:val="PargrafodaLista"/>
+        <w:spacing w:before="100" w:beforeAutospacing="1" w:after="100" w:afterAutospacing="1" w:line="240" w:lineRule="auto"/>
+        <w:ind w:left="1800"/>
+        <w:outlineLvl w:val="2"/>
+        <w:rPr>
+          <w:sz w:val="24"/>
+        </w:rPr>
+      </w:pPr>
+    </w:p>
+    <w:p>
+      <w:pPr>
+        <w:pStyle w:val="PargrafodaLista"/>
+        <w:numPr>
+          <w:ilvl w:val="2"/>
+          <w:numId w:val="1"/>
+        </w:numPr>
+        <w:spacing w:before="100" w:beforeAutospacing="1" w:after="100" w:afterAutospacing="1" w:line="240" w:lineRule="auto"/>
+        <w:outlineLvl w:val="2"/>
+        <w:rPr>
+          <w:sz w:val="24"/>
+        </w:rPr>
+      </w:pPr>
+      <w:r>
+        <w:rPr>
+          <w:b/>
+          <w:sz w:val="24"/>
+        </w:rPr>
+        <w:t xml:space="preserve">Polimorfismo de Substituição (Dinâmico): </w:t>
+      </w:r>
+      <w:r>
+        <w:rPr>
+          <w:sz w:val="24"/>
+        </w:rPr>
+        <w:t>Realizado através de métodos virtual e override, permitindo que classes derivadas implementem sua própria versão de um método da classe base.</w:t>
+      </w:r>
+    </w:p>
+    <w:p>
+      <w:pPr>
+        <w:pStyle w:val="PargrafodaLista"/>
+        <w:spacing w:before="100" w:beforeAutospacing="1" w:after="100" w:afterAutospacing="1" w:line="240" w:lineRule="auto"/>
+        <w:ind w:left="1800"/>
+        <w:outlineLvl w:val="2"/>
+        <w:rPr>
+          <w:sz w:val="24"/>
+        </w:rPr>
+      </w:pPr>
+    </w:p>
+    <w:p>
+      <w:pPr>
+        <w:pStyle w:val="PargrafodaLista"/>
+        <w:numPr>
+          <w:ilvl w:val="2"/>
+          <w:numId w:val="1"/>
+        </w:numPr>
+        <w:spacing w:before="100" w:beforeAutospacing="1" w:after="100" w:afterAutospacing="1" w:line="240" w:lineRule="auto"/>
+        <w:outlineLvl w:val="2"/>
+        <w:rPr>
+          <w:sz w:val="24"/>
+        </w:rPr>
+      </w:pPr>
+      <w:r>
+        <w:rPr>
+          <w:b/>
+          <w:sz w:val="24"/>
+        </w:rPr>
+        <w:t xml:space="preserve">Interface: </w:t>
+      </w:r>
+      <w:r>
+        <w:rPr>
+          <w:sz w:val="24"/>
+        </w:rPr>
+        <w:t>Em C#, interfaces ajudam a definir um conjunto de métodos que classes devem implementar, promovendo o polimorfismo.</w:t>
+      </w:r>
+    </w:p>
+    <w:p>
+      <w:pPr>
+        <w:pStyle w:val="PargrafodaLista"/>
+        <w:spacing w:before="100" w:beforeAutospacing="1" w:after="100" w:afterAutospacing="1" w:line="240" w:lineRule="auto"/>
+        <w:ind w:left="1800"/>
+        <w:outlineLvl w:val="2"/>
+        <w:rPr>
+          <w:sz w:val="24"/>
+        </w:rPr>
+      </w:pPr>
+    </w:p>
+    <w:p>
+      <w:pPr>
+        <w:pStyle w:val="PargrafodaLista"/>
+        <w:numPr>
+          <w:ilvl w:val="2"/>
+          <w:numId w:val="1"/>
+        </w:numPr>
+        <w:spacing w:before="100" w:beforeAutospacing="1" w:after="100" w:afterAutospacing="1" w:line="240" w:lineRule="auto"/>
+        <w:outlineLvl w:val="2"/>
+        <w:rPr>
+          <w:b/>
+          <w:sz w:val="24"/>
+        </w:rPr>
+      </w:pPr>
+      <w:r>
+        <w:rPr>
+          <w:b/>
+          <w:sz w:val="24"/>
+        </w:rPr>
+        <w:t xml:space="preserve">Classe Abstrata: </w:t>
+      </w:r>
+      <w:r>
+        <w:rPr>
+          <w:sz w:val="24"/>
+        </w:rPr>
+        <w:t>Uma classe que não pode ser instanciada diretamente e contém métodos abstract que devem ser</w:t>
+      </w:r>
+      <w:r>
+        <w:rPr>
+          <w:b/>
+          <w:sz w:val="24"/>
+        </w:rPr>
+        <w:t xml:space="preserve"> </w:t>
+      </w:r>
+      <w:r>
+        <w:rPr>
+          <w:sz w:val="24"/>
+        </w:rPr>
+        <w:t>implementados em classes derivadas, ajudando a garantir que todas as subclasses compartilhem métodos específicos.</w:t>
       </w:r>
     </w:p>
     <w:p>
@@ -2189,7 +3024,187 @@
           <w:sz w:val="32"/>
           <w:szCs w:val="24"/>
         </w:rPr>
+        <w:t>Vantagens</w:t>
+      </w:r>
+      <w:r>
+        <w:rPr>
+          <w:b/>
+          <w:sz w:val="32"/>
+          <w:szCs w:val="24"/>
+        </w:rPr>
+        <w:t>:</w:t>
+      </w:r>
+    </w:p>
+    <w:p>
+      <w:pPr>
+        <w:pStyle w:val="PargrafodaLista"/>
+        <w:rPr>
+          <w:b/>
+          <w:sz w:val="32"/>
+          <w:szCs w:val="24"/>
+          <w:u w:val="single"/>
+        </w:rPr>
+      </w:pPr>
+      <w:bookmarkStart w:id="0" w:name="_GoBack"/>
+      <w:bookmarkEnd w:id="0"/>
+    </w:p>
+    <w:p>
+      <w:pPr>
+        <w:pStyle w:val="PargrafodaLista"/>
+        <w:numPr>
+          <w:ilvl w:val="2"/>
+          <w:numId w:val="1"/>
+        </w:numPr>
+        <w:spacing w:before="100" w:beforeAutospacing="1" w:after="100" w:afterAutospacing="1" w:line="240" w:lineRule="auto"/>
+        <w:outlineLvl w:val="2"/>
+        <w:rPr>
+          <w:sz w:val="24"/>
+        </w:rPr>
+      </w:pPr>
+      <w:r>
+        <w:rPr>
+          <w:b/>
+          <w:sz w:val="24"/>
+        </w:rPr>
+        <w:t>Flexibilidade e extensibilidade:</w:t>
+      </w:r>
+      <w:r>
+        <w:rPr>
+          <w:sz w:val="24"/>
+        </w:rPr>
+        <w:t xml:space="preserve"> Facilita a criação de código mais flexível, permitindo adicionar novos comportamentos a classes derivadas sem alterar a estrutura da classe base.</w:t>
+      </w:r>
+    </w:p>
+    <w:p>
+      <w:pPr>
+        <w:pStyle w:val="PargrafodaLista"/>
+        <w:spacing w:before="100" w:beforeAutospacing="1" w:after="100" w:afterAutospacing="1" w:line="240" w:lineRule="auto"/>
+        <w:ind w:left="1800"/>
+        <w:outlineLvl w:val="2"/>
+        <w:rPr>
+          <w:sz w:val="24"/>
+        </w:rPr>
+      </w:pPr>
+    </w:p>
+    <w:p>
+      <w:pPr>
+        <w:pStyle w:val="PargrafodaLista"/>
+        <w:numPr>
+          <w:ilvl w:val="2"/>
+          <w:numId w:val="1"/>
+        </w:numPr>
+        <w:spacing w:before="100" w:beforeAutospacing="1" w:after="100" w:afterAutospacing="1" w:line="240" w:lineRule="auto"/>
+        <w:outlineLvl w:val="2"/>
+        <w:rPr>
+          <w:sz w:val="24"/>
+        </w:rPr>
+      </w:pPr>
+      <w:r>
+        <w:rPr>
+          <w:b/>
+          <w:sz w:val="24"/>
+        </w:rPr>
+        <w:t>Uniformidade no tratamento de objetos:</w:t>
+      </w:r>
+      <w:r>
+        <w:rPr>
+          <w:sz w:val="24"/>
+        </w:rPr>
+        <w:t xml:space="preserve"> É possível usar referências de classe base para manipular objetos de classes derivadas, simplificando o código e melhorando a legibilidade.</w:t>
+      </w:r>
+    </w:p>
+    <w:p>
+      <w:pPr>
+        <w:pStyle w:val="PargrafodaLista"/>
+        <w:spacing w:before="100" w:beforeAutospacing="1" w:after="100" w:afterAutospacing="1" w:line="240" w:lineRule="auto"/>
+        <w:ind w:left="1800"/>
+        <w:outlineLvl w:val="2"/>
+        <w:rPr>
+          <w:sz w:val="24"/>
+        </w:rPr>
+      </w:pPr>
+    </w:p>
+    <w:p>
+      <w:pPr>
+        <w:pStyle w:val="PargrafodaLista"/>
+        <w:numPr>
+          <w:ilvl w:val="2"/>
+          <w:numId w:val="1"/>
+        </w:numPr>
+        <w:spacing w:before="100" w:beforeAutospacing="1" w:after="100" w:afterAutospacing="1" w:line="240" w:lineRule="auto"/>
+        <w:outlineLvl w:val="2"/>
+        <w:rPr>
+          <w:sz w:val="24"/>
+        </w:rPr>
+      </w:pPr>
+      <w:r>
+        <w:rPr>
+          <w:b/>
+          <w:sz w:val="24"/>
+        </w:rPr>
+        <w:t>Redução de código duplicado:</w:t>
+      </w:r>
+      <w:r>
+        <w:rPr>
+          <w:sz w:val="24"/>
+        </w:rPr>
+        <w:t xml:space="preserve"> Com o polimorfismo, podemos definir um</w:t>
+      </w:r>
+      <w:r>
+        <w:rPr>
+          <w:sz w:val="24"/>
+        </w:rPr>
+        <w:tab/>
+      </w:r>
+      <w:r>
+        <w:rPr>
+          <w:sz w:val="24"/>
+        </w:rPr>
+        <w:t xml:space="preserve"> comportamento geral na classe base e apenas ajustar o necessário em classes derivadas, reduzindo a duplicação de código.</w:t>
+      </w:r>
+    </w:p>
+    <w:p>
+      <w:pPr>
+        <w:pStyle w:val="PargrafodaLista"/>
+        <w:rPr>
+          <w:b/>
+          <w:sz w:val="32"/>
+          <w:szCs w:val="24"/>
+        </w:rPr>
+      </w:pPr>
+    </w:p>
+    <w:p>
+      <w:pPr>
+        <w:pStyle w:val="PargrafodaLista"/>
+        <w:numPr>
+          <w:ilvl w:val="1"/>
+          <w:numId w:val="1"/>
+        </w:numPr>
+        <w:spacing w:before="100" w:beforeAutospacing="1" w:after="100" w:afterAutospacing="1" w:line="240" w:lineRule="auto"/>
+        <w:outlineLvl w:val="2"/>
+        <w:rPr>
+          <w:b/>
+          <w:sz w:val="32"/>
+          <w:szCs w:val="24"/>
+        </w:rPr>
+      </w:pPr>
+      <w:r>
+        <w:rPr>
+          <w:b/>
+          <w:sz w:val="32"/>
+          <w:szCs w:val="24"/>
+        </w:rPr>
         <w:t>Resumo:</w:t>
+      </w:r>
+      <w:r>
+        <w:t xml:space="preserve"> </w:t>
+      </w:r>
+      <w:r>
+        <w:t xml:space="preserve">O polimorfismo em C# permite que classes derivadas redefinam o comportamento de métodos da classe base, promovendo reutilização, flexibilidade e tratamento uniforme de objetos. Ele pode ser implementado de forma estática (sobrecarga de métodos) ou dinâmica (substituição de métodos), e </w:t>
+      </w:r>
+      <w:r>
+        <w:lastRenderedPageBreak/>
+        <w:t>é especialmente útil ao trabalhar com hierarquias de classes, interfaces e classes abstratas.</w:t>
       </w:r>
     </w:p>
     <w:p>
@@ -2259,8 +3274,8 @@
 </file>
 
 <file path=word/numbering.xml><?xml version="1.0" encoding="utf-8"?>
-<w:numbering xmlns:wpc="http://schemas.microsoft.com/office/word/2010/wordprocessingCanvas" xmlns:mc="http://schemas.openxmlformats.org/markup-compatibility/2006" xmlns:o="urn:schemas-microsoft-com:office:office" xmlns:r="http://schemas.openxmlformats.org/officeDocument/2006/relationships" xmlns:m="http://schemas.openxmlformats.org/officeDocument/2006/math" xmlns:v="urn:schemas-microsoft-com:vml" xmlns:wp14="http://schemas.microsoft.com/office/word/2010/wordprocessingDrawing" xmlns:wp="http://schemas.openxmlformats.org/drawingml/2006/wordprocessingDrawing" xmlns:w10="urn:schemas-microsoft-com:office:word" xmlns:w="http://schemas.openxmlformats.org/wordprocessingml/2006/main" xmlns:w14="http://schemas.microsoft.com/office/word/2010/wordml" xmlns:w15="http://schemas.microsoft.com/office/word/2012/wordml" xmlns:wpg="http://schemas.microsoft.com/office/word/2010/wordprocessingGroup" xmlns:wpi="http://schemas.microsoft.com/office/word/2010/wordprocessingInk" xmlns:wne="http://schemas.microsoft.com/office/word/2006/wordml" xmlns:wps="http://schemas.microsoft.com/office/word/2010/wordprocessingShape" mc:Ignorable="w14 w15 wp14">
-  <w:abstractNum w:abstractNumId="0">
+<w:numbering xmlns:wpc="http://schemas.microsoft.com/office/word/2010/wordprocessingCanvas" xmlns:cx="http://schemas.microsoft.com/office/drawing/2014/chartex" xmlns:cx1="http://schemas.microsoft.com/office/drawing/2015/9/8/chartex" xmlns:cx2="http://schemas.microsoft.com/office/drawing/2015/10/21/chartex" xmlns:cx3="http://schemas.microsoft.com/office/drawing/2016/5/9/chartex" xmlns:cx4="http://schemas.microsoft.com/office/drawing/2016/5/10/chartex" xmlns:cx5="http://schemas.microsoft.com/office/drawing/2016/5/11/chartex" xmlns:cx6="http://schemas.microsoft.com/office/drawing/2016/5/12/chartex" xmlns:cx7="http://schemas.microsoft.com/office/drawing/2016/5/13/chartex" xmlns:cx8="http://schemas.microsoft.com/office/drawing/2016/5/14/chartex" xmlns:mc="http://schemas.openxmlformats.org/markup-compatibility/2006" xmlns:aink="http://schemas.microsoft.com/office/drawing/2016/ink" xmlns:am3d="http://schemas.microsoft.com/office/drawing/2017/model3d" xmlns:o="urn:schemas-microsoft-com:office:office" xmlns:r="http://schemas.openxmlformats.org/officeDocument/2006/relationships" xmlns:m="http://schemas.openxmlformats.org/officeDocument/2006/math" xmlns:v="urn:schemas-microsoft-com:vml" xmlns:wp14="http://schemas.microsoft.com/office/word/2010/wordprocessingDrawing" xmlns:wp="http://schemas.openxmlformats.org/drawingml/2006/wordprocessingDrawing" xmlns:w10="urn:schemas-microsoft-com:office:word" xmlns:w="http://schemas.openxmlformats.org/wordprocessingml/2006/main" xmlns:w14="http://schemas.microsoft.com/office/word/2010/wordml" xmlns:w15="http://schemas.microsoft.com/office/word/2012/wordml" xmlns:w16cid="http://schemas.microsoft.com/office/word/2016/wordml/cid" xmlns:w16se="http://schemas.microsoft.com/office/word/2015/wordml/symex" xmlns:wpg="http://schemas.microsoft.com/office/word/2010/wordprocessingGroup" xmlns:wpi="http://schemas.microsoft.com/office/word/2010/wordprocessingInk" xmlns:wne="http://schemas.microsoft.com/office/word/2006/wordml" xmlns:wps="http://schemas.microsoft.com/office/word/2010/wordprocessingShape" mc:Ignorable="w14 w15 w16se w16cid wp14">
+  <w:abstractNum w:abstractNumId="0" w15:restartNumberingAfterBreak="0">
     <w:nsid w:val="02C56BB9"/>
     <w:multiLevelType w:val="hybridMultilevel"/>
     <w:tmpl w:val="DD1E6298"/>
@@ -2346,7 +3361,7 @@
       </w:pPr>
     </w:lvl>
   </w:abstractNum>
-  <w:abstractNum w:abstractNumId="1">
+  <w:abstractNum w:abstractNumId="1" w15:restartNumberingAfterBreak="0">
     <w:nsid w:val="11A05A31"/>
     <w:multiLevelType w:val="hybridMultilevel"/>
     <w:tmpl w:val="B7A47BF4"/>
@@ -2432,7 +3447,7 @@
       </w:pPr>
     </w:lvl>
   </w:abstractNum>
-  <w:abstractNum w:abstractNumId="2">
+  <w:abstractNum w:abstractNumId="2" w15:restartNumberingAfterBreak="0">
     <w:nsid w:val="15A62451"/>
     <w:multiLevelType w:val="hybridMultilevel"/>
     <w:tmpl w:val="C0EEEF92"/>
@@ -2518,7 +3533,7 @@
       </w:pPr>
     </w:lvl>
   </w:abstractNum>
-  <w:abstractNum w:abstractNumId="3">
+  <w:abstractNum w:abstractNumId="3" w15:restartNumberingAfterBreak="0">
     <w:nsid w:val="1D881731"/>
     <w:multiLevelType w:val="hybridMultilevel"/>
     <w:tmpl w:val="E23C9B2E"/>
@@ -2631,7 +3646,7 @@
       </w:rPr>
     </w:lvl>
   </w:abstractNum>
-  <w:abstractNum w:abstractNumId="4">
+  <w:abstractNum w:abstractNumId="4" w15:restartNumberingAfterBreak="0">
     <w:nsid w:val="1F6807DB"/>
     <w:multiLevelType w:val="hybridMultilevel"/>
     <w:tmpl w:val="0BF28D50"/>
@@ -2717,7 +3732,120 @@
       </w:pPr>
     </w:lvl>
   </w:abstractNum>
-  <w:abstractNum w:abstractNumId="5">
+  <w:abstractNum w:abstractNumId="5" w15:restartNumberingAfterBreak="0">
+    <w:nsid w:val="22D17292"/>
+    <w:multiLevelType w:val="multilevel"/>
+    <w:tmpl w:val="5608EC5C"/>
+    <w:lvl w:ilvl="0">
+      <w:start w:val="1"/>
+      <w:numFmt w:val="decimal"/>
+      <w:lvlText w:val="%1."/>
+      <w:lvlJc w:val="left"/>
+      <w:pPr>
+        <w:tabs>
+          <w:tab w:val="num" w:pos="1068"/>
+        </w:tabs>
+        <w:ind w:left="1068" w:hanging="360"/>
+      </w:pPr>
+    </w:lvl>
+    <w:lvl w:ilvl="1" w:tentative="1">
+      <w:start w:val="1"/>
+      <w:numFmt w:val="decimal"/>
+      <w:lvlText w:val="%2."/>
+      <w:lvlJc w:val="left"/>
+      <w:pPr>
+        <w:tabs>
+          <w:tab w:val="num" w:pos="1788"/>
+        </w:tabs>
+        <w:ind w:left="1788" w:hanging="360"/>
+      </w:pPr>
+    </w:lvl>
+    <w:lvl w:ilvl="2" w:tentative="1">
+      <w:start w:val="1"/>
+      <w:numFmt w:val="decimal"/>
+      <w:lvlText w:val="%3."/>
+      <w:lvlJc w:val="left"/>
+      <w:pPr>
+        <w:tabs>
+          <w:tab w:val="num" w:pos="2508"/>
+        </w:tabs>
+        <w:ind w:left="2508" w:hanging="360"/>
+      </w:pPr>
+    </w:lvl>
+    <w:lvl w:ilvl="3" w:tentative="1">
+      <w:start w:val="1"/>
+      <w:numFmt w:val="decimal"/>
+      <w:lvlText w:val="%4."/>
+      <w:lvlJc w:val="left"/>
+      <w:pPr>
+        <w:tabs>
+          <w:tab w:val="num" w:pos="3228"/>
+        </w:tabs>
+        <w:ind w:left="3228" w:hanging="360"/>
+      </w:pPr>
+    </w:lvl>
+    <w:lvl w:ilvl="4" w:tentative="1">
+      <w:start w:val="1"/>
+      <w:numFmt w:val="decimal"/>
+      <w:lvlText w:val="%5."/>
+      <w:lvlJc w:val="left"/>
+      <w:pPr>
+        <w:tabs>
+          <w:tab w:val="num" w:pos="3948"/>
+        </w:tabs>
+        <w:ind w:left="3948" w:hanging="360"/>
+      </w:pPr>
+    </w:lvl>
+    <w:lvl w:ilvl="5" w:tentative="1">
+      <w:start w:val="1"/>
+      <w:numFmt w:val="decimal"/>
+      <w:lvlText w:val="%6."/>
+      <w:lvlJc w:val="left"/>
+      <w:pPr>
+        <w:tabs>
+          <w:tab w:val="num" w:pos="4668"/>
+        </w:tabs>
+        <w:ind w:left="4668" w:hanging="360"/>
+      </w:pPr>
+    </w:lvl>
+    <w:lvl w:ilvl="6" w:tentative="1">
+      <w:start w:val="1"/>
+      <w:numFmt w:val="decimal"/>
+      <w:lvlText w:val="%7."/>
+      <w:lvlJc w:val="left"/>
+      <w:pPr>
+        <w:tabs>
+          <w:tab w:val="num" w:pos="5388"/>
+        </w:tabs>
+        <w:ind w:left="5388" w:hanging="360"/>
+      </w:pPr>
+    </w:lvl>
+    <w:lvl w:ilvl="7" w:tentative="1">
+      <w:start w:val="1"/>
+      <w:numFmt w:val="decimal"/>
+      <w:lvlText w:val="%8."/>
+      <w:lvlJc w:val="left"/>
+      <w:pPr>
+        <w:tabs>
+          <w:tab w:val="num" w:pos="6108"/>
+        </w:tabs>
+        <w:ind w:left="6108" w:hanging="360"/>
+      </w:pPr>
+    </w:lvl>
+    <w:lvl w:ilvl="8" w:tentative="1">
+      <w:start w:val="1"/>
+      <w:numFmt w:val="decimal"/>
+      <w:lvlText w:val="%9."/>
+      <w:lvlJc w:val="left"/>
+      <w:pPr>
+        <w:tabs>
+          <w:tab w:val="num" w:pos="6828"/>
+        </w:tabs>
+        <w:ind w:left="6828" w:hanging="360"/>
+      </w:pPr>
+    </w:lvl>
+  </w:abstractNum>
+  <w:abstractNum w:abstractNumId="6" w15:restartNumberingAfterBreak="0">
     <w:nsid w:val="25810217"/>
     <w:multiLevelType w:val="multilevel"/>
     <w:tmpl w:val="DA2A2976"/>
@@ -2866,7 +3994,7 @@
       </w:rPr>
     </w:lvl>
   </w:abstractNum>
-  <w:abstractNum w:abstractNumId="6">
+  <w:abstractNum w:abstractNumId="7" w15:restartNumberingAfterBreak="0">
     <w:nsid w:val="25D93111"/>
     <w:multiLevelType w:val="hybridMultilevel"/>
     <w:tmpl w:val="08A4C7CC"/>
@@ -2979,7 +4107,7 @@
       </w:rPr>
     </w:lvl>
   </w:abstractNum>
-  <w:abstractNum w:abstractNumId="7">
+  <w:abstractNum w:abstractNumId="8" w15:restartNumberingAfterBreak="0">
     <w:nsid w:val="2D1246D8"/>
     <w:multiLevelType w:val="hybridMultilevel"/>
     <w:tmpl w:val="3EB4E9DA"/>
@@ -3065,7 +4193,7 @@
       </w:pPr>
     </w:lvl>
   </w:abstractNum>
-  <w:abstractNum w:abstractNumId="8">
+  <w:abstractNum w:abstractNumId="9" w15:restartNumberingAfterBreak="0">
     <w:nsid w:val="32232367"/>
     <w:multiLevelType w:val="hybridMultilevel"/>
     <w:tmpl w:val="732A7906"/>
@@ -3151,7 +4279,269 @@
       </w:pPr>
     </w:lvl>
   </w:abstractNum>
-  <w:abstractNum w:abstractNumId="9">
+  <w:abstractNum w:abstractNumId="10" w15:restartNumberingAfterBreak="0">
+    <w:nsid w:val="47683231"/>
+    <w:multiLevelType w:val="multilevel"/>
+    <w:tmpl w:val="89E0BB28"/>
+    <w:lvl w:ilvl="0">
+      <w:start w:val="1"/>
+      <w:numFmt w:val="decimal"/>
+      <w:lvlText w:val="%1."/>
+      <w:lvlJc w:val="left"/>
+      <w:pPr>
+        <w:tabs>
+          <w:tab w:val="num" w:pos="1068"/>
+        </w:tabs>
+        <w:ind w:left="1068" w:hanging="360"/>
+      </w:pPr>
+    </w:lvl>
+    <w:lvl w:ilvl="1" w:tentative="1">
+      <w:start w:val="1"/>
+      <w:numFmt w:val="decimal"/>
+      <w:lvlText w:val="%2."/>
+      <w:lvlJc w:val="left"/>
+      <w:pPr>
+        <w:tabs>
+          <w:tab w:val="num" w:pos="1788"/>
+        </w:tabs>
+        <w:ind w:left="1788" w:hanging="360"/>
+      </w:pPr>
+    </w:lvl>
+    <w:lvl w:ilvl="2" w:tentative="1">
+      <w:start w:val="1"/>
+      <w:numFmt w:val="decimal"/>
+      <w:lvlText w:val="%3."/>
+      <w:lvlJc w:val="left"/>
+      <w:pPr>
+        <w:tabs>
+          <w:tab w:val="num" w:pos="2508"/>
+        </w:tabs>
+        <w:ind w:left="2508" w:hanging="360"/>
+      </w:pPr>
+    </w:lvl>
+    <w:lvl w:ilvl="3" w:tentative="1">
+      <w:start w:val="1"/>
+      <w:numFmt w:val="decimal"/>
+      <w:lvlText w:val="%4."/>
+      <w:lvlJc w:val="left"/>
+      <w:pPr>
+        <w:tabs>
+          <w:tab w:val="num" w:pos="3228"/>
+        </w:tabs>
+        <w:ind w:left="3228" w:hanging="360"/>
+      </w:pPr>
+    </w:lvl>
+    <w:lvl w:ilvl="4" w:tentative="1">
+      <w:start w:val="1"/>
+      <w:numFmt w:val="decimal"/>
+      <w:lvlText w:val="%5."/>
+      <w:lvlJc w:val="left"/>
+      <w:pPr>
+        <w:tabs>
+          <w:tab w:val="num" w:pos="3948"/>
+        </w:tabs>
+        <w:ind w:left="3948" w:hanging="360"/>
+      </w:pPr>
+    </w:lvl>
+    <w:lvl w:ilvl="5" w:tentative="1">
+      <w:start w:val="1"/>
+      <w:numFmt w:val="decimal"/>
+      <w:lvlText w:val="%6."/>
+      <w:lvlJc w:val="left"/>
+      <w:pPr>
+        <w:tabs>
+          <w:tab w:val="num" w:pos="4668"/>
+        </w:tabs>
+        <w:ind w:left="4668" w:hanging="360"/>
+      </w:pPr>
+    </w:lvl>
+    <w:lvl w:ilvl="6" w:tentative="1">
+      <w:start w:val="1"/>
+      <w:numFmt w:val="decimal"/>
+      <w:lvlText w:val="%7."/>
+      <w:lvlJc w:val="left"/>
+      <w:pPr>
+        <w:tabs>
+          <w:tab w:val="num" w:pos="5388"/>
+        </w:tabs>
+        <w:ind w:left="5388" w:hanging="360"/>
+      </w:pPr>
+    </w:lvl>
+    <w:lvl w:ilvl="7" w:tentative="1">
+      <w:start w:val="1"/>
+      <w:numFmt w:val="decimal"/>
+      <w:lvlText w:val="%8."/>
+      <w:lvlJc w:val="left"/>
+      <w:pPr>
+        <w:tabs>
+          <w:tab w:val="num" w:pos="6108"/>
+        </w:tabs>
+        <w:ind w:left="6108" w:hanging="360"/>
+      </w:pPr>
+    </w:lvl>
+    <w:lvl w:ilvl="8" w:tentative="1">
+      <w:start w:val="1"/>
+      <w:numFmt w:val="decimal"/>
+      <w:lvlText w:val="%9."/>
+      <w:lvlJc w:val="left"/>
+      <w:pPr>
+        <w:tabs>
+          <w:tab w:val="num" w:pos="6828"/>
+        </w:tabs>
+        <w:ind w:left="6828" w:hanging="360"/>
+      </w:pPr>
+    </w:lvl>
+  </w:abstractNum>
+  <w:abstractNum w:abstractNumId="11" w15:restartNumberingAfterBreak="0">
+    <w:nsid w:val="536F1351"/>
+    <w:multiLevelType w:val="multilevel"/>
+    <w:tmpl w:val="7BBA2306"/>
+    <w:lvl w:ilvl="0">
+      <w:start w:val="1"/>
+      <w:numFmt w:val="bullet"/>
+      <w:lvlText w:val=""/>
+      <w:lvlJc w:val="left"/>
+      <w:pPr>
+        <w:tabs>
+          <w:tab w:val="num" w:pos="720"/>
+        </w:tabs>
+        <w:ind w:left="720" w:hanging="360"/>
+      </w:pPr>
+      <w:rPr>
+        <w:rFonts w:ascii="Symbol" w:hAnsi="Symbol" w:hint="default"/>
+        <w:sz w:val="20"/>
+      </w:rPr>
+    </w:lvl>
+    <w:lvl w:ilvl="1" w:tentative="1">
+      <w:start w:val="1"/>
+      <w:numFmt w:val="bullet"/>
+      <w:lvlText w:val="o"/>
+      <w:lvlJc w:val="left"/>
+      <w:pPr>
+        <w:tabs>
+          <w:tab w:val="num" w:pos="1440"/>
+        </w:tabs>
+        <w:ind w:left="1440" w:hanging="360"/>
+      </w:pPr>
+      <w:rPr>
+        <w:rFonts w:ascii="Courier New" w:hAnsi="Courier New" w:hint="default"/>
+        <w:sz w:val="20"/>
+      </w:rPr>
+    </w:lvl>
+    <w:lvl w:ilvl="2" w:tentative="1">
+      <w:start w:val="1"/>
+      <w:numFmt w:val="bullet"/>
+      <w:lvlText w:val=""/>
+      <w:lvlJc w:val="left"/>
+      <w:pPr>
+        <w:tabs>
+          <w:tab w:val="num" w:pos="2160"/>
+        </w:tabs>
+        <w:ind w:left="2160" w:hanging="360"/>
+      </w:pPr>
+      <w:rPr>
+        <w:rFonts w:ascii="Wingdings" w:hAnsi="Wingdings" w:hint="default"/>
+        <w:sz w:val="20"/>
+      </w:rPr>
+    </w:lvl>
+    <w:lvl w:ilvl="3" w:tentative="1">
+      <w:start w:val="1"/>
+      <w:numFmt w:val="bullet"/>
+      <w:lvlText w:val=""/>
+      <w:lvlJc w:val="left"/>
+      <w:pPr>
+        <w:tabs>
+          <w:tab w:val="num" w:pos="2880"/>
+        </w:tabs>
+        <w:ind w:left="2880" w:hanging="360"/>
+      </w:pPr>
+      <w:rPr>
+        <w:rFonts w:ascii="Wingdings" w:hAnsi="Wingdings" w:hint="default"/>
+        <w:sz w:val="20"/>
+      </w:rPr>
+    </w:lvl>
+    <w:lvl w:ilvl="4" w:tentative="1">
+      <w:start w:val="1"/>
+      <w:numFmt w:val="bullet"/>
+      <w:lvlText w:val=""/>
+      <w:lvlJc w:val="left"/>
+      <w:pPr>
+        <w:tabs>
+          <w:tab w:val="num" w:pos="3600"/>
+        </w:tabs>
+        <w:ind w:left="3600" w:hanging="360"/>
+      </w:pPr>
+      <w:rPr>
+        <w:rFonts w:ascii="Wingdings" w:hAnsi="Wingdings" w:hint="default"/>
+        <w:sz w:val="20"/>
+      </w:rPr>
+    </w:lvl>
+    <w:lvl w:ilvl="5" w:tentative="1">
+      <w:start w:val="1"/>
+      <w:numFmt w:val="bullet"/>
+      <w:lvlText w:val=""/>
+      <w:lvlJc w:val="left"/>
+      <w:pPr>
+        <w:tabs>
+          <w:tab w:val="num" w:pos="4320"/>
+        </w:tabs>
+        <w:ind w:left="4320" w:hanging="360"/>
+      </w:pPr>
+      <w:rPr>
+        <w:rFonts w:ascii="Wingdings" w:hAnsi="Wingdings" w:hint="default"/>
+        <w:sz w:val="20"/>
+      </w:rPr>
+    </w:lvl>
+    <w:lvl w:ilvl="6" w:tentative="1">
+      <w:start w:val="1"/>
+      <w:numFmt w:val="bullet"/>
+      <w:lvlText w:val=""/>
+      <w:lvlJc w:val="left"/>
+      <w:pPr>
+        <w:tabs>
+          <w:tab w:val="num" w:pos="5040"/>
+        </w:tabs>
+        <w:ind w:left="5040" w:hanging="360"/>
+      </w:pPr>
+      <w:rPr>
+        <w:rFonts w:ascii="Wingdings" w:hAnsi="Wingdings" w:hint="default"/>
+        <w:sz w:val="20"/>
+      </w:rPr>
+    </w:lvl>
+    <w:lvl w:ilvl="7" w:tentative="1">
+      <w:start w:val="1"/>
+      <w:numFmt w:val="bullet"/>
+      <w:lvlText w:val=""/>
+      <w:lvlJc w:val="left"/>
+      <w:pPr>
+        <w:tabs>
+          <w:tab w:val="num" w:pos="5760"/>
+        </w:tabs>
+        <w:ind w:left="5760" w:hanging="360"/>
+      </w:pPr>
+      <w:rPr>
+        <w:rFonts w:ascii="Wingdings" w:hAnsi="Wingdings" w:hint="default"/>
+        <w:sz w:val="20"/>
+      </w:rPr>
+    </w:lvl>
+    <w:lvl w:ilvl="8" w:tentative="1">
+      <w:start w:val="1"/>
+      <w:numFmt w:val="bullet"/>
+      <w:lvlText w:val=""/>
+      <w:lvlJc w:val="left"/>
+      <w:pPr>
+        <w:tabs>
+          <w:tab w:val="num" w:pos="6480"/>
+        </w:tabs>
+        <w:ind w:left="6480" w:hanging="360"/>
+      </w:pPr>
+      <w:rPr>
+        <w:rFonts w:ascii="Wingdings" w:hAnsi="Wingdings" w:hint="default"/>
+        <w:sz w:val="20"/>
+      </w:rPr>
+    </w:lvl>
+  </w:abstractNum>
+  <w:abstractNum w:abstractNumId="12" w15:restartNumberingAfterBreak="0">
     <w:nsid w:val="53E946E8"/>
     <w:multiLevelType w:val="hybridMultilevel"/>
     <w:tmpl w:val="F39C6880"/>
@@ -3237,7 +4627,7 @@
       </w:pPr>
     </w:lvl>
   </w:abstractNum>
-  <w:abstractNum w:abstractNumId="10">
+  <w:abstractNum w:abstractNumId="13" w15:restartNumberingAfterBreak="0">
     <w:nsid w:val="547B3FF0"/>
     <w:multiLevelType w:val="hybridMultilevel"/>
     <w:tmpl w:val="2110DD6C"/>
@@ -3350,7 +4740,7 @@
       </w:rPr>
     </w:lvl>
   </w:abstractNum>
-  <w:abstractNum w:abstractNumId="11">
+  <w:abstractNum w:abstractNumId="14" w15:restartNumberingAfterBreak="0">
     <w:nsid w:val="5E74553A"/>
     <w:multiLevelType w:val="hybridMultilevel"/>
     <w:tmpl w:val="99A6FAFC"/>
@@ -3436,10 +4826,10 @@
       </w:pPr>
     </w:lvl>
   </w:abstractNum>
-  <w:abstractNum w:abstractNumId="12">
+  <w:abstractNum w:abstractNumId="15" w15:restartNumberingAfterBreak="0">
     <w:nsid w:val="63A16159"/>
     <w:multiLevelType w:val="hybridMultilevel"/>
-    <w:tmpl w:val="444A3D76"/>
+    <w:tmpl w:val="AFE45444"/>
     <w:lvl w:ilvl="0" w:tplc="04160001">
       <w:start w:val="1"/>
       <w:numFmt w:val="bullet"/>
@@ -3549,7 +4939,7 @@
       </w:rPr>
     </w:lvl>
   </w:abstractNum>
-  <w:abstractNum w:abstractNumId="13">
+  <w:abstractNum w:abstractNumId="16" w15:restartNumberingAfterBreak="0">
     <w:nsid w:val="661F0FBC"/>
     <w:multiLevelType w:val="hybridMultilevel"/>
     <w:tmpl w:val="A88A53F4"/>
@@ -3635,7 +5025,7 @@
       </w:pPr>
     </w:lvl>
   </w:abstractNum>
-  <w:abstractNum w:abstractNumId="14">
+  <w:abstractNum w:abstractNumId="17" w15:restartNumberingAfterBreak="0">
     <w:nsid w:val="6F6A0FB3"/>
     <w:multiLevelType w:val="hybridMultilevel"/>
     <w:tmpl w:val="0C1284D6"/>
@@ -3748,7 +5138,120 @@
       </w:rPr>
     </w:lvl>
   </w:abstractNum>
-  <w:abstractNum w:abstractNumId="15">
+  <w:abstractNum w:abstractNumId="18" w15:restartNumberingAfterBreak="0">
+    <w:nsid w:val="7C0529B5"/>
+    <w:multiLevelType w:val="multilevel"/>
+    <w:tmpl w:val="67162444"/>
+    <w:lvl w:ilvl="0">
+      <w:start w:val="1"/>
+      <w:numFmt w:val="decimal"/>
+      <w:lvlText w:val="%1."/>
+      <w:lvlJc w:val="left"/>
+      <w:pPr>
+        <w:tabs>
+          <w:tab w:val="num" w:pos="1440"/>
+        </w:tabs>
+        <w:ind w:left="1440" w:hanging="360"/>
+      </w:pPr>
+    </w:lvl>
+    <w:lvl w:ilvl="1" w:tentative="1">
+      <w:start w:val="1"/>
+      <w:numFmt w:val="decimal"/>
+      <w:lvlText w:val="%2."/>
+      <w:lvlJc w:val="left"/>
+      <w:pPr>
+        <w:tabs>
+          <w:tab w:val="num" w:pos="2160"/>
+        </w:tabs>
+        <w:ind w:left="2160" w:hanging="360"/>
+      </w:pPr>
+    </w:lvl>
+    <w:lvl w:ilvl="2" w:tentative="1">
+      <w:start w:val="1"/>
+      <w:numFmt w:val="decimal"/>
+      <w:lvlText w:val="%3."/>
+      <w:lvlJc w:val="left"/>
+      <w:pPr>
+        <w:tabs>
+          <w:tab w:val="num" w:pos="2880"/>
+        </w:tabs>
+        <w:ind w:left="2880" w:hanging="360"/>
+      </w:pPr>
+    </w:lvl>
+    <w:lvl w:ilvl="3" w:tentative="1">
+      <w:start w:val="1"/>
+      <w:numFmt w:val="decimal"/>
+      <w:lvlText w:val="%4."/>
+      <w:lvlJc w:val="left"/>
+      <w:pPr>
+        <w:tabs>
+          <w:tab w:val="num" w:pos="3600"/>
+        </w:tabs>
+        <w:ind w:left="3600" w:hanging="360"/>
+      </w:pPr>
+    </w:lvl>
+    <w:lvl w:ilvl="4" w:tentative="1">
+      <w:start w:val="1"/>
+      <w:numFmt w:val="decimal"/>
+      <w:lvlText w:val="%5."/>
+      <w:lvlJc w:val="left"/>
+      <w:pPr>
+        <w:tabs>
+          <w:tab w:val="num" w:pos="4320"/>
+        </w:tabs>
+        <w:ind w:left="4320" w:hanging="360"/>
+      </w:pPr>
+    </w:lvl>
+    <w:lvl w:ilvl="5" w:tentative="1">
+      <w:start w:val="1"/>
+      <w:numFmt w:val="decimal"/>
+      <w:lvlText w:val="%6."/>
+      <w:lvlJc w:val="left"/>
+      <w:pPr>
+        <w:tabs>
+          <w:tab w:val="num" w:pos="5040"/>
+        </w:tabs>
+        <w:ind w:left="5040" w:hanging="360"/>
+      </w:pPr>
+    </w:lvl>
+    <w:lvl w:ilvl="6" w:tentative="1">
+      <w:start w:val="1"/>
+      <w:numFmt w:val="decimal"/>
+      <w:lvlText w:val="%7."/>
+      <w:lvlJc w:val="left"/>
+      <w:pPr>
+        <w:tabs>
+          <w:tab w:val="num" w:pos="5760"/>
+        </w:tabs>
+        <w:ind w:left="5760" w:hanging="360"/>
+      </w:pPr>
+    </w:lvl>
+    <w:lvl w:ilvl="7" w:tentative="1">
+      <w:start w:val="1"/>
+      <w:numFmt w:val="decimal"/>
+      <w:lvlText w:val="%8."/>
+      <w:lvlJc w:val="left"/>
+      <w:pPr>
+        <w:tabs>
+          <w:tab w:val="num" w:pos="6480"/>
+        </w:tabs>
+        <w:ind w:left="6480" w:hanging="360"/>
+      </w:pPr>
+    </w:lvl>
+    <w:lvl w:ilvl="8" w:tentative="1">
+      <w:start w:val="1"/>
+      <w:numFmt w:val="decimal"/>
+      <w:lvlText w:val="%9."/>
+      <w:lvlJc w:val="left"/>
+      <w:pPr>
+        <w:tabs>
+          <w:tab w:val="num" w:pos="7200"/>
+        </w:tabs>
+        <w:ind w:left="7200" w:hanging="360"/>
+      </w:pPr>
+    </w:lvl>
+  </w:abstractNum>
+  <w:abstractNum w:abstractNumId="19" w15:restartNumberingAfterBreak="0">
     <w:nsid w:val="7D9C14AA"/>
     <w:multiLevelType w:val="multilevel"/>
     <w:tmpl w:val="FC281A6E"/>
@@ -3862,37 +5365,37 @@
     </w:lvl>
   </w:abstractNum>
   <w:num w:numId="1">
-    <w:abstractNumId w:val="12"/>
+    <w:abstractNumId w:val="15"/>
   </w:num>
   <w:num w:numId="2">
     <w:abstractNumId w:val="0"/>
   </w:num>
   <w:num w:numId="3">
-    <w:abstractNumId w:val="10"/>
+    <w:abstractNumId w:val="13"/>
   </w:num>
   <w:num w:numId="4">
-    <w:abstractNumId w:val="15"/>
+    <w:abstractNumId w:val="19"/>
   </w:num>
   <w:num w:numId="5">
-    <w:abstractNumId w:val="6"/>
+    <w:abstractNumId w:val="7"/>
   </w:num>
   <w:num w:numId="6">
     <w:abstractNumId w:val="3"/>
   </w:num>
   <w:num w:numId="7">
-    <w:abstractNumId w:val="14"/>
+    <w:abstractNumId w:val="17"/>
   </w:num>
   <w:num w:numId="8">
-    <w:abstractNumId w:val="8"/>
+    <w:abstractNumId w:val="9"/>
   </w:num>
   <w:num w:numId="9">
-    <w:abstractNumId w:val="9"/>
+    <w:abstractNumId w:val="12"/>
   </w:num>
   <w:num w:numId="10">
     <w:abstractNumId w:val="4"/>
   </w:num>
   <w:num w:numId="11">
-    <w:abstractNumId w:val="11"/>
+    <w:abstractNumId w:val="14"/>
   </w:num>
   <w:num w:numId="12">
     <w:abstractNumId w:val="2"/>
@@ -3901,19 +5404,31 @@
     <w:abstractNumId w:val="1"/>
   </w:num>
   <w:num w:numId="14">
-    <w:abstractNumId w:val="13"/>
+    <w:abstractNumId w:val="16"/>
   </w:num>
   <w:num w:numId="15">
+    <w:abstractNumId w:val="6"/>
+  </w:num>
+  <w:num w:numId="16">
+    <w:abstractNumId w:val="8"/>
+  </w:num>
+  <w:num w:numId="17">
+    <w:abstractNumId w:val="18"/>
+  </w:num>
+  <w:num w:numId="18">
+    <w:abstractNumId w:val="11"/>
+  </w:num>
+  <w:num w:numId="19">
     <w:abstractNumId w:val="5"/>
   </w:num>
-  <w:num w:numId="16">
-    <w:abstractNumId w:val="7"/>
+  <w:num w:numId="20">
+    <w:abstractNumId w:val="10"/>
   </w:num>
 </w:numbering>
 </file>
 
 <file path=word/styles.xml><?xml version="1.0" encoding="utf-8"?>
-<w:styles xmlns:mc="http://schemas.openxmlformats.org/markup-compatibility/2006" xmlns:r="http://schemas.openxmlformats.org/officeDocument/2006/relationships" xmlns:w="http://schemas.openxmlformats.org/wordprocessingml/2006/main" xmlns:w14="http://schemas.microsoft.com/office/word/2010/wordml" xmlns:w15="http://schemas.microsoft.com/office/word/2012/wordml" mc:Ignorable="w14 w15">
+<w:styles xmlns:mc="http://schemas.openxmlformats.org/markup-compatibility/2006" xmlns:r="http://schemas.openxmlformats.org/officeDocument/2006/relationships" xmlns:w="http://schemas.openxmlformats.org/wordprocessingml/2006/main" xmlns:w14="http://schemas.microsoft.com/office/word/2010/wordml" xmlns:w15="http://schemas.microsoft.com/office/word/2012/wordml" xmlns:w16cid="http://schemas.microsoft.com/office/word/2016/wordml/cid" xmlns:w16se="http://schemas.microsoft.com/office/word/2015/wordml/symex" mc:Ignorable="w14 w15 w16se w16cid">
   <w:docDefaults>
     <w:rPrDefault>
       <w:rPr>
@@ -3929,7 +5444,7 @@
       </w:pPr>
     </w:pPrDefault>
   </w:docDefaults>
-  <w:latentStyles w:defLockedState="0" w:defUIPriority="99" w:defSemiHidden="0" w:defUnhideWhenUsed="0" w:defQFormat="0" w:count="371">
+  <w:latentStyles w:defLockedState="0" w:defUIPriority="99" w:defSemiHidden="0" w:defUnhideWhenUsed="0" w:defQFormat="0" w:count="375">
     <w:lsdException w:name="Normal" w:uiPriority="0" w:qFormat="1"/>
     <w:lsdException w:name="heading 1" w:uiPriority="9" w:qFormat="1"/>
     <w:lsdException w:name="heading 2" w:semiHidden="1" w:uiPriority="9" w:unhideWhenUsed="1" w:qFormat="1"/>
@@ -4035,7 +5550,6 @@
     <w:lsdException w:name="HTML Sample" w:semiHidden="1" w:unhideWhenUsed="1"/>
     <w:lsdException w:name="HTML Typewriter" w:semiHidden="1" w:unhideWhenUsed="1"/>
     <w:lsdException w:name="HTML Variable" w:semiHidden="1" w:unhideWhenUsed="1"/>
-    <w:lsdException w:name="Normal Table" w:semiHidden="1" w:unhideWhenUsed="1"/>
     <w:lsdException w:name="annotation subject" w:semiHidden="1" w:unhideWhenUsed="1"/>
     <w:lsdException w:name="No List" w:semiHidden="1" w:unhideWhenUsed="1"/>
     <w:lsdException w:name="Outline List 1" w:semiHidden="1" w:unhideWhenUsed="1"/>
@@ -4079,10 +5593,8 @@
     <w:lsdException w:name="Table Elegant" w:semiHidden="1" w:unhideWhenUsed="1"/>
     <w:lsdException w:name="Table Professional" w:semiHidden="1" w:unhideWhenUsed="1"/>
     <w:lsdException w:name="Table Subtle 1" w:semiHidden="1" w:unhideWhenUsed="1"/>
-    <w:lsdException w:name="Table Subtle 2" w:semiHidden="1" w:unhideWhenUsed="1"/>
     <w:lsdException w:name="Table Web 1" w:semiHidden="1" w:unhideWhenUsed="1"/>
     <w:lsdException w:name="Table Web 2" w:semiHidden="1" w:unhideWhenUsed="1"/>
-    <w:lsdException w:name="Table Web 3" w:semiHidden="1" w:unhideWhenUsed="1"/>
     <w:lsdException w:name="Balloon Text" w:semiHidden="1" w:unhideWhenUsed="1"/>
     <w:lsdException w:name="Table Grid" w:uiPriority="39"/>
     <w:lsdException w:name="Table Theme" w:semiHidden="1" w:unhideWhenUsed="1"/>
@@ -4301,6 +5813,10 @@
     <w:lsdException w:name="List Table 5 Dark Accent 6" w:uiPriority="50"/>
     <w:lsdException w:name="List Table 6 Colorful Accent 6" w:uiPriority="51"/>
     <w:lsdException w:name="List Table 7 Colorful Accent 6" w:uiPriority="52"/>
+    <w:lsdException w:name="Mention" w:semiHidden="1" w:unhideWhenUsed="1"/>
+    <w:lsdException w:name="Smart Hyperlink" w:semiHidden="1" w:unhideWhenUsed="1"/>
+    <w:lsdException w:name="Hashtag" w:semiHidden="1" w:unhideWhenUsed="1"/>
+    <w:lsdException w:name="Unresolved Mention" w:semiHidden="1" w:unhideWhenUsed="1"/>
   </w:latentStyles>
   <w:style w:type="paragraph" w:default="1" w:styleId="Normal">
     <w:name w:val="Normal"/>
@@ -4379,7 +5895,6 @@
     <w:name w:val="Normal (Web)"/>
     <w:basedOn w:val="Normal"/>
     <w:uiPriority w:val="99"/>
-    <w:semiHidden/>
     <w:unhideWhenUsed/>
     <w:rsid w:val="003624FF"/>
     <w:pPr>
@@ -4708,7 +6223,7 @@
 </file>
 
 <file path=customXml/itemProps1.xml><?xml version="1.0" encoding="utf-8"?>
-<ds:datastoreItem xmlns:ds="http://schemas.openxmlformats.org/officeDocument/2006/customXml" ds:itemID="{8A2FB40F-4D94-4B15-A095-46983F281160}">
+<ds:datastoreItem xmlns:ds="http://schemas.openxmlformats.org/officeDocument/2006/customXml" ds:itemID="{13B98F71-395D-440B-9C81-BC73695BFF46}">
   <ds:schemaRefs>
     <ds:schemaRef ds:uri="http://schemas.openxmlformats.org/officeDocument/2006/bibliography"/>
   </ds:schemaRefs>

</xml_diff>

<commit_message>
Ex Herança e polimorfismo
</commit_message>
<xml_diff>
--- a/Tópicos importantes em C#.docx
+++ b/Tópicos importantes em C#.docx
@@ -68,8 +68,6 @@
           <w:sz w:val="40"/>
         </w:rPr>
       </w:pPr>
-      <w:bookmarkStart w:id="0" w:name="_GoBack"/>
-      <w:bookmarkEnd w:id="0"/>
     </w:p>
     <w:p>
       <w:pPr>
@@ -1650,15 +1648,7 @@
           <w:sz w:val="32"/>
           <w:szCs w:val="24"/>
         </w:rPr>
-        <w:t>Conceito</w:t>
-      </w:r>
-      <w:r>
-        <w:rPr>
-          <w:b/>
-          <w:sz w:val="32"/>
-          <w:szCs w:val="24"/>
-        </w:rPr>
-        <w:t>:</w:t>
+        <w:t>Conceito:</w:t>
       </w:r>
     </w:p>
     <w:p>
@@ -1950,6 +1940,44 @@
           <w:szCs w:val="24"/>
         </w:rPr>
         <w:t>Resumo</w:t>
+      </w:r>
+      <w:r>
+        <w:rPr>
+          <w:b/>
+          <w:sz w:val="32"/>
+          <w:szCs w:val="24"/>
+        </w:rPr>
+        <w:t>:</w:t>
+      </w:r>
+    </w:p>
+    <w:p>
+      <w:pPr>
+        <w:pStyle w:val="PargrafodaLista"/>
+        <w:rPr>
+          <w:sz w:val="24"/>
+        </w:rPr>
+      </w:pPr>
+    </w:p>
+    <w:p>
+      <w:pPr>
+        <w:pStyle w:val="PargrafodaLista"/>
+        <w:numPr>
+          <w:ilvl w:val="1"/>
+          <w:numId w:val="1"/>
+        </w:numPr>
+        <w:spacing w:before="100" w:beforeAutospacing="1" w:after="100" w:afterAutospacing="1" w:line="240" w:lineRule="auto"/>
+        <w:outlineLvl w:val="2"/>
+        <w:rPr>
+          <w:sz w:val="24"/>
+        </w:rPr>
+      </w:pPr>
+      <w:r>
+        <w:rPr>
+          <w:b/>
+          <w:sz w:val="32"/>
+          <w:szCs w:val="24"/>
+        </w:rPr>
+        <w:t>Exemplo</w:t>
       </w:r>
       <w:r>
         <w:rPr>
@@ -2195,8 +2223,21 @@
     <w:p>
       <w:pPr>
         <w:pStyle w:val="PargrafodaLista"/>
+        <w:rPr>
+          <w:b/>
+          <w:sz w:val="32"/>
+          <w:szCs w:val="24"/>
+        </w:rPr>
+      </w:pPr>
+    </w:p>
+    <w:p>
+      <w:pPr>
+        <w:pStyle w:val="PargrafodaLista"/>
+        <w:numPr>
+          <w:ilvl w:val="1"/>
+          <w:numId w:val="1"/>
+        </w:numPr>
         <w:spacing w:before="100" w:beforeAutospacing="1" w:after="100" w:afterAutospacing="1" w:line="240" w:lineRule="auto"/>
-        <w:ind w:left="1080"/>
         <w:outlineLvl w:val="2"/>
         <w:rPr>
           <w:b/>
@@ -2204,12 +2245,301 @@
           <w:szCs w:val="24"/>
         </w:rPr>
       </w:pPr>
+      <w:r>
+        <w:rPr>
+          <w:b/>
+          <w:sz w:val="32"/>
+          <w:szCs w:val="24"/>
+        </w:rPr>
+        <w:t>Exemplo</w:t>
+      </w:r>
+      <w:r>
+        <w:rPr>
+          <w:b/>
+          <w:sz w:val="32"/>
+          <w:szCs w:val="24"/>
+        </w:rPr>
+        <w:t>:</w:t>
+      </w:r>
     </w:p>
     <w:p>
       <w:pPr>
         <w:pStyle w:val="PargrafodaLista"/>
         <w:spacing w:before="100" w:beforeAutospacing="1" w:after="100" w:afterAutospacing="1" w:line="240" w:lineRule="auto"/>
         <w:ind w:left="1080"/>
+        <w:outlineLvl w:val="2"/>
+        <w:rPr>
+          <w:b/>
+          <w:sz w:val="32"/>
+          <w:szCs w:val="24"/>
+        </w:rPr>
+      </w:pPr>
+    </w:p>
+    <w:p>
+      <w:pPr>
+        <w:pStyle w:val="PargrafodaLista"/>
+        <w:numPr>
+          <w:ilvl w:val="0"/>
+          <w:numId w:val="1"/>
+        </w:numPr>
+        <w:rPr>
+          <w:b/>
+          <w:i/>
+          <w:sz w:val="44"/>
+          <w:u w:val="single"/>
+        </w:rPr>
+      </w:pPr>
+      <w:r>
+        <w:rPr>
+          <w:b/>
+          <w:i/>
+          <w:sz w:val="44"/>
+          <w:u w:val="single"/>
+        </w:rPr>
+        <w:t>Classes abstratas</w:t>
+      </w:r>
+      <w:r>
+        <w:rPr>
+          <w:b/>
+          <w:i/>
+          <w:sz w:val="44"/>
+          <w:u w:val="single"/>
+        </w:rPr>
+        <w:t>:</w:t>
+      </w:r>
+    </w:p>
+    <w:p>
+      <w:pPr>
+        <w:pStyle w:val="PargrafodaLista"/>
+        <w:ind w:left="360"/>
+        <w:rPr>
+          <w:b/>
+          <w:i/>
+          <w:sz w:val="44"/>
+        </w:rPr>
+      </w:pPr>
+      <w:bookmarkStart w:id="0" w:name="_GoBack"/>
+      <w:bookmarkEnd w:id="0"/>
+    </w:p>
+    <w:p>
+      <w:pPr>
+        <w:pStyle w:val="PargrafodaLista"/>
+        <w:numPr>
+          <w:ilvl w:val="1"/>
+          <w:numId w:val="1"/>
+        </w:numPr>
+        <w:spacing w:before="100" w:beforeAutospacing="1" w:after="100" w:afterAutospacing="1" w:line="240" w:lineRule="auto"/>
+        <w:outlineLvl w:val="2"/>
+        <w:rPr>
+          <w:b/>
+          <w:sz w:val="32"/>
+          <w:szCs w:val="24"/>
+        </w:rPr>
+      </w:pPr>
+      <w:r>
+        <w:rPr>
+          <w:b/>
+          <w:sz w:val="32"/>
+          <w:szCs w:val="24"/>
+        </w:rPr>
+        <w:t>Conceito:</w:t>
+      </w:r>
+    </w:p>
+    <w:p>
+      <w:pPr>
+        <w:pStyle w:val="PargrafodaLista"/>
+        <w:spacing w:before="100" w:beforeAutospacing="1" w:after="100" w:afterAutospacing="1" w:line="240" w:lineRule="auto"/>
+        <w:ind w:left="1080"/>
+        <w:outlineLvl w:val="2"/>
+        <w:rPr>
+          <w:b/>
+          <w:sz w:val="32"/>
+          <w:szCs w:val="24"/>
+        </w:rPr>
+      </w:pPr>
+    </w:p>
+    <w:p>
+      <w:pPr>
+        <w:pStyle w:val="PargrafodaLista"/>
+        <w:numPr>
+          <w:ilvl w:val="1"/>
+          <w:numId w:val="1"/>
+        </w:numPr>
+        <w:spacing w:before="100" w:beforeAutospacing="1" w:after="100" w:afterAutospacing="1" w:line="240" w:lineRule="auto"/>
+        <w:outlineLvl w:val="2"/>
+        <w:rPr>
+          <w:b/>
+          <w:sz w:val="32"/>
+          <w:szCs w:val="24"/>
+        </w:rPr>
+      </w:pPr>
+      <w:r>
+        <w:rPr>
+          <w:b/>
+          <w:sz w:val="32"/>
+          <w:szCs w:val="24"/>
+        </w:rPr>
+        <w:t>O que é:</w:t>
+      </w:r>
+    </w:p>
+    <w:p>
+      <w:pPr>
+        <w:pStyle w:val="PargrafodaLista"/>
+        <w:spacing w:before="100" w:beforeAutospacing="1" w:after="100" w:afterAutospacing="1" w:line="240" w:lineRule="auto"/>
+        <w:ind w:left="1080"/>
+        <w:outlineLvl w:val="2"/>
+        <w:rPr>
+          <w:b/>
+          <w:sz w:val="32"/>
+          <w:szCs w:val="24"/>
+        </w:rPr>
+      </w:pPr>
+    </w:p>
+    <w:p>
+      <w:pPr>
+        <w:pStyle w:val="PargrafodaLista"/>
+        <w:numPr>
+          <w:ilvl w:val="1"/>
+          <w:numId w:val="1"/>
+        </w:numPr>
+        <w:spacing w:before="100" w:beforeAutospacing="1" w:after="100" w:afterAutospacing="1" w:line="240" w:lineRule="auto"/>
+        <w:outlineLvl w:val="2"/>
+        <w:rPr>
+          <w:b/>
+          <w:sz w:val="32"/>
+          <w:szCs w:val="24"/>
+        </w:rPr>
+      </w:pPr>
+      <w:r>
+        <w:rPr>
+          <w:b/>
+          <w:sz w:val="32"/>
+          <w:szCs w:val="24"/>
+        </w:rPr>
+        <w:t>Quando usar:</w:t>
+      </w:r>
+    </w:p>
+    <w:p>
+      <w:pPr>
+        <w:pStyle w:val="PargrafodaLista"/>
+        <w:rPr>
+          <w:b/>
+          <w:sz w:val="32"/>
+          <w:szCs w:val="24"/>
+        </w:rPr>
+      </w:pPr>
+    </w:p>
+    <w:p>
+      <w:pPr>
+        <w:pStyle w:val="PargrafodaLista"/>
+        <w:numPr>
+          <w:ilvl w:val="1"/>
+          <w:numId w:val="1"/>
+        </w:numPr>
+        <w:spacing w:before="100" w:beforeAutospacing="1" w:after="100" w:afterAutospacing="1" w:line="240" w:lineRule="auto"/>
+        <w:outlineLvl w:val="2"/>
+        <w:rPr>
+          <w:b/>
+          <w:sz w:val="32"/>
+          <w:szCs w:val="24"/>
+        </w:rPr>
+      </w:pPr>
+      <w:r>
+        <w:rPr>
+          <w:b/>
+          <w:sz w:val="32"/>
+          <w:szCs w:val="24"/>
+        </w:rPr>
+        <w:t>Vantagens</w:t>
+      </w:r>
+      <w:r>
+        <w:rPr>
+          <w:b/>
+          <w:sz w:val="32"/>
+          <w:szCs w:val="24"/>
+        </w:rPr>
+        <w:t>:</w:t>
+      </w:r>
+    </w:p>
+    <w:p>
+      <w:pPr>
+        <w:pStyle w:val="PargrafodaLista"/>
+        <w:rPr>
+          <w:b/>
+          <w:sz w:val="32"/>
+          <w:szCs w:val="24"/>
+        </w:rPr>
+      </w:pPr>
+    </w:p>
+    <w:p>
+      <w:pPr>
+        <w:pStyle w:val="PargrafodaLista"/>
+        <w:numPr>
+          <w:ilvl w:val="1"/>
+          <w:numId w:val="1"/>
+        </w:numPr>
+        <w:spacing w:before="100" w:beforeAutospacing="1" w:after="100" w:afterAutospacing="1" w:line="240" w:lineRule="auto"/>
+        <w:outlineLvl w:val="2"/>
+        <w:rPr>
+          <w:b/>
+          <w:sz w:val="32"/>
+          <w:szCs w:val="24"/>
+        </w:rPr>
+      </w:pPr>
+      <w:r>
+        <w:rPr>
+          <w:b/>
+          <w:sz w:val="32"/>
+          <w:szCs w:val="24"/>
+        </w:rPr>
+        <w:t>Resumo:</w:t>
+      </w:r>
+    </w:p>
+    <w:p>
+      <w:pPr>
+        <w:pStyle w:val="PargrafodaLista"/>
+        <w:rPr>
+          <w:b/>
+          <w:sz w:val="32"/>
+          <w:szCs w:val="24"/>
+        </w:rPr>
+      </w:pPr>
+    </w:p>
+    <w:p>
+      <w:pPr>
+        <w:pStyle w:val="PargrafodaLista"/>
+        <w:numPr>
+          <w:ilvl w:val="1"/>
+          <w:numId w:val="1"/>
+        </w:numPr>
+        <w:spacing w:before="100" w:beforeAutospacing="1" w:after="100" w:afterAutospacing="1" w:line="240" w:lineRule="auto"/>
+        <w:outlineLvl w:val="2"/>
+        <w:rPr>
+          <w:b/>
+          <w:sz w:val="32"/>
+          <w:szCs w:val="24"/>
+        </w:rPr>
+      </w:pPr>
+      <w:r>
+        <w:rPr>
+          <w:b/>
+          <w:sz w:val="32"/>
+          <w:szCs w:val="24"/>
+        </w:rPr>
+        <w:t>Exemplo</w:t>
+      </w:r>
+      <w:r>
+        <w:rPr>
+          <w:b/>
+          <w:sz w:val="32"/>
+          <w:szCs w:val="24"/>
+        </w:rPr>
+        <w:t>:</w:t>
+      </w:r>
+    </w:p>
+    <w:p>
+      <w:pPr>
+        <w:spacing w:before="100" w:beforeAutospacing="1" w:after="100" w:afterAutospacing="1" w:line="240" w:lineRule="auto"/>
         <w:outlineLvl w:val="2"/>
         <w:rPr>
           <w:b/>
@@ -4708,7 +5038,7 @@
 </file>
 
 <file path=customXml/itemProps1.xml><?xml version="1.0" encoding="utf-8"?>
-<ds:datastoreItem xmlns:ds="http://schemas.openxmlformats.org/officeDocument/2006/customXml" ds:itemID="{8A2FB40F-4D94-4B15-A095-46983F281160}">
+<ds:datastoreItem xmlns:ds="http://schemas.openxmlformats.org/officeDocument/2006/customXml" ds:itemID="{EB78B7DF-C05C-4867-BD0C-ECD7C14E5D48}">
   <ds:schemaRefs>
     <ds:schemaRef ds:uri="http://schemas.openxmlformats.org/officeDocument/2006/bibliography"/>
   </ds:schemaRefs>

</xml_diff>

<commit_message>
Consertando besteira e herança/polimorfismo
</commit_message>
<xml_diff>
--- a/Tópicos importantes em C#.docx
+++ b/Tópicos importantes em C#.docx
@@ -1630,393 +1630,7 @@
     <w:p>
       <w:pPr>
         <w:pStyle w:val="PargrafodaLista"/>
-        <w:numPr>
-          <w:ilvl w:val="1"/>
-          <w:numId w:val="1"/>
-        </w:numPr>
-        <w:spacing w:before="100" w:beforeAutospacing="1" w:after="100" w:afterAutospacing="1" w:line="240" w:lineRule="auto"/>
-        <w:outlineLvl w:val="2"/>
-        <w:rPr>
-          <w:b/>
-          <w:sz w:val="32"/>
-          <w:szCs w:val="24"/>
-        </w:rPr>
-      </w:pPr>
-      <w:r>
-        <w:rPr>
-          <w:b/>
-          <w:sz w:val="32"/>
-          <w:szCs w:val="24"/>
-        </w:rPr>
-        <w:t>Conceito:</w:t>
-      </w:r>
-    </w:p>
-    <w:p>
-      <w:pPr>
-        <w:pStyle w:val="PargrafodaLista"/>
-        <w:spacing w:before="100" w:beforeAutospacing="1" w:after="100" w:afterAutospacing="1" w:line="240" w:lineRule="auto"/>
-        <w:ind w:left="1080"/>
-        <w:outlineLvl w:val="2"/>
-        <w:rPr>
-          <w:b/>
-          <w:sz w:val="32"/>
-          <w:szCs w:val="24"/>
-        </w:rPr>
-      </w:pPr>
-    </w:p>
-    <w:p>
-      <w:pPr>
-        <w:pStyle w:val="PargrafodaLista"/>
-        <w:numPr>
-          <w:ilvl w:val="1"/>
-          <w:numId w:val="1"/>
-        </w:numPr>
-        <w:spacing w:before="100" w:beforeAutospacing="1" w:after="100" w:afterAutospacing="1" w:line="240" w:lineRule="auto"/>
-        <w:outlineLvl w:val="2"/>
-        <w:rPr>
-          <w:b/>
-          <w:sz w:val="32"/>
-          <w:szCs w:val="24"/>
-        </w:rPr>
-      </w:pPr>
-      <w:r>
-        <w:rPr>
-          <w:b/>
-          <w:sz w:val="32"/>
-          <w:szCs w:val="24"/>
-        </w:rPr>
-        <w:t>O que é:</w:t>
-      </w:r>
-    </w:p>
-    <w:p>
-      <w:pPr>
-        <w:pStyle w:val="PargrafodaLista"/>
-        <w:spacing w:before="100" w:beforeAutospacing="1" w:after="100" w:afterAutospacing="1" w:line="240" w:lineRule="auto"/>
-        <w:ind w:left="1080"/>
-        <w:outlineLvl w:val="2"/>
-        <w:rPr>
-          <w:b/>
-          <w:sz w:val="32"/>
-          <w:szCs w:val="24"/>
-        </w:rPr>
-      </w:pPr>
-    </w:p>
-    <w:p>
-      <w:pPr>
-        <w:pStyle w:val="PargrafodaLista"/>
-        <w:numPr>
-          <w:ilvl w:val="1"/>
-          <w:numId w:val="1"/>
-        </w:numPr>
-        <w:spacing w:before="100" w:beforeAutospacing="1" w:after="100" w:afterAutospacing="1" w:line="240" w:lineRule="auto"/>
-        <w:outlineLvl w:val="2"/>
-        <w:rPr>
-          <w:b/>
-          <w:sz w:val="32"/>
-          <w:szCs w:val="24"/>
-        </w:rPr>
-      </w:pPr>
-      <w:r>
-        <w:rPr>
-          <w:b/>
-          <w:sz w:val="32"/>
-          <w:szCs w:val="24"/>
-        </w:rPr>
-        <w:t>Quando usar:</w:t>
-      </w:r>
-    </w:p>
-    <w:p>
-      <w:pPr>
-        <w:pStyle w:val="PargrafodaLista"/>
-        <w:spacing w:before="100" w:beforeAutospacing="1" w:after="100" w:afterAutospacing="1" w:line="240" w:lineRule="auto"/>
-        <w:ind w:left="1080"/>
-        <w:outlineLvl w:val="2"/>
-        <w:rPr>
-          <w:b/>
-          <w:sz w:val="32"/>
-          <w:szCs w:val="24"/>
-        </w:rPr>
-      </w:pPr>
-    </w:p>
-    <w:p>
-      <w:pPr>
-        <w:pStyle w:val="PargrafodaLista"/>
-        <w:numPr>
-          <w:ilvl w:val="1"/>
-          <w:numId w:val="1"/>
-        </w:numPr>
-        <w:spacing w:before="100" w:beforeAutospacing="1" w:after="100" w:afterAutospacing="1" w:line="240" w:lineRule="auto"/>
-        <w:outlineLvl w:val="2"/>
-        <w:rPr>
-          <w:b/>
-          <w:sz w:val="32"/>
-          <w:szCs w:val="24"/>
-        </w:rPr>
-      </w:pPr>
-      <w:r>
-        <w:rPr>
-          <w:b/>
-          <w:sz w:val="32"/>
-          <w:szCs w:val="24"/>
-        </w:rPr>
-        <w:t>Definições</w:t>
-      </w:r>
-      <w:r>
-        <w:rPr>
-          <w:b/>
-          <w:sz w:val="32"/>
-          <w:szCs w:val="24"/>
-        </w:rPr>
-        <w:t>:</w:t>
-      </w:r>
-    </w:p>
-    <w:p>
-      <w:pPr>
-        <w:pStyle w:val="PargrafodaLista"/>
-        <w:numPr>
-          <w:ilvl w:val="2"/>
-          <w:numId w:val="1"/>
-        </w:numPr>
-        <w:spacing w:before="100" w:beforeAutospacing="1" w:after="100" w:afterAutospacing="1" w:line="240" w:lineRule="auto"/>
-        <w:outlineLvl w:val="2"/>
-        <w:rPr>
-          <w:sz w:val="24"/>
-        </w:rPr>
-      </w:pPr>
-      <w:r>
-        <w:rPr>
-          <w:sz w:val="24"/>
-        </w:rPr>
-        <w:t>Relação “é um”;</w:t>
-      </w:r>
-    </w:p>
-    <w:p>
-      <w:pPr>
-        <w:pStyle w:val="PargrafodaLista"/>
-        <w:numPr>
-          <w:ilvl w:val="2"/>
-          <w:numId w:val="1"/>
-        </w:numPr>
-        <w:spacing w:before="100" w:beforeAutospacing="1" w:after="100" w:afterAutospacing="1" w:line="240" w:lineRule="auto"/>
-        <w:outlineLvl w:val="2"/>
-        <w:rPr>
-          <w:sz w:val="24"/>
-        </w:rPr>
-      </w:pPr>
-      <w:r>
-        <w:rPr>
-          <w:sz w:val="24"/>
-        </w:rPr>
-        <w:t>Generalização/especialização;</w:t>
-      </w:r>
-    </w:p>
-    <w:p>
-      <w:pPr>
-        <w:pStyle w:val="PargrafodaLista"/>
-        <w:numPr>
-          <w:ilvl w:val="2"/>
-          <w:numId w:val="1"/>
-        </w:numPr>
-        <w:spacing w:before="100" w:beforeAutospacing="1" w:after="100" w:afterAutospacing="1" w:line="240" w:lineRule="auto"/>
-        <w:outlineLvl w:val="2"/>
-        <w:rPr>
-          <w:sz w:val="24"/>
-        </w:rPr>
-      </w:pPr>
-      <w:r>
-        <w:rPr>
-          <w:sz w:val="24"/>
-        </w:rPr>
-        <w:t>Superclasse (classe base) / Subclasse (classe derivada);</w:t>
-      </w:r>
-    </w:p>
-    <w:p>
-      <w:pPr>
-        <w:pStyle w:val="PargrafodaLista"/>
-        <w:numPr>
-          <w:ilvl w:val="2"/>
-          <w:numId w:val="1"/>
-        </w:numPr>
-        <w:spacing w:before="100" w:beforeAutospacing="1" w:after="100" w:afterAutospacing="1" w:line="240" w:lineRule="auto"/>
-        <w:outlineLvl w:val="2"/>
-        <w:rPr>
-          <w:sz w:val="24"/>
-        </w:rPr>
-      </w:pPr>
-      <w:r>
-        <w:rPr>
-          <w:sz w:val="24"/>
-        </w:rPr>
-        <w:t>Herança/extensão;</w:t>
-      </w:r>
-    </w:p>
-    <w:p>
-      <w:pPr>
-        <w:pStyle w:val="PargrafodaLista"/>
-        <w:numPr>
-          <w:ilvl w:val="2"/>
-          <w:numId w:val="1"/>
-        </w:numPr>
-        <w:spacing w:before="100" w:beforeAutospacing="1" w:after="100" w:afterAutospacing="1" w:line="240" w:lineRule="auto"/>
-        <w:outlineLvl w:val="2"/>
-        <w:rPr>
-          <w:sz w:val="24"/>
-        </w:rPr>
-      </w:pPr>
-      <w:r>
-        <w:rPr>
-          <w:sz w:val="24"/>
-        </w:rPr>
-        <w:t>Herança é uma associação entre classes (e não entre objetos)</w:t>
-      </w:r>
-      <w:r>
-        <w:rPr>
-          <w:sz w:val="24"/>
-        </w:rPr>
-        <w:t xml:space="preserve"> </w:t>
-      </w:r>
-    </w:p>
-    <w:p>
-      <w:pPr>
-        <w:pStyle w:val="PargrafodaLista"/>
-        <w:numPr>
-          <w:ilvl w:val="1"/>
-          <w:numId w:val="1"/>
-        </w:numPr>
-        <w:spacing w:before="100" w:beforeAutospacing="1" w:after="100" w:afterAutospacing="1" w:line="240" w:lineRule="auto"/>
-        <w:outlineLvl w:val="2"/>
-        <w:rPr>
-          <w:sz w:val="24"/>
-        </w:rPr>
-      </w:pPr>
-      <w:r>
-        <w:rPr>
-          <w:b/>
-          <w:sz w:val="32"/>
-          <w:szCs w:val="24"/>
-        </w:rPr>
-        <w:lastRenderedPageBreak/>
-        <w:t>Vantagens</w:t>
-      </w:r>
-      <w:r>
-        <w:rPr>
-          <w:b/>
-          <w:sz w:val="32"/>
-          <w:szCs w:val="24"/>
-        </w:rPr>
-        <w:t>:</w:t>
-      </w:r>
-    </w:p>
-    <w:p>
-      <w:pPr>
-        <w:pStyle w:val="PargrafodaLista"/>
-        <w:spacing w:before="100" w:beforeAutospacing="1" w:after="100" w:afterAutospacing="1" w:line="240" w:lineRule="auto"/>
-        <w:ind w:left="1080"/>
-        <w:outlineLvl w:val="2"/>
-        <w:rPr>
-          <w:b/>
-          <w:sz w:val="32"/>
-          <w:szCs w:val="24"/>
-        </w:rPr>
-      </w:pPr>
-    </w:p>
-    <w:p>
-      <w:pPr>
-        <w:pStyle w:val="PargrafodaLista"/>
-        <w:numPr>
-          <w:ilvl w:val="1"/>
-          <w:numId w:val="1"/>
-        </w:numPr>
-        <w:spacing w:before="100" w:beforeAutospacing="1" w:after="100" w:afterAutospacing="1" w:line="240" w:lineRule="auto"/>
-        <w:outlineLvl w:val="2"/>
-        <w:rPr>
-          <w:sz w:val="24"/>
-        </w:rPr>
-      </w:pPr>
-      <w:r>
-        <w:rPr>
-          <w:b/>
-          <w:sz w:val="32"/>
-          <w:szCs w:val="24"/>
-        </w:rPr>
-        <w:t>Resumo</w:t>
-      </w:r>
-      <w:r>
-        <w:rPr>
-          <w:b/>
-          <w:sz w:val="32"/>
-          <w:szCs w:val="24"/>
-        </w:rPr>
-        <w:t>:</w:t>
-      </w:r>
-    </w:p>
-    <w:p>
-      <w:pPr>
-        <w:pStyle w:val="PargrafodaLista"/>
-        <w:rPr>
-          <w:sz w:val="24"/>
-        </w:rPr>
-      </w:pPr>
-    </w:p>
-    <w:p>
-      <w:pPr>
-        <w:pStyle w:val="PargrafodaLista"/>
-        <w:numPr>
-          <w:ilvl w:val="1"/>
-          <w:numId w:val="1"/>
-        </w:numPr>
-        <w:spacing w:before="100" w:beforeAutospacing="1" w:after="100" w:afterAutospacing="1" w:line="240" w:lineRule="auto"/>
-        <w:outlineLvl w:val="2"/>
-        <w:rPr>
-          <w:sz w:val="24"/>
-        </w:rPr>
-      </w:pPr>
-      <w:r>
-        <w:rPr>
-          <w:b/>
-          <w:sz w:val="32"/>
-          <w:szCs w:val="24"/>
-        </w:rPr>
-        <w:t>Exemplo</w:t>
-      </w:r>
-      <w:r>
-        <w:rPr>
-          <w:b/>
-          <w:sz w:val="32"/>
-          <w:szCs w:val="24"/>
-        </w:rPr>
-        <w:t>:</w:t>
-      </w:r>
-    </w:p>
-    <w:p>
-      <w:pPr>
-        <w:pStyle w:val="PargrafodaLista"/>
-        <w:spacing w:before="100" w:beforeAutospacing="1" w:after="100" w:afterAutospacing="1" w:line="240" w:lineRule="auto"/>
-        <w:ind w:left="1800"/>
-        <w:outlineLvl w:val="2"/>
-        <w:rPr>
-          <w:sz w:val="24"/>
-        </w:rPr>
-      </w:pPr>
-    </w:p>
-    <w:p>
-      <w:pPr>
-        <w:pStyle w:val="PargrafodaLista"/>
-        <w:spacing w:before="100" w:beforeAutospacing="1" w:after="100" w:afterAutospacing="1" w:line="240" w:lineRule="auto"/>
-        <w:ind w:left="1800"/>
-        <w:outlineLvl w:val="2"/>
-        <w:rPr>
-          <w:sz w:val="24"/>
-        </w:rPr>
-      </w:pPr>
-    </w:p>
-    <w:p>
-      <w:pPr>
-        <w:pStyle w:val="PargrafodaLista"/>
-        <w:numPr>
-          <w:ilvl w:val="0"/>
-          <w:numId w:val="1"/>
-        </w:numPr>
+        <w:ind w:left="360"/>
         <w:rPr>
           <w:b/>
           <w:i/>
@@ -2024,264 +1638,776 @@
           <w:u w:val="single"/>
         </w:rPr>
       </w:pPr>
-      <w:r>
+    </w:p>
+    <w:p>
+      <w:pPr>
+        <w:pStyle w:val="PargrafodaLista"/>
+        <w:numPr>
+          <w:ilvl w:val="1"/>
+          <w:numId w:val="1"/>
+        </w:numPr>
+        <w:spacing w:before="100" w:beforeAutospacing="1" w:after="100" w:afterAutospacing="1" w:line="240" w:lineRule="auto"/>
+        <w:outlineLvl w:val="2"/>
+        <w:rPr>
+          <w:b/>
+          <w:sz w:val="32"/>
+          <w:szCs w:val="24"/>
+        </w:rPr>
+      </w:pPr>
+      <w:r>
+        <w:rPr>
+          <w:b/>
+          <w:sz w:val="32"/>
+          <w:szCs w:val="24"/>
+        </w:rPr>
+        <w:t>Conceito:</w:t>
+      </w:r>
+      <w:r>
+        <w:t xml:space="preserve"> </w:t>
+      </w:r>
+      <w:r>
+        <w:rPr>
+          <w:rStyle w:val="Forte"/>
+        </w:rPr>
+        <w:t>Herança</w:t>
+      </w:r>
+      <w:r>
+        <w:t xml:space="preserve"> é um princípio fundamental de programação orientada a objetos que permite que uma classe derive características (atributos e métodos) de outra. A classe "filha" ou "derivada" herda os membros da classe "pai" ou "base", tornando possível o compartilhamento de código entre classes relacionadas.</w:t>
+      </w:r>
+    </w:p>
+    <w:p>
+      <w:pPr>
+        <w:pStyle w:val="PargrafodaLista"/>
+        <w:spacing w:before="100" w:beforeAutospacing="1" w:after="100" w:afterAutospacing="1" w:line="240" w:lineRule="auto"/>
+        <w:ind w:left="1080"/>
+        <w:outlineLvl w:val="2"/>
+        <w:rPr>
+          <w:b/>
+          <w:sz w:val="32"/>
+          <w:szCs w:val="24"/>
+        </w:rPr>
+      </w:pPr>
+    </w:p>
+    <w:p>
+      <w:pPr>
+        <w:pStyle w:val="PargrafodaLista"/>
+        <w:numPr>
+          <w:ilvl w:val="1"/>
+          <w:numId w:val="1"/>
+        </w:numPr>
+        <w:spacing w:before="100" w:beforeAutospacing="1" w:after="100" w:afterAutospacing="1" w:line="240" w:lineRule="auto"/>
+        <w:outlineLvl w:val="2"/>
+        <w:rPr>
+          <w:b/>
+          <w:sz w:val="32"/>
+          <w:szCs w:val="24"/>
+        </w:rPr>
+      </w:pPr>
+      <w:r>
+        <w:rPr>
+          <w:b/>
+          <w:sz w:val="32"/>
+          <w:szCs w:val="24"/>
+        </w:rPr>
+        <w:t>O que é:</w:t>
+      </w:r>
+      <w:r>
+        <w:t xml:space="preserve"> Em C#, a herança é implementada criando uma relação de "é um" (ou seja, uma relação hierárquica) entre classes. Isso significa que uma classe derivada é uma especialização de uma classe base.</w:t>
+      </w:r>
+      <w:r>
+        <w:t xml:space="preserve"> </w:t>
+      </w:r>
+    </w:p>
+    <w:p>
+      <w:pPr>
+        <w:pStyle w:val="PargrafodaLista"/>
+        <w:spacing w:before="100" w:beforeAutospacing="1" w:after="100" w:afterAutospacing="1" w:line="240" w:lineRule="auto"/>
+        <w:ind w:left="1080"/>
+        <w:outlineLvl w:val="2"/>
+      </w:pPr>
+      <w:r>
+        <w:t xml:space="preserve">Por exemplo, se temos uma classe </w:t>
+      </w:r>
+      <w:r>
+        <w:t>“Conta”</w:t>
+      </w:r>
+      <w:r>
+        <w:t xml:space="preserve">, podemos criar uma classe derivada </w:t>
+      </w:r>
+      <w:r>
+        <w:t>“</w:t>
+      </w:r>
+      <w:proofErr w:type="spellStart"/>
+      <w:r>
+        <w:t>C</w:t>
+      </w:r>
+      <w:r>
+        <w:t>ontaPoupança</w:t>
+      </w:r>
+      <w:proofErr w:type="spellEnd"/>
+      <w:r>
+        <w:t>"</w:t>
+      </w:r>
+      <w:r>
+        <w:t xml:space="preserve"> que herda todas as características e comportamentos de </w:t>
+      </w:r>
+      <w:r>
+        <w:lastRenderedPageBreak/>
+        <w:t>“Conta”, mas possibilitando adicionarmos novos atributos e métodos específicos da classe “</w:t>
+      </w:r>
+      <w:proofErr w:type="spellStart"/>
+      <w:r>
+        <w:t>ContaPoupança</w:t>
+      </w:r>
+      <w:proofErr w:type="spellEnd"/>
+      <w:r>
+        <w:t>”.</w:t>
+      </w:r>
+    </w:p>
+    <w:p>
+      <w:pPr>
+        <w:pStyle w:val="PargrafodaLista"/>
+        <w:spacing w:before="100" w:beforeAutospacing="1" w:after="100" w:afterAutospacing="1" w:line="240" w:lineRule="auto"/>
+        <w:ind w:left="1080"/>
+        <w:outlineLvl w:val="2"/>
+      </w:pPr>
+    </w:p>
+    <w:p>
+      <w:pPr>
+        <w:pStyle w:val="PargrafodaLista"/>
+        <w:numPr>
+          <w:ilvl w:val="1"/>
+          <w:numId w:val="1"/>
+        </w:numPr>
+        <w:spacing w:before="100" w:beforeAutospacing="1" w:after="100" w:afterAutospacing="1" w:line="240" w:lineRule="auto"/>
+        <w:outlineLvl w:val="2"/>
+        <w:rPr>
+          <w:b/>
+          <w:sz w:val="32"/>
+          <w:szCs w:val="24"/>
+        </w:rPr>
+      </w:pPr>
+      <w:r>
+        <w:rPr>
+          <w:b/>
+          <w:sz w:val="32"/>
+          <w:szCs w:val="24"/>
+        </w:rPr>
+        <w:t>Quando usar:</w:t>
+      </w:r>
+      <w:r>
+        <w:t xml:space="preserve"> </w:t>
+      </w:r>
+      <w:r>
+        <w:t>A herança é mais útil quando há uma clara relação hierárquica entre duas classes, e a classe derivada precisa de acesso aos métodos e propriedades da classe base. Geralmente, você deve considerar usar herança se:</w:t>
+      </w:r>
+    </w:p>
+    <w:p>
+      <w:pPr>
+        <w:numPr>
+          <w:ilvl w:val="0"/>
+          <w:numId w:val="17"/>
+        </w:numPr>
+        <w:spacing w:before="100" w:beforeAutospacing="1" w:after="100" w:afterAutospacing="1" w:line="240" w:lineRule="auto"/>
+        <w:rPr>
+          <w:sz w:val="24"/>
+        </w:rPr>
+      </w:pPr>
+      <w:r>
+        <w:rPr>
+          <w:sz w:val="24"/>
+        </w:rPr>
+        <w:t>As classes compartilham atributos e comportamentos (ex.: Carro e Moto são tipos de Veiculo).</w:t>
+      </w:r>
+    </w:p>
+    <w:p>
+      <w:pPr>
+        <w:numPr>
+          <w:ilvl w:val="0"/>
+          <w:numId w:val="17"/>
+        </w:numPr>
+        <w:spacing w:before="100" w:beforeAutospacing="1" w:after="100" w:afterAutospacing="1" w:line="240" w:lineRule="auto"/>
+        <w:rPr>
+          <w:sz w:val="24"/>
+        </w:rPr>
+      </w:pPr>
+      <w:r>
+        <w:rPr>
+          <w:sz w:val="24"/>
+        </w:rPr>
+        <w:t>Deseja promover reutilização de código, evitando duplicação.</w:t>
+      </w:r>
+    </w:p>
+    <w:p>
+      <w:pPr>
+        <w:numPr>
+          <w:ilvl w:val="0"/>
+          <w:numId w:val="17"/>
+        </w:numPr>
+        <w:spacing w:before="100" w:beforeAutospacing="1" w:after="100" w:afterAutospacing="1" w:line="240" w:lineRule="auto"/>
+        <w:rPr>
+          <w:sz w:val="24"/>
+        </w:rPr>
+      </w:pPr>
+      <w:r>
+        <w:rPr>
+          <w:sz w:val="24"/>
+        </w:rPr>
+        <w:t>A relação "é um" é verdadeira (ex.: um Cachorro é um tipo de Animal).</w:t>
+      </w:r>
+    </w:p>
+    <w:p>
+      <w:pPr>
+        <w:pStyle w:val="NormalWeb"/>
+        <w:ind w:left="1080"/>
+        <w:rPr>
+          <w:rFonts w:asciiTheme="minorHAnsi" w:eastAsiaTheme="minorHAnsi" w:hAnsiTheme="minorHAnsi" w:cstheme="minorBidi"/>
+          <w:szCs w:val="22"/>
+          <w:lang w:eastAsia="en-US"/>
+        </w:rPr>
+      </w:pPr>
+      <w:r>
+        <w:rPr>
+          <w:rFonts w:asciiTheme="minorHAnsi" w:eastAsiaTheme="minorHAnsi" w:hAnsiTheme="minorHAnsi" w:cstheme="minorBidi"/>
+          <w:szCs w:val="22"/>
+          <w:lang w:eastAsia="en-US"/>
+        </w:rPr>
+        <w:t xml:space="preserve">É importante notar que o uso excessivo da herança pode tornar o código mais complexo e difícil de manter, então é preferível </w:t>
+      </w:r>
+      <w:r>
+        <w:rPr>
+          <w:rFonts w:asciiTheme="minorHAnsi" w:eastAsiaTheme="minorHAnsi" w:hAnsiTheme="minorHAnsi" w:cstheme="minorBidi"/>
+          <w:szCs w:val="22"/>
+          <w:u w:val="single"/>
+          <w:lang w:eastAsia="en-US"/>
+        </w:rPr>
+        <w:t>aplicá-la apenas quando a relação entre as classes é clara</w:t>
+      </w:r>
+      <w:r>
+        <w:rPr>
+          <w:rFonts w:asciiTheme="minorHAnsi" w:eastAsiaTheme="minorHAnsi" w:hAnsiTheme="minorHAnsi" w:cstheme="minorBidi"/>
+          <w:szCs w:val="22"/>
+          <w:lang w:eastAsia="en-US"/>
+        </w:rPr>
+        <w:t>.</w:t>
+      </w:r>
+    </w:p>
+    <w:p>
+      <w:pPr>
+        <w:pStyle w:val="PargrafodaLista"/>
+        <w:spacing w:before="100" w:beforeAutospacing="1" w:after="100" w:afterAutospacing="1" w:line="240" w:lineRule="auto"/>
+        <w:ind w:left="1080"/>
+        <w:outlineLvl w:val="2"/>
+        <w:rPr>
+          <w:b/>
+          <w:sz w:val="32"/>
+          <w:szCs w:val="24"/>
+        </w:rPr>
+      </w:pPr>
+    </w:p>
+    <w:p>
+      <w:pPr>
+        <w:pStyle w:val="PargrafodaLista"/>
+        <w:numPr>
+          <w:ilvl w:val="1"/>
+          <w:numId w:val="1"/>
+        </w:numPr>
+        <w:spacing w:before="100" w:beforeAutospacing="1" w:after="100" w:afterAutospacing="1" w:line="240" w:lineRule="auto"/>
+        <w:outlineLvl w:val="2"/>
+        <w:rPr>
+          <w:b/>
+          <w:sz w:val="32"/>
+          <w:szCs w:val="24"/>
+        </w:rPr>
+      </w:pPr>
+      <w:r>
+        <w:rPr>
+          <w:b/>
+          <w:sz w:val="32"/>
+          <w:szCs w:val="24"/>
+        </w:rPr>
+        <w:t>Definições</w:t>
+      </w:r>
+      <w:r>
+        <w:rPr>
+          <w:b/>
+          <w:sz w:val="32"/>
+          <w:szCs w:val="24"/>
+        </w:rPr>
+        <w:t>:</w:t>
+      </w:r>
+    </w:p>
+    <w:p>
+      <w:pPr>
+        <w:pStyle w:val="PargrafodaLista"/>
+        <w:spacing w:before="100" w:beforeAutospacing="1" w:after="100" w:afterAutospacing="1" w:line="240" w:lineRule="auto"/>
+        <w:ind w:left="1800"/>
+        <w:outlineLvl w:val="2"/>
+        <w:rPr>
+          <w:b/>
+          <w:sz w:val="32"/>
+          <w:szCs w:val="24"/>
+        </w:rPr>
+      </w:pPr>
+    </w:p>
+    <w:p>
+      <w:pPr>
+        <w:pStyle w:val="PargrafodaLista"/>
+        <w:numPr>
+          <w:ilvl w:val="2"/>
+          <w:numId w:val="1"/>
+        </w:numPr>
+        <w:spacing w:before="100" w:beforeAutospacing="1" w:after="100" w:afterAutospacing="1" w:line="240" w:lineRule="auto"/>
+        <w:outlineLvl w:val="2"/>
+        <w:rPr>
+          <w:sz w:val="24"/>
+        </w:rPr>
+      </w:pPr>
+      <w:r>
+        <w:rPr>
+          <w:sz w:val="24"/>
+        </w:rPr>
+        <w:t>Relação “é um”;</w:t>
+      </w:r>
+    </w:p>
+    <w:p>
+      <w:pPr>
+        <w:pStyle w:val="PargrafodaLista"/>
+        <w:numPr>
+          <w:ilvl w:val="2"/>
+          <w:numId w:val="1"/>
+        </w:numPr>
+        <w:spacing w:before="100" w:beforeAutospacing="1" w:after="100" w:afterAutospacing="1" w:line="240" w:lineRule="auto"/>
+        <w:outlineLvl w:val="2"/>
+        <w:rPr>
+          <w:sz w:val="24"/>
+        </w:rPr>
+      </w:pPr>
+      <w:r>
+        <w:rPr>
+          <w:sz w:val="24"/>
+        </w:rPr>
+        <w:t>Generalização/especialização;</w:t>
+      </w:r>
+    </w:p>
+    <w:p>
+      <w:pPr>
+        <w:pStyle w:val="PargrafodaLista"/>
+        <w:numPr>
+          <w:ilvl w:val="2"/>
+          <w:numId w:val="1"/>
+        </w:numPr>
+        <w:spacing w:before="100" w:beforeAutospacing="1" w:after="100" w:afterAutospacing="1" w:line="240" w:lineRule="auto"/>
+        <w:outlineLvl w:val="2"/>
+        <w:rPr>
+          <w:sz w:val="24"/>
+        </w:rPr>
+      </w:pPr>
+      <w:r>
+        <w:rPr>
+          <w:sz w:val="24"/>
+        </w:rPr>
+        <w:t>Superclasse (classe base) / Subclasse (classe derivada);</w:t>
+      </w:r>
+    </w:p>
+    <w:p>
+      <w:pPr>
+        <w:pStyle w:val="PargrafodaLista"/>
+        <w:numPr>
+          <w:ilvl w:val="2"/>
+          <w:numId w:val="1"/>
+        </w:numPr>
+        <w:spacing w:before="100" w:beforeAutospacing="1" w:after="100" w:afterAutospacing="1" w:line="240" w:lineRule="auto"/>
+        <w:outlineLvl w:val="2"/>
+        <w:rPr>
+          <w:sz w:val="24"/>
+        </w:rPr>
+      </w:pPr>
+      <w:r>
+        <w:rPr>
+          <w:sz w:val="24"/>
+        </w:rPr>
+        <w:t>Herança/extensão;</w:t>
+      </w:r>
+    </w:p>
+    <w:p>
+      <w:pPr>
+        <w:pStyle w:val="PargrafodaLista"/>
+        <w:numPr>
+          <w:ilvl w:val="2"/>
+          <w:numId w:val="1"/>
+        </w:numPr>
+        <w:spacing w:before="100" w:beforeAutospacing="1" w:after="100" w:afterAutospacing="1" w:line="240" w:lineRule="auto"/>
+        <w:outlineLvl w:val="2"/>
+        <w:rPr>
+          <w:sz w:val="24"/>
+        </w:rPr>
+      </w:pPr>
+      <w:r>
+        <w:rPr>
+          <w:sz w:val="24"/>
+        </w:rPr>
+        <w:t>Herança é uma associação entre classes (e não entre objetos)</w:t>
+      </w:r>
+      <w:r>
+        <w:rPr>
+          <w:sz w:val="24"/>
+        </w:rPr>
+        <w:t xml:space="preserve"> </w:t>
+      </w:r>
+    </w:p>
+    <w:p>
+      <w:pPr>
+        <w:pStyle w:val="PargrafodaLista"/>
+        <w:numPr>
+          <w:ilvl w:val="2"/>
+          <w:numId w:val="1"/>
+        </w:numPr>
+        <w:spacing w:before="100" w:beforeAutospacing="1" w:after="100" w:afterAutospacing="1" w:line="240" w:lineRule="auto"/>
+        <w:outlineLvl w:val="2"/>
+        <w:rPr>
+          <w:sz w:val="24"/>
+        </w:rPr>
+      </w:pPr>
+      <w:r>
+        <w:rPr>
+          <w:b/>
+          <w:bCs/>
+          <w:sz w:val="24"/>
+          <w:u w:val="single"/>
+        </w:rPr>
+        <w:t xml:space="preserve">Palavra-chave </w:t>
+      </w:r>
+      <w:r>
+        <w:rPr>
+          <w:b/>
+          <w:bCs/>
+          <w:sz w:val="24"/>
+          <w:u w:val="single"/>
+        </w:rPr>
+        <w:t>“</w:t>
+      </w:r>
+      <w:r>
+        <w:rPr>
+          <w:b/>
+          <w:sz w:val="24"/>
+          <w:u w:val="single"/>
+        </w:rPr>
+        <w:t>base</w:t>
+      </w:r>
+      <w:r>
+        <w:rPr>
+          <w:b/>
+          <w:sz w:val="24"/>
+          <w:u w:val="single"/>
+        </w:rPr>
+        <w:t>”</w:t>
+      </w:r>
+      <w:r>
+        <w:rPr>
+          <w:sz w:val="24"/>
+        </w:rPr>
+        <w:t>: Permite que a classe derivada acesse membros da classe base, útil para chamadas ao construtor da classe base ou acesso a métodos.</w:t>
+      </w:r>
+    </w:p>
+    <w:p>
+      <w:pPr>
+        <w:pStyle w:val="PargrafodaLista"/>
+        <w:spacing w:before="100" w:beforeAutospacing="1" w:after="100" w:afterAutospacing="1" w:line="240" w:lineRule="auto"/>
+        <w:ind w:left="1800"/>
+        <w:outlineLvl w:val="2"/>
+        <w:rPr>
+          <w:sz w:val="24"/>
+        </w:rPr>
+      </w:pPr>
+    </w:p>
+    <w:p>
+      <w:pPr>
+        <w:pStyle w:val="PargrafodaLista"/>
+        <w:numPr>
+          <w:ilvl w:val="1"/>
+          <w:numId w:val="1"/>
+        </w:numPr>
+        <w:spacing w:before="100" w:beforeAutospacing="1" w:after="100" w:afterAutospacing="1" w:line="240" w:lineRule="auto"/>
+        <w:outlineLvl w:val="2"/>
+        <w:rPr>
+          <w:sz w:val="24"/>
+        </w:rPr>
+      </w:pPr>
+      <w:r>
+        <w:rPr>
+          <w:b/>
+          <w:sz w:val="32"/>
+          <w:szCs w:val="24"/>
+        </w:rPr>
+        <w:t>Vantagens</w:t>
+      </w:r>
+      <w:r>
+        <w:rPr>
+          <w:b/>
+          <w:sz w:val="32"/>
+          <w:szCs w:val="24"/>
+        </w:rPr>
+        <w:t>:</w:t>
+      </w:r>
+    </w:p>
+    <w:p>
+      <w:pPr>
+        <w:pStyle w:val="PargrafodaLista"/>
+        <w:spacing w:before="100" w:beforeAutospacing="1" w:after="100" w:afterAutospacing="1" w:line="240" w:lineRule="auto"/>
+        <w:ind w:left="1080"/>
+        <w:outlineLvl w:val="2"/>
+        <w:rPr>
+          <w:sz w:val="24"/>
+        </w:rPr>
+      </w:pPr>
+    </w:p>
+    <w:p>
+      <w:pPr>
+        <w:pStyle w:val="PargrafodaLista"/>
+        <w:numPr>
+          <w:ilvl w:val="2"/>
+          <w:numId w:val="1"/>
+        </w:numPr>
+        <w:spacing w:before="100" w:beforeAutospacing="1" w:after="100" w:afterAutospacing="1" w:line="240" w:lineRule="auto"/>
+        <w:outlineLvl w:val="2"/>
+        <w:rPr>
+          <w:sz w:val="24"/>
+        </w:rPr>
+      </w:pPr>
+      <w:r>
+        <w:rPr>
+          <w:b/>
+          <w:sz w:val="24"/>
+        </w:rPr>
+        <w:t>Reutilização de código</w:t>
+      </w:r>
+      <w:r>
+        <w:rPr>
+          <w:b/>
+          <w:sz w:val="24"/>
+        </w:rPr>
+        <w:t>:</w:t>
+      </w:r>
+      <w:r>
+        <w:rPr>
+          <w:sz w:val="24"/>
+        </w:rPr>
+        <w:t xml:space="preserve"> A herança permite que classes derivadas aproveitem e estendam o código da classe base, evitando duplicação e facilitando a manutenção.</w:t>
+      </w:r>
+    </w:p>
+    <w:p>
+      <w:pPr>
+        <w:pStyle w:val="PargrafodaLista"/>
+        <w:spacing w:before="100" w:beforeAutospacing="1" w:after="100" w:afterAutospacing="1" w:line="240" w:lineRule="auto"/>
+        <w:ind w:left="1800"/>
+        <w:outlineLvl w:val="2"/>
+        <w:rPr>
+          <w:sz w:val="24"/>
+        </w:rPr>
+      </w:pPr>
+    </w:p>
+    <w:p>
+      <w:pPr>
+        <w:pStyle w:val="PargrafodaLista"/>
+        <w:numPr>
+          <w:ilvl w:val="2"/>
+          <w:numId w:val="1"/>
+        </w:numPr>
+        <w:spacing w:before="100" w:beforeAutospacing="1" w:after="100" w:afterAutospacing="1" w:line="240" w:lineRule="auto"/>
+        <w:outlineLvl w:val="2"/>
+        <w:rPr>
+          <w:sz w:val="24"/>
+        </w:rPr>
+      </w:pPr>
+      <w:r>
+        <w:rPr>
+          <w:b/>
+          <w:sz w:val="24"/>
+        </w:rPr>
+        <w:t>Organização e estrutura</w:t>
+      </w:r>
+      <w:r>
+        <w:rPr>
+          <w:b/>
+          <w:sz w:val="24"/>
+        </w:rPr>
+        <w:t>:</w:t>
+      </w:r>
+      <w:r>
+        <w:rPr>
+          <w:sz w:val="24"/>
+        </w:rPr>
+        <w:t xml:space="preserve"> Com herança, é possível criar uma hierarquia lógica de classes, tornando o código mais compreensível e organizado.</w:t>
+      </w:r>
+    </w:p>
+    <w:p>
+      <w:pPr>
+        <w:pStyle w:val="PargrafodaLista"/>
+        <w:spacing w:before="100" w:beforeAutospacing="1" w:after="100" w:afterAutospacing="1" w:line="240" w:lineRule="auto"/>
+        <w:ind w:left="1800"/>
+        <w:outlineLvl w:val="2"/>
+        <w:rPr>
+          <w:sz w:val="24"/>
+        </w:rPr>
+      </w:pPr>
+    </w:p>
+    <w:p>
+      <w:pPr>
+        <w:pStyle w:val="PargrafodaLista"/>
+        <w:numPr>
+          <w:ilvl w:val="2"/>
+          <w:numId w:val="1"/>
+        </w:numPr>
+        <w:spacing w:before="100" w:beforeAutospacing="1" w:after="100" w:afterAutospacing="1" w:line="240" w:lineRule="auto"/>
+        <w:outlineLvl w:val="2"/>
+        <w:rPr>
+          <w:sz w:val="24"/>
+        </w:rPr>
+      </w:pPr>
+      <w:r>
+        <w:rPr>
+          <w:b/>
+          <w:sz w:val="24"/>
+        </w:rPr>
+        <w:t>Facilidade de extensão:</w:t>
+      </w:r>
+      <w:r>
+        <w:rPr>
+          <w:sz w:val="24"/>
+        </w:rPr>
+        <w:t xml:space="preserve"> A herança facilita a criação de classes especializadas que adicionam funcionalidades específicas a partir de uma classe base.</w:t>
+      </w:r>
+    </w:p>
+    <w:p>
+      <w:pPr>
+        <w:pStyle w:val="PargrafodaLista"/>
+        <w:spacing w:before="100" w:beforeAutospacing="1" w:after="100" w:afterAutospacing="1" w:line="240" w:lineRule="auto"/>
+        <w:ind w:left="1080"/>
+        <w:outlineLvl w:val="2"/>
+        <w:rPr>
+          <w:b/>
+          <w:sz w:val="32"/>
+          <w:szCs w:val="24"/>
+        </w:rPr>
+      </w:pPr>
+    </w:p>
+    <w:p>
+      <w:pPr>
+        <w:pStyle w:val="PargrafodaLista"/>
+        <w:numPr>
+          <w:ilvl w:val="1"/>
+          <w:numId w:val="1"/>
+        </w:numPr>
+        <w:spacing w:before="100" w:beforeAutospacing="1" w:after="100" w:afterAutospacing="1" w:line="240" w:lineRule="auto"/>
+        <w:outlineLvl w:val="2"/>
+        <w:rPr>
+          <w:sz w:val="24"/>
+        </w:rPr>
+      </w:pPr>
+      <w:r>
+        <w:rPr>
+          <w:b/>
+          <w:sz w:val="32"/>
+          <w:szCs w:val="24"/>
+        </w:rPr>
+        <w:t>Resumo</w:t>
+      </w:r>
+      <w:r>
+        <w:rPr>
+          <w:b/>
+          <w:sz w:val="32"/>
+          <w:szCs w:val="24"/>
+        </w:rPr>
+        <w:t>:</w:t>
+      </w:r>
+      <w:r>
+        <w:t xml:space="preserve"> </w:t>
+      </w:r>
+      <w:r>
+        <w:rPr>
+          <w:sz w:val="24"/>
+        </w:rPr>
+        <w:t xml:space="preserve">é uma técnica de reutilização de código que permite </w:t>
+      </w:r>
+      <w:r>
+        <w:rPr>
+          <w:sz w:val="24"/>
+          <w:u w:val="single"/>
+        </w:rPr>
+        <w:t xml:space="preserve">criar </w:t>
+      </w:r>
+      <w:r>
+        <w:rPr>
+          <w:sz w:val="24"/>
+          <w:u w:val="single"/>
+        </w:rPr>
+        <w:t>hierarquias</w:t>
+      </w:r>
+      <w:r>
+        <w:rPr>
+          <w:sz w:val="24"/>
+        </w:rPr>
+        <w:t xml:space="preserve"> entre classes. Uma classe derivada herda os métodos e atributos de uma classe base, promovendo a reutilização e a organização do código. Ela é útil quando há uma relação hierárquica clara e quando a </w:t>
+      </w:r>
+      <w:r>
+        <w:rPr>
+          <w:sz w:val="24"/>
+        </w:rPr>
+        <w:lastRenderedPageBreak/>
+        <w:t>especialização da classe base em subclasses faz sentido. É recomendada para simplificar o desenvolvimento e a manutenção de classes relacionadas.</w:t>
+      </w:r>
+    </w:p>
+    <w:p>
+      <w:pPr>
+        <w:pStyle w:val="PargrafodaLista"/>
+        <w:spacing w:before="100" w:beforeAutospacing="1" w:after="100" w:afterAutospacing="1" w:line="240" w:lineRule="auto"/>
+        <w:ind w:left="1800"/>
+        <w:outlineLvl w:val="2"/>
+        <w:rPr>
+          <w:sz w:val="24"/>
+        </w:rPr>
+      </w:pPr>
+    </w:p>
+    <w:p>
+      <w:pPr>
+        <w:pStyle w:val="PargrafodaLista"/>
+        <w:spacing w:before="100" w:beforeAutospacing="1" w:after="100" w:afterAutospacing="1" w:line="240" w:lineRule="auto"/>
+        <w:ind w:left="1800"/>
+        <w:outlineLvl w:val="2"/>
+        <w:rPr>
+          <w:sz w:val="24"/>
+        </w:rPr>
+      </w:pPr>
+    </w:p>
+    <w:p>
+      <w:pPr>
+        <w:pStyle w:val="PargrafodaLista"/>
+        <w:numPr>
+          <w:ilvl w:val="0"/>
+          <w:numId w:val="1"/>
+        </w:numPr>
         <w:rPr>
           <w:b/>
           <w:i/>
           <w:sz w:val="44"/>
           <w:u w:val="single"/>
         </w:rPr>
-        <w:t>Polimorfismo:</w:t>
-      </w:r>
-    </w:p>
-    <w:p>
-      <w:pPr>
-        <w:pStyle w:val="PargrafodaLista"/>
-        <w:ind w:left="360"/>
+      </w:pPr>
+      <w:r>
         <w:rPr>
           <w:b/>
           <w:i/>
           <w:sz w:val="44"/>
           <w:u w:val="single"/>
         </w:rPr>
-      </w:pPr>
-    </w:p>
-    <w:p>
-      <w:pPr>
-        <w:pStyle w:val="PargrafodaLista"/>
-        <w:numPr>
-          <w:ilvl w:val="1"/>
-          <w:numId w:val="1"/>
-        </w:numPr>
-        <w:spacing w:before="100" w:beforeAutospacing="1" w:after="100" w:afterAutospacing="1" w:line="240" w:lineRule="auto"/>
-        <w:outlineLvl w:val="2"/>
-        <w:rPr>
-          <w:b/>
-          <w:sz w:val="32"/>
-          <w:szCs w:val="24"/>
-        </w:rPr>
-      </w:pPr>
-      <w:r>
-        <w:rPr>
-          <w:b/>
-          <w:sz w:val="32"/>
-          <w:szCs w:val="24"/>
-        </w:rPr>
-        <w:t>Conceito:</w:t>
-      </w:r>
-    </w:p>
-    <w:p>
-      <w:pPr>
-        <w:pStyle w:val="PargrafodaLista"/>
-        <w:spacing w:before="100" w:beforeAutospacing="1" w:after="100" w:afterAutospacing="1" w:line="240" w:lineRule="auto"/>
-        <w:ind w:left="1080"/>
-        <w:outlineLvl w:val="2"/>
-        <w:rPr>
-          <w:b/>
-          <w:sz w:val="32"/>
-          <w:szCs w:val="24"/>
-        </w:rPr>
-      </w:pPr>
-    </w:p>
-    <w:p>
-      <w:pPr>
-        <w:pStyle w:val="PargrafodaLista"/>
-        <w:numPr>
-          <w:ilvl w:val="1"/>
-          <w:numId w:val="1"/>
-        </w:numPr>
-        <w:spacing w:before="100" w:beforeAutospacing="1" w:after="100" w:afterAutospacing="1" w:line="240" w:lineRule="auto"/>
-        <w:outlineLvl w:val="2"/>
-        <w:rPr>
-          <w:b/>
-          <w:sz w:val="32"/>
-          <w:szCs w:val="24"/>
-        </w:rPr>
-      </w:pPr>
-      <w:r>
-        <w:rPr>
-          <w:b/>
-          <w:sz w:val="32"/>
-          <w:szCs w:val="24"/>
-        </w:rPr>
-        <w:t>O que é:</w:t>
-      </w:r>
-    </w:p>
-    <w:p>
-      <w:pPr>
-        <w:pStyle w:val="PargrafodaLista"/>
-        <w:spacing w:before="100" w:beforeAutospacing="1" w:after="100" w:afterAutospacing="1" w:line="240" w:lineRule="auto"/>
-        <w:ind w:left="1080"/>
-        <w:outlineLvl w:val="2"/>
-        <w:rPr>
-          <w:b/>
-          <w:sz w:val="32"/>
-          <w:szCs w:val="24"/>
-        </w:rPr>
-      </w:pPr>
-    </w:p>
-    <w:p>
-      <w:pPr>
-        <w:pStyle w:val="PargrafodaLista"/>
-        <w:numPr>
-          <w:ilvl w:val="1"/>
-          <w:numId w:val="1"/>
-        </w:numPr>
-        <w:spacing w:before="100" w:beforeAutospacing="1" w:after="100" w:afterAutospacing="1" w:line="240" w:lineRule="auto"/>
-        <w:outlineLvl w:val="2"/>
-        <w:rPr>
-          <w:b/>
-          <w:sz w:val="32"/>
-          <w:szCs w:val="24"/>
-        </w:rPr>
-      </w:pPr>
-      <w:r>
-        <w:rPr>
-          <w:b/>
-          <w:sz w:val="32"/>
-          <w:szCs w:val="24"/>
-        </w:rPr>
-        <w:t>Quando usar:</w:t>
-      </w:r>
-    </w:p>
-    <w:p>
-      <w:pPr>
-        <w:pStyle w:val="PargrafodaLista"/>
-        <w:rPr>
-          <w:b/>
-          <w:sz w:val="32"/>
-          <w:szCs w:val="24"/>
-        </w:rPr>
-      </w:pPr>
-    </w:p>
-    <w:p>
-      <w:pPr>
-        <w:pStyle w:val="PargrafodaLista"/>
-        <w:numPr>
-          <w:ilvl w:val="1"/>
-          <w:numId w:val="1"/>
-        </w:numPr>
-        <w:spacing w:before="100" w:beforeAutospacing="1" w:after="100" w:afterAutospacing="1" w:line="240" w:lineRule="auto"/>
-        <w:outlineLvl w:val="2"/>
-        <w:rPr>
-          <w:b/>
-          <w:sz w:val="32"/>
-          <w:szCs w:val="24"/>
-        </w:rPr>
-      </w:pPr>
-      <w:r>
-        <w:rPr>
-          <w:b/>
-          <w:sz w:val="32"/>
-          <w:szCs w:val="24"/>
-        </w:rPr>
-        <w:t>Vantagens</w:t>
-      </w:r>
-      <w:r>
-        <w:rPr>
-          <w:b/>
-          <w:sz w:val="32"/>
-          <w:szCs w:val="24"/>
-        </w:rPr>
-        <w:t>:</w:t>
-      </w:r>
-    </w:p>
-    <w:p>
-      <w:pPr>
-        <w:pStyle w:val="PargrafodaLista"/>
-        <w:rPr>
-          <w:b/>
-          <w:sz w:val="32"/>
-          <w:szCs w:val="24"/>
-        </w:rPr>
-      </w:pPr>
-    </w:p>
-    <w:p>
-      <w:pPr>
-        <w:pStyle w:val="PargrafodaLista"/>
-        <w:numPr>
-          <w:ilvl w:val="1"/>
-          <w:numId w:val="1"/>
-        </w:numPr>
-        <w:spacing w:before="100" w:beforeAutospacing="1" w:after="100" w:afterAutospacing="1" w:line="240" w:lineRule="auto"/>
-        <w:outlineLvl w:val="2"/>
-        <w:rPr>
-          <w:b/>
-          <w:sz w:val="32"/>
-          <w:szCs w:val="24"/>
-        </w:rPr>
-      </w:pPr>
-      <w:r>
-        <w:rPr>
-          <w:b/>
-          <w:sz w:val="32"/>
-          <w:szCs w:val="24"/>
-        </w:rPr>
-        <w:t>Resumo:</w:t>
-      </w:r>
-    </w:p>
-    <w:p>
-      <w:pPr>
-        <w:pStyle w:val="PargrafodaLista"/>
-        <w:rPr>
-          <w:b/>
-          <w:sz w:val="32"/>
-          <w:szCs w:val="24"/>
-        </w:rPr>
-      </w:pPr>
-    </w:p>
-    <w:p>
-      <w:pPr>
-        <w:pStyle w:val="PargrafodaLista"/>
-        <w:numPr>
-          <w:ilvl w:val="1"/>
-          <w:numId w:val="1"/>
-        </w:numPr>
-        <w:spacing w:before="100" w:beforeAutospacing="1" w:after="100" w:afterAutospacing="1" w:line="240" w:lineRule="auto"/>
-        <w:outlineLvl w:val="2"/>
-        <w:rPr>
-          <w:b/>
-          <w:sz w:val="32"/>
-          <w:szCs w:val="24"/>
-        </w:rPr>
-      </w:pPr>
-      <w:r>
-        <w:rPr>
-          <w:b/>
-          <w:sz w:val="32"/>
-          <w:szCs w:val="24"/>
-        </w:rPr>
-        <w:t>Exemplo</w:t>
-      </w:r>
-      <w:r>
-        <w:rPr>
-          <w:b/>
-          <w:sz w:val="32"/>
-          <w:szCs w:val="24"/>
-        </w:rPr>
-        <w:t>:</w:t>
-      </w:r>
-    </w:p>
-    <w:p>
-      <w:pPr>
-        <w:pStyle w:val="PargrafodaLista"/>
-        <w:spacing w:before="100" w:beforeAutospacing="1" w:after="100" w:afterAutospacing="1" w:line="240" w:lineRule="auto"/>
-        <w:ind w:left="1080"/>
-        <w:outlineLvl w:val="2"/>
-        <w:rPr>
-          <w:b/>
-          <w:sz w:val="32"/>
-          <w:szCs w:val="24"/>
-        </w:rPr>
-      </w:pPr>
-    </w:p>
-    <w:p>
-      <w:pPr>
-        <w:pStyle w:val="PargrafodaLista"/>
-        <w:numPr>
-          <w:ilvl w:val="0"/>
-          <w:numId w:val="1"/>
-        </w:numPr>
+        <w:t>Polimorfismo:</w:t>
+      </w:r>
+    </w:p>
+    <w:p>
+      <w:pPr>
+        <w:pStyle w:val="PargrafodaLista"/>
+        <w:ind w:left="360"/>
         <w:rPr>
           <w:b/>
           <w:i/>
@@ -2289,24 +2415,687 @@
           <w:u w:val="single"/>
         </w:rPr>
       </w:pPr>
-      <w:r>
-        <w:rPr>
-          <w:b/>
-          <w:i/>
-          <w:sz w:val="44"/>
+    </w:p>
+    <w:p>
+      <w:pPr>
+        <w:pStyle w:val="PargrafodaLista"/>
+        <w:numPr>
+          <w:ilvl w:val="1"/>
+          <w:numId w:val="1"/>
+        </w:numPr>
+        <w:spacing w:before="100" w:beforeAutospacing="1" w:after="100" w:afterAutospacing="1" w:line="240" w:lineRule="auto"/>
+        <w:outlineLvl w:val="2"/>
+        <w:rPr>
+          <w:b/>
+          <w:sz w:val="32"/>
+          <w:szCs w:val="24"/>
+        </w:rPr>
+      </w:pPr>
+      <w:r>
+        <w:rPr>
+          <w:b/>
+          <w:sz w:val="32"/>
+          <w:szCs w:val="24"/>
+        </w:rPr>
+        <w:t>Conceito:</w:t>
+      </w:r>
+      <w:r>
+        <w:t xml:space="preserve"> </w:t>
+      </w:r>
+      <w:r>
+        <w:rPr>
+          <w:sz w:val="24"/>
+        </w:rPr>
+        <w:t>é um princípio da programação orientada a objetos que permite que métodos de classes diferentes, mas relacionadas, respondam de forma diferente à mesma chamada. Em outras palavras, polimorfismo permite o uso de uma única interface para representar múltiplos comportamentos de objetos.</w:t>
+      </w:r>
+    </w:p>
+    <w:p>
+      <w:pPr>
+        <w:pStyle w:val="PargrafodaLista"/>
+        <w:spacing w:before="100" w:beforeAutospacing="1" w:after="100" w:afterAutospacing="1" w:line="240" w:lineRule="auto"/>
+        <w:ind w:left="1080"/>
+        <w:outlineLvl w:val="2"/>
+        <w:rPr>
+          <w:b/>
+          <w:sz w:val="32"/>
+          <w:szCs w:val="24"/>
+        </w:rPr>
+      </w:pPr>
+    </w:p>
+    <w:p>
+      <w:pPr>
+        <w:pStyle w:val="PargrafodaLista"/>
+        <w:numPr>
+          <w:ilvl w:val="1"/>
+          <w:numId w:val="1"/>
+        </w:numPr>
+        <w:spacing w:before="100" w:beforeAutospacing="1" w:after="100" w:afterAutospacing="1" w:line="240" w:lineRule="auto"/>
+        <w:outlineLvl w:val="2"/>
+        <w:rPr>
+          <w:b/>
+          <w:sz w:val="32"/>
+          <w:szCs w:val="24"/>
+        </w:rPr>
+      </w:pPr>
+      <w:r>
+        <w:rPr>
+          <w:b/>
+          <w:sz w:val="32"/>
+          <w:szCs w:val="24"/>
+        </w:rPr>
+        <w:t>O que é:</w:t>
+      </w:r>
+      <w:r>
+        <w:t xml:space="preserve"> </w:t>
+      </w:r>
+      <w:r>
+        <w:rPr>
+          <w:sz w:val="24"/>
+        </w:rPr>
+        <w:t>Polimorfismo pode ser obtido principalmente através de duas técnicas:</w:t>
+      </w:r>
+    </w:p>
+    <w:p>
+      <w:pPr>
+        <w:numPr>
+          <w:ilvl w:val="0"/>
+          <w:numId w:val="19"/>
+        </w:numPr>
+        <w:spacing w:before="100" w:beforeAutospacing="1" w:after="100" w:afterAutospacing="1" w:line="240" w:lineRule="auto"/>
+        <w:rPr>
+          <w:sz w:val="24"/>
+        </w:rPr>
+      </w:pPr>
+      <w:r>
+        <w:rPr>
+          <w:b/>
+          <w:sz w:val="24"/>
+        </w:rPr>
+        <w:t>Polimorfismo de Sobrecarga (ou Estático):</w:t>
+      </w:r>
+      <w:r>
+        <w:rPr>
+          <w:sz w:val="24"/>
+        </w:rPr>
+        <w:t xml:space="preserve"> Quando um método é sobrecarregado na mesma classe, ou seja, existem várias versões do mesmo método, cada uma com uma lista de parâmetros diferente.</w:t>
+      </w:r>
+    </w:p>
+    <w:p>
+      <w:pPr>
+        <w:numPr>
+          <w:ilvl w:val="0"/>
+          <w:numId w:val="19"/>
+        </w:numPr>
+        <w:spacing w:before="100" w:beforeAutospacing="1" w:after="100" w:afterAutospacing="1" w:line="240" w:lineRule="auto"/>
+        <w:rPr>
+          <w:sz w:val="24"/>
+        </w:rPr>
+      </w:pPr>
+      <w:r>
+        <w:rPr>
+          <w:b/>
+          <w:sz w:val="24"/>
+        </w:rPr>
+        <w:t>Polimorfismo de Substituição (ou Dinâmico):</w:t>
+      </w:r>
+      <w:r>
+        <w:rPr>
+          <w:sz w:val="24"/>
+        </w:rPr>
+        <w:t xml:space="preserve"> É quando métodos em classes derivadas substituem (ou “sobrescrevem”) métodos da classe base. Isso é obtido com a palavra-chave virtual no método da classe base e </w:t>
+      </w:r>
+      <w:proofErr w:type="spellStart"/>
+      <w:r>
+        <w:rPr>
+          <w:sz w:val="24"/>
+        </w:rPr>
+        <w:t>override</w:t>
+      </w:r>
+      <w:proofErr w:type="spellEnd"/>
+      <w:r>
+        <w:rPr>
+          <w:sz w:val="24"/>
+        </w:rPr>
+        <w:t xml:space="preserve"> no método da classe derivada.</w:t>
+      </w:r>
+    </w:p>
+    <w:p>
+      <w:pPr>
+        <w:pStyle w:val="PargrafodaLista"/>
+        <w:numPr>
+          <w:ilvl w:val="1"/>
+          <w:numId w:val="1"/>
+        </w:numPr>
+        <w:spacing w:before="100" w:beforeAutospacing="1" w:after="100" w:afterAutospacing="1" w:line="240" w:lineRule="auto"/>
+        <w:outlineLvl w:val="2"/>
+        <w:rPr>
+          <w:b/>
+          <w:sz w:val="32"/>
+          <w:szCs w:val="24"/>
+        </w:rPr>
+      </w:pPr>
+      <w:r>
+        <w:rPr>
+          <w:b/>
+          <w:sz w:val="32"/>
+          <w:szCs w:val="24"/>
+        </w:rPr>
+        <w:t xml:space="preserve">Quando usar: </w:t>
+      </w:r>
+      <w:r>
+        <w:rPr>
+          <w:sz w:val="24"/>
+        </w:rPr>
+        <w:t>O polimorfismo é útil quando se quer tratar objetos de várias classes derivadas da mesma maneira, mas mantendo</w:t>
+      </w:r>
+      <w:r>
+        <w:rPr>
+          <w:sz w:val="24"/>
+        </w:rPr>
+        <w:t xml:space="preserve"> </w:t>
+      </w:r>
+      <w:r>
+        <w:rPr>
+          <w:sz w:val="24"/>
+        </w:rPr>
+        <w:t>comportamentos específicos de cada um. Pode ser usado em situações como:</w:t>
+      </w:r>
+    </w:p>
+    <w:p>
+      <w:pPr>
+        <w:numPr>
+          <w:ilvl w:val="0"/>
+          <w:numId w:val="18"/>
+        </w:numPr>
+        <w:spacing w:before="100" w:beforeAutospacing="1" w:after="100" w:afterAutospacing="1" w:line="240" w:lineRule="auto"/>
+        <w:rPr>
+          <w:rFonts w:ascii="Times New Roman" w:eastAsia="Times New Roman" w:hAnsi="Times New Roman" w:cs="Times New Roman"/>
+          <w:sz w:val="24"/>
+          <w:szCs w:val="24"/>
+          <w:lang w:eastAsia="pt-BR"/>
+        </w:rPr>
+      </w:pPr>
+      <w:r>
+        <w:rPr>
+          <w:b/>
+          <w:sz w:val="24"/>
+        </w:rPr>
+        <w:t>Interfaces e classes abstratas:</w:t>
+      </w:r>
+      <w:r>
+        <w:rPr>
+          <w:sz w:val="24"/>
+        </w:rPr>
+        <w:t xml:space="preserve"> Quando você deseja que classes derivadas tenham implementações específicas, mas quer tratá-las de forma uniforme.</w:t>
+      </w:r>
+    </w:p>
+    <w:p>
+      <w:pPr>
+        <w:numPr>
+          <w:ilvl w:val="0"/>
+          <w:numId w:val="18"/>
+        </w:numPr>
+        <w:spacing w:before="100" w:beforeAutospacing="1" w:after="100" w:afterAutospacing="1" w:line="240" w:lineRule="auto"/>
+        <w:rPr>
+          <w:sz w:val="24"/>
+        </w:rPr>
+      </w:pPr>
+      <w:r>
+        <w:rPr>
+          <w:sz w:val="24"/>
+        </w:rPr>
+        <w:t>Métodos que precisam ter comportamento personalizado em classes derivadas Como métodos de cálculo, exibição, entre outros.</w:t>
+      </w:r>
+    </w:p>
+    <w:p>
+      <w:pPr>
+        <w:numPr>
+          <w:ilvl w:val="0"/>
+          <w:numId w:val="18"/>
+        </w:numPr>
+        <w:spacing w:before="100" w:beforeAutospacing="1" w:after="100" w:afterAutospacing="1" w:line="240" w:lineRule="auto"/>
+        <w:rPr>
+          <w:sz w:val="24"/>
+        </w:rPr>
+      </w:pPr>
+      <w:r>
+        <w:rPr>
+          <w:b/>
+          <w:sz w:val="24"/>
+        </w:rPr>
+        <w:t>Sobrecarga de métodos:</w:t>
+      </w:r>
+      <w:r>
+        <w:rPr>
+          <w:sz w:val="24"/>
+        </w:rPr>
+        <w:t xml:space="preserve"> Quando métodos precisam aceitar diferentes tipos ou números de parâmetros na mesma classe.</w:t>
+      </w:r>
+    </w:p>
+    <w:p>
+      <w:pPr>
+        <w:pStyle w:val="PargrafodaLista"/>
+        <w:numPr>
+          <w:ilvl w:val="1"/>
+          <w:numId w:val="1"/>
+        </w:numPr>
+        <w:spacing w:before="100" w:beforeAutospacing="1" w:after="100" w:afterAutospacing="1" w:line="240" w:lineRule="auto"/>
+        <w:outlineLvl w:val="2"/>
+        <w:rPr>
+          <w:b/>
+          <w:sz w:val="32"/>
+          <w:szCs w:val="24"/>
+        </w:rPr>
+      </w:pPr>
+      <w:r>
+        <w:rPr>
+          <w:b/>
+          <w:sz w:val="32"/>
+          <w:szCs w:val="24"/>
+        </w:rPr>
+        <w:t>Definições:</w:t>
+      </w:r>
+    </w:p>
+    <w:p>
+      <w:pPr>
+        <w:pStyle w:val="PargrafodaLista"/>
+        <w:rPr>
+          <w:b/>
+          <w:sz w:val="32"/>
+          <w:szCs w:val="24"/>
+        </w:rPr>
+      </w:pPr>
+    </w:p>
+    <w:p>
+      <w:pPr>
+        <w:pStyle w:val="PargrafodaLista"/>
+        <w:numPr>
+          <w:ilvl w:val="2"/>
+          <w:numId w:val="1"/>
+        </w:numPr>
+        <w:spacing w:before="100" w:beforeAutospacing="1" w:after="100" w:afterAutospacing="1" w:line="240" w:lineRule="auto"/>
+        <w:outlineLvl w:val="2"/>
+        <w:rPr>
+          <w:sz w:val="24"/>
+        </w:rPr>
+      </w:pPr>
+      <w:r>
+        <w:rPr>
+          <w:b/>
+          <w:sz w:val="24"/>
+        </w:rPr>
+        <w:t xml:space="preserve">Polimorfismo de Sobrecarga (Estático): </w:t>
+      </w:r>
+      <w:r>
+        <w:rPr>
+          <w:sz w:val="24"/>
+        </w:rPr>
+        <w:t>Implementado com métodos com o mesmo nome e diferentes parâmetros dentro da mesma classe.</w:t>
+      </w:r>
+    </w:p>
+    <w:p>
+      <w:pPr>
+        <w:pStyle w:val="PargrafodaLista"/>
+        <w:spacing w:before="100" w:beforeAutospacing="1" w:after="100" w:afterAutospacing="1" w:line="240" w:lineRule="auto"/>
+        <w:ind w:left="1800"/>
+        <w:outlineLvl w:val="2"/>
+        <w:rPr>
+          <w:sz w:val="24"/>
+        </w:rPr>
+      </w:pPr>
+    </w:p>
+    <w:p>
+      <w:pPr>
+        <w:pStyle w:val="PargrafodaLista"/>
+        <w:numPr>
+          <w:ilvl w:val="2"/>
+          <w:numId w:val="1"/>
+        </w:numPr>
+        <w:spacing w:before="100" w:beforeAutospacing="1" w:after="100" w:afterAutospacing="1" w:line="240" w:lineRule="auto"/>
+        <w:outlineLvl w:val="2"/>
+        <w:rPr>
+          <w:sz w:val="24"/>
+        </w:rPr>
+      </w:pPr>
+      <w:r>
+        <w:rPr>
+          <w:b/>
+          <w:sz w:val="24"/>
+        </w:rPr>
+        <w:lastRenderedPageBreak/>
+        <w:t xml:space="preserve">Polimorfismo de Substituição (Dinâmico): </w:t>
+      </w:r>
+      <w:r>
+        <w:rPr>
+          <w:sz w:val="24"/>
+        </w:rPr>
+        <w:t xml:space="preserve">Realizado através de métodos virtual e </w:t>
+      </w:r>
+      <w:proofErr w:type="spellStart"/>
+      <w:r>
+        <w:rPr>
+          <w:sz w:val="24"/>
+        </w:rPr>
+        <w:t>override</w:t>
+      </w:r>
+      <w:proofErr w:type="spellEnd"/>
+      <w:r>
+        <w:rPr>
+          <w:sz w:val="24"/>
+        </w:rPr>
+        <w:t>, permitindo que classes derivadas implementem sua própria versão de um método da classe base.</w:t>
+      </w:r>
+    </w:p>
+    <w:p>
+      <w:pPr>
+        <w:pStyle w:val="PargrafodaLista"/>
+        <w:spacing w:before="100" w:beforeAutospacing="1" w:after="100" w:afterAutospacing="1" w:line="240" w:lineRule="auto"/>
+        <w:ind w:left="1800"/>
+        <w:outlineLvl w:val="2"/>
+        <w:rPr>
+          <w:sz w:val="24"/>
+        </w:rPr>
+      </w:pPr>
+    </w:p>
+    <w:p>
+      <w:pPr>
+        <w:pStyle w:val="PargrafodaLista"/>
+        <w:numPr>
+          <w:ilvl w:val="2"/>
+          <w:numId w:val="1"/>
+        </w:numPr>
+        <w:spacing w:before="100" w:beforeAutospacing="1" w:after="100" w:afterAutospacing="1" w:line="240" w:lineRule="auto"/>
+        <w:outlineLvl w:val="2"/>
+        <w:rPr>
+          <w:sz w:val="24"/>
+        </w:rPr>
+      </w:pPr>
+      <w:r>
+        <w:rPr>
+          <w:b/>
+          <w:sz w:val="24"/>
+        </w:rPr>
+        <w:t xml:space="preserve">Interface: </w:t>
+      </w:r>
+      <w:r>
+        <w:rPr>
+          <w:sz w:val="24"/>
+        </w:rPr>
+        <w:t>Em C#, interfaces ajudam a definir um conjunto de métodos que classes devem implementar, promovendo o polimorfismo.</w:t>
+      </w:r>
+    </w:p>
+    <w:p>
+      <w:pPr>
+        <w:pStyle w:val="PargrafodaLista"/>
+        <w:spacing w:before="100" w:beforeAutospacing="1" w:after="100" w:afterAutospacing="1" w:line="240" w:lineRule="auto"/>
+        <w:ind w:left="1800"/>
+        <w:outlineLvl w:val="2"/>
+        <w:rPr>
+          <w:sz w:val="24"/>
+        </w:rPr>
+      </w:pPr>
+    </w:p>
+    <w:p>
+      <w:pPr>
+        <w:pStyle w:val="PargrafodaLista"/>
+        <w:numPr>
+          <w:ilvl w:val="2"/>
+          <w:numId w:val="1"/>
+        </w:numPr>
+        <w:spacing w:before="100" w:beforeAutospacing="1" w:after="100" w:afterAutospacing="1" w:line="240" w:lineRule="auto"/>
+        <w:outlineLvl w:val="2"/>
+        <w:rPr>
+          <w:b/>
+          <w:sz w:val="24"/>
+        </w:rPr>
+      </w:pPr>
+      <w:r>
+        <w:rPr>
+          <w:b/>
+          <w:sz w:val="24"/>
+        </w:rPr>
+        <w:t xml:space="preserve">Classe Abstrata: </w:t>
+      </w:r>
+      <w:r>
+        <w:rPr>
+          <w:sz w:val="24"/>
+        </w:rPr>
+        <w:t>Uma classe que não pode ser instanciada diretamente e contém métodos abstract que devem ser</w:t>
+      </w:r>
+      <w:r>
+        <w:rPr>
+          <w:b/>
+          <w:sz w:val="24"/>
+        </w:rPr>
+        <w:t xml:space="preserve"> </w:t>
+      </w:r>
+      <w:r>
+        <w:rPr>
+          <w:sz w:val="24"/>
+        </w:rPr>
+        <w:t>implementados em classes derivadas, ajudando a garantir que todas as subclasses compartilhem métodos específicos.</w:t>
+      </w:r>
+    </w:p>
+    <w:p>
+      <w:pPr>
+        <w:pStyle w:val="PargrafodaLista"/>
+        <w:rPr>
+          <w:b/>
+          <w:sz w:val="32"/>
+          <w:szCs w:val="24"/>
+        </w:rPr>
+      </w:pPr>
+    </w:p>
+    <w:p>
+      <w:pPr>
+        <w:pStyle w:val="PargrafodaLista"/>
+        <w:numPr>
+          <w:ilvl w:val="1"/>
+          <w:numId w:val="1"/>
+        </w:numPr>
+        <w:spacing w:before="100" w:beforeAutospacing="1" w:after="100" w:afterAutospacing="1" w:line="240" w:lineRule="auto"/>
+        <w:outlineLvl w:val="2"/>
+        <w:rPr>
+          <w:b/>
+          <w:sz w:val="32"/>
+          <w:szCs w:val="24"/>
+        </w:rPr>
+      </w:pPr>
+      <w:r>
+        <w:rPr>
+          <w:b/>
+          <w:sz w:val="32"/>
+          <w:szCs w:val="24"/>
+        </w:rPr>
+        <w:t>Vantagens</w:t>
+      </w:r>
+      <w:r>
+        <w:rPr>
+          <w:b/>
+          <w:sz w:val="32"/>
+          <w:szCs w:val="24"/>
+        </w:rPr>
+        <w:t>:</w:t>
+      </w:r>
+    </w:p>
+    <w:p>
+      <w:pPr>
+        <w:pStyle w:val="PargrafodaLista"/>
+        <w:rPr>
+          <w:b/>
+          <w:sz w:val="32"/>
+          <w:szCs w:val="24"/>
           <w:u w:val="single"/>
         </w:rPr>
-        <w:t>Classes abstratas</w:t>
-      </w:r>
-      <w:r>
-        <w:rPr>
-          <w:b/>
-          <w:i/>
-          <w:sz w:val="44"/>
-          <w:u w:val="single"/>
-        </w:rPr>
-        <w:t>:</w:t>
-      </w:r>
+      </w:pPr>
+    </w:p>
+    <w:p>
+      <w:pPr>
+        <w:pStyle w:val="PargrafodaLista"/>
+        <w:numPr>
+          <w:ilvl w:val="2"/>
+          <w:numId w:val="1"/>
+        </w:numPr>
+        <w:spacing w:before="100" w:beforeAutospacing="1" w:after="100" w:afterAutospacing="1" w:line="240" w:lineRule="auto"/>
+        <w:outlineLvl w:val="2"/>
+        <w:rPr>
+          <w:sz w:val="24"/>
+        </w:rPr>
+      </w:pPr>
+      <w:r>
+        <w:rPr>
+          <w:b/>
+          <w:sz w:val="24"/>
+        </w:rPr>
+        <w:t>Flexibilidade e extensibilidade:</w:t>
+      </w:r>
+      <w:r>
+        <w:rPr>
+          <w:sz w:val="24"/>
+        </w:rPr>
+        <w:t xml:space="preserve"> Facilita a criação de código mais flexível, permitindo adicionar novos comportamentos a classes derivadas sem alterar a estrutura da classe base.</w:t>
+      </w:r>
+    </w:p>
+    <w:p>
+      <w:pPr>
+        <w:pStyle w:val="PargrafodaLista"/>
+        <w:spacing w:before="100" w:beforeAutospacing="1" w:after="100" w:afterAutospacing="1" w:line="240" w:lineRule="auto"/>
+        <w:ind w:left="1800"/>
+        <w:outlineLvl w:val="2"/>
+        <w:rPr>
+          <w:sz w:val="24"/>
+        </w:rPr>
+      </w:pPr>
+    </w:p>
+    <w:p>
+      <w:pPr>
+        <w:pStyle w:val="PargrafodaLista"/>
+        <w:numPr>
+          <w:ilvl w:val="2"/>
+          <w:numId w:val="1"/>
+        </w:numPr>
+        <w:spacing w:before="100" w:beforeAutospacing="1" w:after="100" w:afterAutospacing="1" w:line="240" w:lineRule="auto"/>
+        <w:outlineLvl w:val="2"/>
+        <w:rPr>
+          <w:sz w:val="24"/>
+        </w:rPr>
+      </w:pPr>
+      <w:r>
+        <w:rPr>
+          <w:b/>
+          <w:sz w:val="24"/>
+        </w:rPr>
+        <w:t>Uniformidade no tratamento de objetos:</w:t>
+      </w:r>
+      <w:r>
+        <w:rPr>
+          <w:sz w:val="24"/>
+        </w:rPr>
+        <w:t xml:space="preserve"> É possível usar referências de classe base para manipular objetos de classes derivadas, simplificando o código e melhorando a legibilidade.</w:t>
+      </w:r>
+    </w:p>
+    <w:p>
+      <w:pPr>
+        <w:pStyle w:val="PargrafodaLista"/>
+        <w:spacing w:before="100" w:beforeAutospacing="1" w:after="100" w:afterAutospacing="1" w:line="240" w:lineRule="auto"/>
+        <w:ind w:left="1800"/>
+        <w:outlineLvl w:val="2"/>
+        <w:rPr>
+          <w:sz w:val="24"/>
+        </w:rPr>
+      </w:pPr>
+    </w:p>
+    <w:p>
+      <w:pPr>
+        <w:pStyle w:val="PargrafodaLista"/>
+        <w:numPr>
+          <w:ilvl w:val="2"/>
+          <w:numId w:val="1"/>
+        </w:numPr>
+        <w:spacing w:before="100" w:beforeAutospacing="1" w:after="100" w:afterAutospacing="1" w:line="240" w:lineRule="auto"/>
+        <w:outlineLvl w:val="2"/>
+        <w:rPr>
+          <w:sz w:val="24"/>
+        </w:rPr>
+      </w:pPr>
+      <w:r>
+        <w:rPr>
+          <w:b/>
+          <w:sz w:val="24"/>
+        </w:rPr>
+        <w:t>Redução de código duplicado:</w:t>
+      </w:r>
+      <w:r>
+        <w:rPr>
+          <w:sz w:val="24"/>
+        </w:rPr>
+        <w:t xml:space="preserve"> Com o polimorfismo, podemos definir um</w:t>
+      </w:r>
+      <w:r>
+        <w:rPr>
+          <w:sz w:val="24"/>
+        </w:rPr>
+        <w:tab/>
+      </w:r>
+      <w:r>
+        <w:rPr>
+          <w:sz w:val="24"/>
+        </w:rPr>
+        <w:t xml:space="preserve"> comportamento geral na classe base e apenas ajustar o necessário em classes derivadas, reduzindo a duplicação de código.</w:t>
+      </w:r>
+    </w:p>
+    <w:p>
+      <w:pPr>
+        <w:pStyle w:val="PargrafodaLista"/>
+        <w:rPr>
+          <w:b/>
+          <w:sz w:val="32"/>
+          <w:szCs w:val="24"/>
+        </w:rPr>
+      </w:pPr>
+    </w:p>
+    <w:p>
+      <w:pPr>
+        <w:pStyle w:val="PargrafodaLista"/>
+        <w:numPr>
+          <w:ilvl w:val="1"/>
+          <w:numId w:val="1"/>
+        </w:numPr>
+        <w:spacing w:before="100" w:beforeAutospacing="1" w:after="100" w:afterAutospacing="1" w:line="240" w:lineRule="auto"/>
+        <w:outlineLvl w:val="2"/>
+        <w:rPr>
+          <w:b/>
+          <w:sz w:val="32"/>
+          <w:szCs w:val="24"/>
+        </w:rPr>
+      </w:pPr>
+      <w:r>
+        <w:rPr>
+          <w:b/>
+          <w:sz w:val="32"/>
+          <w:szCs w:val="24"/>
+        </w:rPr>
+        <w:t>Resumo:</w:t>
+      </w:r>
+      <w:r>
+        <w:t xml:space="preserve"> </w:t>
+      </w:r>
+      <w:r>
+        <w:t>O polimorfismo em C# permite que classes derivadas redefinam o comportamento de métodos da classe base, promovendo reutilização, flexibilidade e tratamento uniforme de objetos. Ele pode ser implementado de forma estática (sobrecarga de métodos) ou dinâmica (substituição de métodos), e é especialmente útil ao trabalhar com hierarquias de classes, interfaces e classes abstratas.</w:t>
+      </w:r>
+    </w:p>
+    <w:p>
+      <w:pPr>
+        <w:pStyle w:val="PargrafodaLista"/>
+        <w:spacing w:before="100" w:beforeAutospacing="1" w:after="100" w:afterAutospacing="1" w:line="240" w:lineRule="auto"/>
+        <w:ind w:left="1080"/>
+        <w:outlineLvl w:val="2"/>
+        <w:rPr>
+          <w:b/>
+          <w:sz w:val="32"/>
+          <w:szCs w:val="24"/>
+        </w:rPr>
+      </w:pPr>
     </w:p>
     <w:p>
       <w:pPr>
@@ -2314,249 +3103,11 @@
         <w:ind w:left="360"/>
         <w:rPr>
           <w:b/>
-          <w:i/>
-          <w:sz w:val="44"/>
+          <w:sz w:val="40"/>
         </w:rPr>
       </w:pPr>
       <w:bookmarkStart w:id="0" w:name="_GoBack"/>
       <w:bookmarkEnd w:id="0"/>
-    </w:p>
-    <w:p>
-      <w:pPr>
-        <w:pStyle w:val="PargrafodaLista"/>
-        <w:numPr>
-          <w:ilvl w:val="1"/>
-          <w:numId w:val="1"/>
-        </w:numPr>
-        <w:spacing w:before="100" w:beforeAutospacing="1" w:after="100" w:afterAutospacing="1" w:line="240" w:lineRule="auto"/>
-        <w:outlineLvl w:val="2"/>
-        <w:rPr>
-          <w:b/>
-          <w:sz w:val="32"/>
-          <w:szCs w:val="24"/>
-        </w:rPr>
-      </w:pPr>
-      <w:r>
-        <w:rPr>
-          <w:b/>
-          <w:sz w:val="32"/>
-          <w:szCs w:val="24"/>
-        </w:rPr>
-        <w:t>Conceito:</w:t>
-      </w:r>
-    </w:p>
-    <w:p>
-      <w:pPr>
-        <w:pStyle w:val="PargrafodaLista"/>
-        <w:spacing w:before="100" w:beforeAutospacing="1" w:after="100" w:afterAutospacing="1" w:line="240" w:lineRule="auto"/>
-        <w:ind w:left="1080"/>
-        <w:outlineLvl w:val="2"/>
-        <w:rPr>
-          <w:b/>
-          <w:sz w:val="32"/>
-          <w:szCs w:val="24"/>
-        </w:rPr>
-      </w:pPr>
-    </w:p>
-    <w:p>
-      <w:pPr>
-        <w:pStyle w:val="PargrafodaLista"/>
-        <w:numPr>
-          <w:ilvl w:val="1"/>
-          <w:numId w:val="1"/>
-        </w:numPr>
-        <w:spacing w:before="100" w:beforeAutospacing="1" w:after="100" w:afterAutospacing="1" w:line="240" w:lineRule="auto"/>
-        <w:outlineLvl w:val="2"/>
-        <w:rPr>
-          <w:b/>
-          <w:sz w:val="32"/>
-          <w:szCs w:val="24"/>
-        </w:rPr>
-      </w:pPr>
-      <w:r>
-        <w:rPr>
-          <w:b/>
-          <w:sz w:val="32"/>
-          <w:szCs w:val="24"/>
-        </w:rPr>
-        <w:t>O que é:</w:t>
-      </w:r>
-    </w:p>
-    <w:p>
-      <w:pPr>
-        <w:pStyle w:val="PargrafodaLista"/>
-        <w:spacing w:before="100" w:beforeAutospacing="1" w:after="100" w:afterAutospacing="1" w:line="240" w:lineRule="auto"/>
-        <w:ind w:left="1080"/>
-        <w:outlineLvl w:val="2"/>
-        <w:rPr>
-          <w:b/>
-          <w:sz w:val="32"/>
-          <w:szCs w:val="24"/>
-        </w:rPr>
-      </w:pPr>
-    </w:p>
-    <w:p>
-      <w:pPr>
-        <w:pStyle w:val="PargrafodaLista"/>
-        <w:numPr>
-          <w:ilvl w:val="1"/>
-          <w:numId w:val="1"/>
-        </w:numPr>
-        <w:spacing w:before="100" w:beforeAutospacing="1" w:after="100" w:afterAutospacing="1" w:line="240" w:lineRule="auto"/>
-        <w:outlineLvl w:val="2"/>
-        <w:rPr>
-          <w:b/>
-          <w:sz w:val="32"/>
-          <w:szCs w:val="24"/>
-        </w:rPr>
-      </w:pPr>
-      <w:r>
-        <w:rPr>
-          <w:b/>
-          <w:sz w:val="32"/>
-          <w:szCs w:val="24"/>
-        </w:rPr>
-        <w:t>Quando usar:</w:t>
-      </w:r>
-    </w:p>
-    <w:p>
-      <w:pPr>
-        <w:pStyle w:val="PargrafodaLista"/>
-        <w:rPr>
-          <w:b/>
-          <w:sz w:val="32"/>
-          <w:szCs w:val="24"/>
-        </w:rPr>
-      </w:pPr>
-    </w:p>
-    <w:p>
-      <w:pPr>
-        <w:pStyle w:val="PargrafodaLista"/>
-        <w:numPr>
-          <w:ilvl w:val="1"/>
-          <w:numId w:val="1"/>
-        </w:numPr>
-        <w:spacing w:before="100" w:beforeAutospacing="1" w:after="100" w:afterAutospacing="1" w:line="240" w:lineRule="auto"/>
-        <w:outlineLvl w:val="2"/>
-        <w:rPr>
-          <w:b/>
-          <w:sz w:val="32"/>
-          <w:szCs w:val="24"/>
-        </w:rPr>
-      </w:pPr>
-      <w:r>
-        <w:rPr>
-          <w:b/>
-          <w:sz w:val="32"/>
-          <w:szCs w:val="24"/>
-        </w:rPr>
-        <w:t>Vantagens</w:t>
-      </w:r>
-      <w:r>
-        <w:rPr>
-          <w:b/>
-          <w:sz w:val="32"/>
-          <w:szCs w:val="24"/>
-        </w:rPr>
-        <w:t>:</w:t>
-      </w:r>
-    </w:p>
-    <w:p>
-      <w:pPr>
-        <w:pStyle w:val="PargrafodaLista"/>
-        <w:rPr>
-          <w:b/>
-          <w:sz w:val="32"/>
-          <w:szCs w:val="24"/>
-        </w:rPr>
-      </w:pPr>
-    </w:p>
-    <w:p>
-      <w:pPr>
-        <w:pStyle w:val="PargrafodaLista"/>
-        <w:numPr>
-          <w:ilvl w:val="1"/>
-          <w:numId w:val="1"/>
-        </w:numPr>
-        <w:spacing w:before="100" w:beforeAutospacing="1" w:after="100" w:afterAutospacing="1" w:line="240" w:lineRule="auto"/>
-        <w:outlineLvl w:val="2"/>
-        <w:rPr>
-          <w:b/>
-          <w:sz w:val="32"/>
-          <w:szCs w:val="24"/>
-        </w:rPr>
-      </w:pPr>
-      <w:r>
-        <w:rPr>
-          <w:b/>
-          <w:sz w:val="32"/>
-          <w:szCs w:val="24"/>
-        </w:rPr>
-        <w:t>Resumo:</w:t>
-      </w:r>
-    </w:p>
-    <w:p>
-      <w:pPr>
-        <w:pStyle w:val="PargrafodaLista"/>
-        <w:rPr>
-          <w:b/>
-          <w:sz w:val="32"/>
-          <w:szCs w:val="24"/>
-        </w:rPr>
-      </w:pPr>
-    </w:p>
-    <w:p>
-      <w:pPr>
-        <w:pStyle w:val="PargrafodaLista"/>
-        <w:numPr>
-          <w:ilvl w:val="1"/>
-          <w:numId w:val="1"/>
-        </w:numPr>
-        <w:spacing w:before="100" w:beforeAutospacing="1" w:after="100" w:afterAutospacing="1" w:line="240" w:lineRule="auto"/>
-        <w:outlineLvl w:val="2"/>
-        <w:rPr>
-          <w:b/>
-          <w:sz w:val="32"/>
-          <w:szCs w:val="24"/>
-        </w:rPr>
-      </w:pPr>
-      <w:r>
-        <w:rPr>
-          <w:b/>
-          <w:sz w:val="32"/>
-          <w:szCs w:val="24"/>
-        </w:rPr>
-        <w:t>Exemplo</w:t>
-      </w:r>
-      <w:r>
-        <w:rPr>
-          <w:b/>
-          <w:sz w:val="32"/>
-          <w:szCs w:val="24"/>
-        </w:rPr>
-        <w:t>:</w:t>
-      </w:r>
-    </w:p>
-    <w:p>
-      <w:pPr>
-        <w:spacing w:before="100" w:beforeAutospacing="1" w:after="100" w:afterAutospacing="1" w:line="240" w:lineRule="auto"/>
-        <w:outlineLvl w:val="2"/>
-        <w:rPr>
-          <w:b/>
-          <w:sz w:val="32"/>
-          <w:szCs w:val="24"/>
-        </w:rPr>
-      </w:pPr>
-    </w:p>
-    <w:p>
-      <w:pPr>
-        <w:pStyle w:val="PargrafodaLista"/>
-        <w:ind w:left="360"/>
-        <w:rPr>
-          <w:b/>
-          <w:sz w:val="40"/>
-        </w:rPr>
-      </w:pPr>
     </w:p>
     <w:p>
       <w:pPr>
@@ -3048,6 +3599,119 @@
     </w:lvl>
   </w:abstractNum>
   <w:abstractNum w:abstractNumId="5">
+    <w:nsid w:val="22D17292"/>
+    <w:multiLevelType w:val="multilevel"/>
+    <w:tmpl w:val="5608EC5C"/>
+    <w:lvl w:ilvl="0">
+      <w:start w:val="1"/>
+      <w:numFmt w:val="decimal"/>
+      <w:lvlText w:val="%1."/>
+      <w:lvlJc w:val="left"/>
+      <w:pPr>
+        <w:tabs>
+          <w:tab w:val="num" w:pos="1068"/>
+        </w:tabs>
+        <w:ind w:left="1068" w:hanging="360"/>
+      </w:pPr>
+    </w:lvl>
+    <w:lvl w:ilvl="1" w:tentative="1">
+      <w:start w:val="1"/>
+      <w:numFmt w:val="decimal"/>
+      <w:lvlText w:val="%2."/>
+      <w:lvlJc w:val="left"/>
+      <w:pPr>
+        <w:tabs>
+          <w:tab w:val="num" w:pos="1788"/>
+        </w:tabs>
+        <w:ind w:left="1788" w:hanging="360"/>
+      </w:pPr>
+    </w:lvl>
+    <w:lvl w:ilvl="2" w:tentative="1">
+      <w:start w:val="1"/>
+      <w:numFmt w:val="decimal"/>
+      <w:lvlText w:val="%3."/>
+      <w:lvlJc w:val="left"/>
+      <w:pPr>
+        <w:tabs>
+          <w:tab w:val="num" w:pos="2508"/>
+        </w:tabs>
+        <w:ind w:left="2508" w:hanging="360"/>
+      </w:pPr>
+    </w:lvl>
+    <w:lvl w:ilvl="3" w:tentative="1">
+      <w:start w:val="1"/>
+      <w:numFmt w:val="decimal"/>
+      <w:lvlText w:val="%4."/>
+      <w:lvlJc w:val="left"/>
+      <w:pPr>
+        <w:tabs>
+          <w:tab w:val="num" w:pos="3228"/>
+        </w:tabs>
+        <w:ind w:left="3228" w:hanging="360"/>
+      </w:pPr>
+    </w:lvl>
+    <w:lvl w:ilvl="4" w:tentative="1">
+      <w:start w:val="1"/>
+      <w:numFmt w:val="decimal"/>
+      <w:lvlText w:val="%5."/>
+      <w:lvlJc w:val="left"/>
+      <w:pPr>
+        <w:tabs>
+          <w:tab w:val="num" w:pos="3948"/>
+        </w:tabs>
+        <w:ind w:left="3948" w:hanging="360"/>
+      </w:pPr>
+    </w:lvl>
+    <w:lvl w:ilvl="5" w:tentative="1">
+      <w:start w:val="1"/>
+      <w:numFmt w:val="decimal"/>
+      <w:lvlText w:val="%6."/>
+      <w:lvlJc w:val="left"/>
+      <w:pPr>
+        <w:tabs>
+          <w:tab w:val="num" w:pos="4668"/>
+        </w:tabs>
+        <w:ind w:left="4668" w:hanging="360"/>
+      </w:pPr>
+    </w:lvl>
+    <w:lvl w:ilvl="6" w:tentative="1">
+      <w:start w:val="1"/>
+      <w:numFmt w:val="decimal"/>
+      <w:lvlText w:val="%7."/>
+      <w:lvlJc w:val="left"/>
+      <w:pPr>
+        <w:tabs>
+          <w:tab w:val="num" w:pos="5388"/>
+        </w:tabs>
+        <w:ind w:left="5388" w:hanging="360"/>
+      </w:pPr>
+    </w:lvl>
+    <w:lvl w:ilvl="7" w:tentative="1">
+      <w:start w:val="1"/>
+      <w:numFmt w:val="decimal"/>
+      <w:lvlText w:val="%8."/>
+      <w:lvlJc w:val="left"/>
+      <w:pPr>
+        <w:tabs>
+          <w:tab w:val="num" w:pos="6108"/>
+        </w:tabs>
+        <w:ind w:left="6108" w:hanging="360"/>
+      </w:pPr>
+    </w:lvl>
+    <w:lvl w:ilvl="8" w:tentative="1">
+      <w:start w:val="1"/>
+      <w:numFmt w:val="decimal"/>
+      <w:lvlText w:val="%9."/>
+      <w:lvlJc w:val="left"/>
+      <w:pPr>
+        <w:tabs>
+          <w:tab w:val="num" w:pos="6828"/>
+        </w:tabs>
+        <w:ind w:left="6828" w:hanging="360"/>
+      </w:pPr>
+    </w:lvl>
+  </w:abstractNum>
+  <w:abstractNum w:abstractNumId="6">
     <w:nsid w:val="25810217"/>
     <w:multiLevelType w:val="multilevel"/>
     <w:tmpl w:val="DA2A2976"/>
@@ -3196,7 +3860,7 @@
       </w:rPr>
     </w:lvl>
   </w:abstractNum>
-  <w:abstractNum w:abstractNumId="6">
+  <w:abstractNum w:abstractNumId="7">
     <w:nsid w:val="25D93111"/>
     <w:multiLevelType w:val="hybridMultilevel"/>
     <w:tmpl w:val="08A4C7CC"/>
@@ -3309,7 +3973,7 @@
       </w:rPr>
     </w:lvl>
   </w:abstractNum>
-  <w:abstractNum w:abstractNumId="7">
+  <w:abstractNum w:abstractNumId="8">
     <w:nsid w:val="2D1246D8"/>
     <w:multiLevelType w:val="hybridMultilevel"/>
     <w:tmpl w:val="3EB4E9DA"/>
@@ -3395,7 +4059,7 @@
       </w:pPr>
     </w:lvl>
   </w:abstractNum>
-  <w:abstractNum w:abstractNumId="8">
+  <w:abstractNum w:abstractNumId="9">
     <w:nsid w:val="32232367"/>
     <w:multiLevelType w:val="hybridMultilevel"/>
     <w:tmpl w:val="732A7906"/>
@@ -3481,7 +4145,120 @@
       </w:pPr>
     </w:lvl>
   </w:abstractNum>
-  <w:abstractNum w:abstractNumId="9">
+  <w:abstractNum w:abstractNumId="10">
+    <w:nsid w:val="47683231"/>
+    <w:multiLevelType w:val="multilevel"/>
+    <w:tmpl w:val="89E0BB28"/>
+    <w:lvl w:ilvl="0">
+      <w:start w:val="1"/>
+      <w:numFmt w:val="decimal"/>
+      <w:lvlText w:val="%1."/>
+      <w:lvlJc w:val="left"/>
+      <w:pPr>
+        <w:tabs>
+          <w:tab w:val="num" w:pos="1068"/>
+        </w:tabs>
+        <w:ind w:left="1068" w:hanging="360"/>
+      </w:pPr>
+    </w:lvl>
+    <w:lvl w:ilvl="1" w:tentative="1">
+      <w:start w:val="1"/>
+      <w:numFmt w:val="decimal"/>
+      <w:lvlText w:val="%2."/>
+      <w:lvlJc w:val="left"/>
+      <w:pPr>
+        <w:tabs>
+          <w:tab w:val="num" w:pos="1788"/>
+        </w:tabs>
+        <w:ind w:left="1788" w:hanging="360"/>
+      </w:pPr>
+    </w:lvl>
+    <w:lvl w:ilvl="2" w:tentative="1">
+      <w:start w:val="1"/>
+      <w:numFmt w:val="decimal"/>
+      <w:lvlText w:val="%3."/>
+      <w:lvlJc w:val="left"/>
+      <w:pPr>
+        <w:tabs>
+          <w:tab w:val="num" w:pos="2508"/>
+        </w:tabs>
+        <w:ind w:left="2508" w:hanging="360"/>
+      </w:pPr>
+    </w:lvl>
+    <w:lvl w:ilvl="3" w:tentative="1">
+      <w:start w:val="1"/>
+      <w:numFmt w:val="decimal"/>
+      <w:lvlText w:val="%4."/>
+      <w:lvlJc w:val="left"/>
+      <w:pPr>
+        <w:tabs>
+          <w:tab w:val="num" w:pos="3228"/>
+        </w:tabs>
+        <w:ind w:left="3228" w:hanging="360"/>
+      </w:pPr>
+    </w:lvl>
+    <w:lvl w:ilvl="4" w:tentative="1">
+      <w:start w:val="1"/>
+      <w:numFmt w:val="decimal"/>
+      <w:lvlText w:val="%5."/>
+      <w:lvlJc w:val="left"/>
+      <w:pPr>
+        <w:tabs>
+          <w:tab w:val="num" w:pos="3948"/>
+        </w:tabs>
+        <w:ind w:left="3948" w:hanging="360"/>
+      </w:pPr>
+    </w:lvl>
+    <w:lvl w:ilvl="5" w:tentative="1">
+      <w:start w:val="1"/>
+      <w:numFmt w:val="decimal"/>
+      <w:lvlText w:val="%6."/>
+      <w:lvlJc w:val="left"/>
+      <w:pPr>
+        <w:tabs>
+          <w:tab w:val="num" w:pos="4668"/>
+        </w:tabs>
+        <w:ind w:left="4668" w:hanging="360"/>
+      </w:pPr>
+    </w:lvl>
+    <w:lvl w:ilvl="6" w:tentative="1">
+      <w:start w:val="1"/>
+      <w:numFmt w:val="decimal"/>
+      <w:lvlText w:val="%7."/>
+      <w:lvlJc w:val="left"/>
+      <w:pPr>
+        <w:tabs>
+          <w:tab w:val="num" w:pos="5388"/>
+        </w:tabs>
+        <w:ind w:left="5388" w:hanging="360"/>
+      </w:pPr>
+    </w:lvl>
+    <w:lvl w:ilvl="7" w:tentative="1">
+      <w:start w:val="1"/>
+      <w:numFmt w:val="decimal"/>
+      <w:lvlText w:val="%8."/>
+      <w:lvlJc w:val="left"/>
+      <w:pPr>
+        <w:tabs>
+          <w:tab w:val="num" w:pos="6108"/>
+        </w:tabs>
+        <w:ind w:left="6108" w:hanging="360"/>
+      </w:pPr>
+    </w:lvl>
+    <w:lvl w:ilvl="8" w:tentative="1">
+      <w:start w:val="1"/>
+      <w:numFmt w:val="decimal"/>
+      <w:lvlText w:val="%9."/>
+      <w:lvlJc w:val="left"/>
+      <w:pPr>
+        <w:tabs>
+          <w:tab w:val="num" w:pos="6828"/>
+        </w:tabs>
+        <w:ind w:left="6828" w:hanging="360"/>
+      </w:pPr>
+    </w:lvl>
+  </w:abstractNum>
+  <w:abstractNum w:abstractNumId="11">
     <w:nsid w:val="53E946E8"/>
     <w:multiLevelType w:val="hybridMultilevel"/>
     <w:tmpl w:val="F39C6880"/>
@@ -3567,7 +4344,7 @@
       </w:pPr>
     </w:lvl>
   </w:abstractNum>
-  <w:abstractNum w:abstractNumId="10">
+  <w:abstractNum w:abstractNumId="12">
     <w:nsid w:val="547B3FF0"/>
     <w:multiLevelType w:val="hybridMultilevel"/>
     <w:tmpl w:val="2110DD6C"/>
@@ -3680,7 +4457,7 @@
       </w:rPr>
     </w:lvl>
   </w:abstractNum>
-  <w:abstractNum w:abstractNumId="11">
+  <w:abstractNum w:abstractNumId="13">
     <w:nsid w:val="5E74553A"/>
     <w:multiLevelType w:val="hybridMultilevel"/>
     <w:tmpl w:val="99A6FAFC"/>
@@ -3766,7 +4543,7 @@
       </w:pPr>
     </w:lvl>
   </w:abstractNum>
-  <w:abstractNum w:abstractNumId="12">
+  <w:abstractNum w:abstractNumId="14">
     <w:nsid w:val="63A16159"/>
     <w:multiLevelType w:val="hybridMultilevel"/>
     <w:tmpl w:val="444A3D76"/>
@@ -3879,7 +4656,7 @@
       </w:rPr>
     </w:lvl>
   </w:abstractNum>
-  <w:abstractNum w:abstractNumId="13">
+  <w:abstractNum w:abstractNumId="15">
     <w:nsid w:val="661F0FBC"/>
     <w:multiLevelType w:val="hybridMultilevel"/>
     <w:tmpl w:val="A88A53F4"/>
@@ -3965,7 +4742,7 @@
       </w:pPr>
     </w:lvl>
   </w:abstractNum>
-  <w:abstractNum w:abstractNumId="14">
+  <w:abstractNum w:abstractNumId="16">
     <w:nsid w:val="6F6A0FB3"/>
     <w:multiLevelType w:val="hybridMultilevel"/>
     <w:tmpl w:val="0C1284D6"/>
@@ -4078,7 +4855,120 @@
       </w:rPr>
     </w:lvl>
   </w:abstractNum>
-  <w:abstractNum w:abstractNumId="15">
+  <w:abstractNum w:abstractNumId="17">
+    <w:nsid w:val="7C0529B5"/>
+    <w:multiLevelType w:val="multilevel"/>
+    <w:tmpl w:val="67162444"/>
+    <w:lvl w:ilvl="0">
+      <w:start w:val="1"/>
+      <w:numFmt w:val="decimal"/>
+      <w:lvlText w:val="%1."/>
+      <w:lvlJc w:val="left"/>
+      <w:pPr>
+        <w:tabs>
+          <w:tab w:val="num" w:pos="1440"/>
+        </w:tabs>
+        <w:ind w:left="1440" w:hanging="360"/>
+      </w:pPr>
+    </w:lvl>
+    <w:lvl w:ilvl="1" w:tentative="1">
+      <w:start w:val="1"/>
+      <w:numFmt w:val="decimal"/>
+      <w:lvlText w:val="%2."/>
+      <w:lvlJc w:val="left"/>
+      <w:pPr>
+        <w:tabs>
+          <w:tab w:val="num" w:pos="2160"/>
+        </w:tabs>
+        <w:ind w:left="2160" w:hanging="360"/>
+      </w:pPr>
+    </w:lvl>
+    <w:lvl w:ilvl="2" w:tentative="1">
+      <w:start w:val="1"/>
+      <w:numFmt w:val="decimal"/>
+      <w:lvlText w:val="%3."/>
+      <w:lvlJc w:val="left"/>
+      <w:pPr>
+        <w:tabs>
+          <w:tab w:val="num" w:pos="2880"/>
+        </w:tabs>
+        <w:ind w:left="2880" w:hanging="360"/>
+      </w:pPr>
+    </w:lvl>
+    <w:lvl w:ilvl="3" w:tentative="1">
+      <w:start w:val="1"/>
+      <w:numFmt w:val="decimal"/>
+      <w:lvlText w:val="%4."/>
+      <w:lvlJc w:val="left"/>
+      <w:pPr>
+        <w:tabs>
+          <w:tab w:val="num" w:pos="3600"/>
+        </w:tabs>
+        <w:ind w:left="3600" w:hanging="360"/>
+      </w:pPr>
+    </w:lvl>
+    <w:lvl w:ilvl="4" w:tentative="1">
+      <w:start w:val="1"/>
+      <w:numFmt w:val="decimal"/>
+      <w:lvlText w:val="%5."/>
+      <w:lvlJc w:val="left"/>
+      <w:pPr>
+        <w:tabs>
+          <w:tab w:val="num" w:pos="4320"/>
+        </w:tabs>
+        <w:ind w:left="4320" w:hanging="360"/>
+      </w:pPr>
+    </w:lvl>
+    <w:lvl w:ilvl="5" w:tentative="1">
+      <w:start w:val="1"/>
+      <w:numFmt w:val="decimal"/>
+      <w:lvlText w:val="%6."/>
+      <w:lvlJc w:val="left"/>
+      <w:pPr>
+        <w:tabs>
+          <w:tab w:val="num" w:pos="5040"/>
+        </w:tabs>
+        <w:ind w:left="5040" w:hanging="360"/>
+      </w:pPr>
+    </w:lvl>
+    <w:lvl w:ilvl="6" w:tentative="1">
+      <w:start w:val="1"/>
+      <w:numFmt w:val="decimal"/>
+      <w:lvlText w:val="%7."/>
+      <w:lvlJc w:val="left"/>
+      <w:pPr>
+        <w:tabs>
+          <w:tab w:val="num" w:pos="5760"/>
+        </w:tabs>
+        <w:ind w:left="5760" w:hanging="360"/>
+      </w:pPr>
+    </w:lvl>
+    <w:lvl w:ilvl="7" w:tentative="1">
+      <w:start w:val="1"/>
+      <w:numFmt w:val="decimal"/>
+      <w:lvlText w:val="%8."/>
+      <w:lvlJc w:val="left"/>
+      <w:pPr>
+        <w:tabs>
+          <w:tab w:val="num" w:pos="6480"/>
+        </w:tabs>
+        <w:ind w:left="6480" w:hanging="360"/>
+      </w:pPr>
+    </w:lvl>
+    <w:lvl w:ilvl="8" w:tentative="1">
+      <w:start w:val="1"/>
+      <w:numFmt w:val="decimal"/>
+      <w:lvlText w:val="%9."/>
+      <w:lvlJc w:val="left"/>
+      <w:pPr>
+        <w:tabs>
+          <w:tab w:val="num" w:pos="7200"/>
+        </w:tabs>
+        <w:ind w:left="7200" w:hanging="360"/>
+      </w:pPr>
+    </w:lvl>
+  </w:abstractNum>
+  <w:abstractNum w:abstractNumId="18">
     <w:nsid w:val="7D9C14AA"/>
     <w:multiLevelType w:val="multilevel"/>
     <w:tmpl w:val="FC281A6E"/>
@@ -4192,37 +5082,37 @@
     </w:lvl>
   </w:abstractNum>
   <w:num w:numId="1">
-    <w:abstractNumId w:val="12"/>
+    <w:abstractNumId w:val="14"/>
   </w:num>
   <w:num w:numId="2">
     <w:abstractNumId w:val="0"/>
   </w:num>
   <w:num w:numId="3">
-    <w:abstractNumId w:val="10"/>
+    <w:abstractNumId w:val="12"/>
   </w:num>
   <w:num w:numId="4">
-    <w:abstractNumId w:val="15"/>
+    <w:abstractNumId w:val="18"/>
   </w:num>
   <w:num w:numId="5">
-    <w:abstractNumId w:val="6"/>
+    <w:abstractNumId w:val="7"/>
   </w:num>
   <w:num w:numId="6">
     <w:abstractNumId w:val="3"/>
   </w:num>
   <w:num w:numId="7">
-    <w:abstractNumId w:val="14"/>
+    <w:abstractNumId w:val="16"/>
   </w:num>
   <w:num w:numId="8">
-    <w:abstractNumId w:val="8"/>
+    <w:abstractNumId w:val="9"/>
   </w:num>
   <w:num w:numId="9">
-    <w:abstractNumId w:val="9"/>
+    <w:abstractNumId w:val="11"/>
   </w:num>
   <w:num w:numId="10">
     <w:abstractNumId w:val="4"/>
   </w:num>
   <w:num w:numId="11">
-    <w:abstractNumId w:val="11"/>
+    <w:abstractNumId w:val="13"/>
   </w:num>
   <w:num w:numId="12">
     <w:abstractNumId w:val="2"/>
@@ -4231,13 +5121,22 @@
     <w:abstractNumId w:val="1"/>
   </w:num>
   <w:num w:numId="14">
-    <w:abstractNumId w:val="13"/>
+    <w:abstractNumId w:val="15"/>
   </w:num>
   <w:num w:numId="15">
+    <w:abstractNumId w:val="6"/>
+  </w:num>
+  <w:num w:numId="16">
+    <w:abstractNumId w:val="8"/>
+  </w:num>
+  <w:num w:numId="17">
+    <w:abstractNumId w:val="17"/>
+  </w:num>
+  <w:num w:numId="18">
     <w:abstractNumId w:val="5"/>
   </w:num>
-  <w:num w:numId="16">
-    <w:abstractNumId w:val="7"/>
+  <w:num w:numId="19">
+    <w:abstractNumId w:val="10"/>
   </w:num>
 </w:numbering>
 </file>
@@ -4709,7 +5608,6 @@
     <w:name w:val="Normal (Web)"/>
     <w:basedOn w:val="Normal"/>
     <w:uiPriority w:val="99"/>
-    <w:semiHidden/>
     <w:unhideWhenUsed/>
     <w:rsid w:val="003624FF"/>
     <w:pPr>
@@ -5038,7 +5936,7 @@
 </file>
 
 <file path=customXml/itemProps1.xml><?xml version="1.0" encoding="utf-8"?>
-<ds:datastoreItem xmlns:ds="http://schemas.openxmlformats.org/officeDocument/2006/customXml" ds:itemID="{EB78B7DF-C05C-4867-BD0C-ECD7C14E5D48}">
+<ds:datastoreItem xmlns:ds="http://schemas.openxmlformats.org/officeDocument/2006/customXml" ds:itemID="{E2FF9DC8-BF84-488B-8041-1CF41582D7B9}">
   <ds:schemaRefs>
     <ds:schemaRef ds:uri="http://schemas.openxmlformats.org/officeDocument/2006/bibliography"/>
   </ds:schemaRefs>

</xml_diff>